<commit_message>
Hw4 is finished, need some minor cleaning
</commit_message>
<xml_diff>
--- a/hw4/5715_hw4_2019.docx
+++ b/hw4/5715_hw4_2019.docx
@@ -287,6 +287,12 @@
                 <w:rFonts w:ascii="Times New Roman" w:hAnsi="Times New Roman" w:cs="Times New Roman"/>
               </w:rPr>
             </w:pPr>
+            <w:r>
+              <w:rPr>
+                <w:rFonts w:ascii="Times New Roman" w:hAnsi="Times New Roman" w:cs="Times New Roman"/>
+              </w:rPr>
+              <w:t>Majid</w:t>
+            </w:r>
           </w:p>
         </w:tc>
       </w:tr>
@@ -331,6 +337,136 @@
                 <w:rFonts w:ascii="Times New Roman" w:hAnsi="Times New Roman" w:cs="Times New Roman"/>
               </w:rPr>
               <w:t>Alex</w:t>
+            </w:r>
+          </w:p>
+        </w:tc>
+        <w:tc>
+          <w:tcPr>
+            <w:tcW w:w="3321" w:type="dxa"/>
+          </w:tcPr>
+          <w:p>
+            <w:pPr>
+              <w:pStyle w:val="Textbody"/>
+              <w:jc w:val="center"/>
+              <w:rPr>
+                <w:rFonts w:ascii="Times New Roman" w:hAnsi="Times New Roman" w:cs="Times New Roman"/>
+              </w:rPr>
+            </w:pPr>
+            <w:r>
+              <w:rPr>
+                <w:rFonts w:ascii="Times New Roman" w:hAnsi="Times New Roman" w:cs="Times New Roman"/>
+              </w:rPr>
+              <w:t>Majid</w:t>
+            </w:r>
+          </w:p>
+        </w:tc>
+      </w:tr>
+      <w:tr>
+        <w:trPr>
+          <w:jc w:val="center"/>
+        </w:trPr>
+        <w:tc>
+          <w:tcPr>
+            <w:tcW w:w="1525" w:type="dxa"/>
+          </w:tcPr>
+          <w:p>
+            <w:pPr>
+              <w:pStyle w:val="Textbody"/>
+              <w:jc w:val="center"/>
+              <w:rPr>
+                <w:rFonts w:ascii="Times New Roman" w:hAnsi="Times New Roman" w:cs="Times New Roman"/>
+              </w:rPr>
+            </w:pPr>
+            <w:r>
+              <w:rPr>
+                <w:rFonts w:ascii="Times New Roman" w:hAnsi="Times New Roman" w:cs="Times New Roman"/>
+              </w:rPr>
+              <w:t>3</w:t>
+            </w:r>
+          </w:p>
+        </w:tc>
+        <w:tc>
+          <w:tcPr>
+            <w:tcW w:w="3321" w:type="dxa"/>
+          </w:tcPr>
+          <w:p>
+            <w:pPr>
+              <w:pStyle w:val="Textbody"/>
+              <w:jc w:val="center"/>
+              <w:rPr>
+                <w:rFonts w:ascii="Times New Roman" w:hAnsi="Times New Roman" w:cs="Times New Roman"/>
+              </w:rPr>
+            </w:pPr>
+            <w:r>
+              <w:rPr>
+                <w:rFonts w:ascii="Times New Roman" w:hAnsi="Times New Roman" w:cs="Times New Roman"/>
+              </w:rPr>
+              <w:t>Alex</w:t>
+            </w:r>
+          </w:p>
+        </w:tc>
+        <w:tc>
+          <w:tcPr>
+            <w:tcW w:w="3321" w:type="dxa"/>
+          </w:tcPr>
+          <w:p>
+            <w:pPr>
+              <w:pStyle w:val="Textbody"/>
+              <w:jc w:val="center"/>
+              <w:rPr>
+                <w:rFonts w:ascii="Times New Roman" w:hAnsi="Times New Roman" w:cs="Times New Roman"/>
+              </w:rPr>
+            </w:pPr>
+            <w:r>
+              <w:rPr>
+                <w:rFonts w:ascii="Times New Roman" w:hAnsi="Times New Roman" w:cs="Times New Roman"/>
+              </w:rPr>
+              <w:t>Majid</w:t>
+            </w:r>
+          </w:p>
+        </w:tc>
+      </w:tr>
+      <w:tr>
+        <w:trPr>
+          <w:jc w:val="center"/>
+        </w:trPr>
+        <w:tc>
+          <w:tcPr>
+            <w:tcW w:w="1525" w:type="dxa"/>
+          </w:tcPr>
+          <w:p>
+            <w:pPr>
+              <w:pStyle w:val="Textbody"/>
+              <w:jc w:val="center"/>
+              <w:rPr>
+                <w:rFonts w:ascii="Times New Roman" w:hAnsi="Times New Roman" w:cs="Times New Roman"/>
+              </w:rPr>
+            </w:pPr>
+            <w:r>
+              <w:rPr>
+                <w:rFonts w:ascii="Times New Roman" w:hAnsi="Times New Roman" w:cs="Times New Roman"/>
+              </w:rPr>
+              <w:t>4</w:t>
+            </w:r>
+          </w:p>
+        </w:tc>
+        <w:tc>
+          <w:tcPr>
+            <w:tcW w:w="3321" w:type="dxa"/>
+          </w:tcPr>
+          <w:p>
+            <w:pPr>
+              <w:pStyle w:val="Textbody"/>
+              <w:jc w:val="center"/>
+              <w:rPr>
+                <w:rFonts w:ascii="Times New Roman" w:hAnsi="Times New Roman" w:cs="Times New Roman"/>
+              </w:rPr>
+            </w:pPr>
+            <w:r>
+              <w:rPr>
+                <w:rFonts w:ascii="Times New Roman" w:hAnsi="Times New Roman" w:cs="Times New Roman"/>
+              </w:rPr>
+              <w:t>Majid</w:t>
             </w:r>
           </w:p>
         </w:tc>
@@ -369,120 +505,6 @@
               <w:rPr>
                 <w:rFonts w:ascii="Times New Roman" w:hAnsi="Times New Roman" w:cs="Times New Roman"/>
               </w:rPr>
-              <w:t>3</w:t>
-            </w:r>
-          </w:p>
-        </w:tc>
-        <w:tc>
-          <w:tcPr>
-            <w:tcW w:w="3321" w:type="dxa"/>
-          </w:tcPr>
-          <w:p>
-            <w:pPr>
-              <w:pStyle w:val="Textbody"/>
-              <w:jc w:val="center"/>
-              <w:rPr>
-                <w:rFonts w:ascii="Times New Roman" w:hAnsi="Times New Roman" w:cs="Times New Roman"/>
-              </w:rPr>
-            </w:pPr>
-            <w:r>
-              <w:rPr>
-                <w:rFonts w:ascii="Times New Roman" w:hAnsi="Times New Roman" w:cs="Times New Roman"/>
-              </w:rPr>
-              <w:t>Alex</w:t>
-            </w:r>
-          </w:p>
-        </w:tc>
-        <w:tc>
-          <w:tcPr>
-            <w:tcW w:w="3321" w:type="dxa"/>
-          </w:tcPr>
-          <w:p>
-            <w:pPr>
-              <w:pStyle w:val="Textbody"/>
-              <w:jc w:val="center"/>
-              <w:rPr>
-                <w:rFonts w:ascii="Times New Roman" w:hAnsi="Times New Roman" w:cs="Times New Roman"/>
-              </w:rPr>
-            </w:pPr>
-          </w:p>
-        </w:tc>
-      </w:tr>
-      <w:tr>
-        <w:trPr>
-          <w:jc w:val="center"/>
-        </w:trPr>
-        <w:tc>
-          <w:tcPr>
-            <w:tcW w:w="1525" w:type="dxa"/>
-          </w:tcPr>
-          <w:p>
-            <w:pPr>
-              <w:pStyle w:val="Textbody"/>
-              <w:jc w:val="center"/>
-              <w:rPr>
-                <w:rFonts w:ascii="Times New Roman" w:hAnsi="Times New Roman" w:cs="Times New Roman"/>
-              </w:rPr>
-            </w:pPr>
-            <w:r>
-              <w:rPr>
-                <w:rFonts w:ascii="Times New Roman" w:hAnsi="Times New Roman" w:cs="Times New Roman"/>
-              </w:rPr>
-              <w:t>4</w:t>
-            </w:r>
-          </w:p>
-        </w:tc>
-        <w:tc>
-          <w:tcPr>
-            <w:tcW w:w="3321" w:type="dxa"/>
-          </w:tcPr>
-          <w:p>
-            <w:pPr>
-              <w:pStyle w:val="Textbody"/>
-              <w:jc w:val="center"/>
-              <w:rPr>
-                <w:rFonts w:ascii="Times New Roman" w:hAnsi="Times New Roman" w:cs="Times New Roman"/>
-              </w:rPr>
-            </w:pPr>
-            <w:bookmarkStart w:id="0" w:name="_GoBack"/>
-            <w:bookmarkEnd w:id="0"/>
-          </w:p>
-        </w:tc>
-        <w:tc>
-          <w:tcPr>
-            <w:tcW w:w="3321" w:type="dxa"/>
-          </w:tcPr>
-          <w:p>
-            <w:pPr>
-              <w:pStyle w:val="Textbody"/>
-              <w:jc w:val="center"/>
-              <w:rPr>
-                <w:rFonts w:ascii="Times New Roman" w:hAnsi="Times New Roman" w:cs="Times New Roman"/>
-              </w:rPr>
-            </w:pPr>
-          </w:p>
-        </w:tc>
-      </w:tr>
-      <w:tr>
-        <w:trPr>
-          <w:jc w:val="center"/>
-        </w:trPr>
-        <w:tc>
-          <w:tcPr>
-            <w:tcW w:w="1525" w:type="dxa"/>
-          </w:tcPr>
-          <w:p>
-            <w:pPr>
-              <w:pStyle w:val="Textbody"/>
-              <w:jc w:val="center"/>
-              <w:rPr>
-                <w:rFonts w:ascii="Times New Roman" w:hAnsi="Times New Roman" w:cs="Times New Roman"/>
-              </w:rPr>
-            </w:pPr>
-            <w:r>
-              <w:rPr>
-                <w:rFonts w:ascii="Times New Roman" w:hAnsi="Times New Roman" w:cs="Times New Roman"/>
-              </w:rPr>
               <w:t>5</w:t>
             </w:r>
             <w:r>
@@ -505,6 +527,12 @@
                 <w:rFonts w:ascii="Times New Roman" w:hAnsi="Times New Roman" w:cs="Times New Roman"/>
               </w:rPr>
             </w:pPr>
+            <w:r>
+              <w:rPr>
+                <w:rFonts w:ascii="Times New Roman" w:hAnsi="Times New Roman" w:cs="Times New Roman"/>
+              </w:rPr>
+              <w:t>Majid</w:t>
+            </w:r>
           </w:p>
         </w:tc>
         <w:tc>
@@ -519,6 +547,8 @@
                 <w:rFonts w:ascii="Times New Roman" w:hAnsi="Times New Roman" w:cs="Times New Roman"/>
               </w:rPr>
             </w:pPr>
+            <w:bookmarkStart w:id="0" w:name="_GoBack"/>
+            <w:bookmarkEnd w:id="0"/>
           </w:p>
         </w:tc>
       </w:tr>
@@ -4210,6 +4240,7 @@
     </w:p>
     <w:p>
       <w:pPr>
+        <w:ind w:left="720" w:hanging="720"/>
         <w:rPr>
           <w:rFonts w:ascii="Times New Roman" w:hAnsi="Times New Roman" w:cs="Times New Roman"/>
           <w:b/>
@@ -4223,12 +4254,12 @@
         <w:tblLook w:val="04A0" w:firstRow="1" w:lastRow="0" w:firstColumn="1" w:lastColumn="0" w:noHBand="0" w:noVBand="1"/>
       </w:tblPr>
       <w:tblGrid>
-        <w:gridCol w:w="1100"/>
-        <w:gridCol w:w="1505"/>
-        <w:gridCol w:w="1620"/>
-        <w:gridCol w:w="1530"/>
-        <w:gridCol w:w="1440"/>
-        <w:gridCol w:w="1424"/>
+        <w:gridCol w:w="1047"/>
+        <w:gridCol w:w="1494"/>
+        <w:gridCol w:w="1602"/>
+        <w:gridCol w:w="1506"/>
+        <w:gridCol w:w="1422"/>
+        <w:gridCol w:w="1548"/>
         <w:gridCol w:w="1451"/>
       </w:tblGrid>
       <w:tr>
@@ -4584,6 +4615,7 @@
           <w:p>
             <w:pPr>
               <w:spacing w:after="160" w:line="259" w:lineRule="auto"/>
+              <w:ind w:left="720" w:hanging="720"/>
               <w:jc w:val="center"/>
               <w:rPr>
                 <w:rFonts w:ascii="Times New Roman" w:hAnsi="Times New Roman" w:cs="Times New Roman"/>
@@ -10087,12 +10119,12 @@
         <w:rPr>
           <w:rFonts w:eastAsia="SimSun"/>
           <w:b/>
-          <w:bCs/>
           <w:color w:val="FF0000"/>
           <w:sz w:val="22"/>
           <w:szCs w:val="22"/>
         </w:rPr>
       </w:pPr>
+      <w:commentRangeStart w:id="2"/>
       <m:oMathPara>
         <m:oMath>
           <m:r>
@@ -10231,19 +10263,7 @@
               <w:sz w:val="22"/>
               <w:szCs w:val="22"/>
             </w:rPr>
-            <m:t xml:space="preserve">=0.5,  </m:t>
-          </m:r>
-          <m:r>
-            <m:rPr>
-              <m:sty m:val="bi"/>
-            </m:rPr>
-            <w:rPr>
-              <w:rFonts w:ascii="Cambria Math" w:eastAsia="SimSun" w:hAnsi="Cambria Math"/>
-              <w:color w:val="FF0000"/>
-              <w:sz w:val="22"/>
-              <w:szCs w:val="22"/>
-            </w:rPr>
-            <m:t>mean</m:t>
+            <m:t>=0.5,  mean</m:t>
           </m:r>
           <m:d>
             <m:dPr>
@@ -10493,8 +10513,33 @@
             </w:rPr>
             <m:t>=0.625</m:t>
           </m:r>
+          <w:commentRangeEnd w:id="2"/>
+          <m:r>
+            <m:rPr>
+              <m:sty m:val="p"/>
+            </m:rPr>
+            <w:rPr>
+              <w:rStyle w:val="CommentReference"/>
+              <w:rFonts w:asciiTheme="minorHAnsi" w:hAnsiTheme="minorHAnsi" w:cstheme="minorBidi"/>
+            </w:rPr>
+            <w:commentReference w:id="2"/>
+          </m:r>
         </m:oMath>
       </m:oMathPara>
+    </w:p>
+    <w:p>
+      <w:pPr>
+        <w:pStyle w:val="NormalWeb"/>
+        <w:jc w:val="both"/>
+        <w:rPr>
+          <w:rFonts w:eastAsia="SimSun"/>
+          <w:b/>
+          <w:bCs/>
+          <w:color w:val="FF0000"/>
+          <w:sz w:val="22"/>
+          <w:szCs w:val="22"/>
+        </w:rPr>
+      </w:pPr>
     </w:p>
     <w:tbl>
       <w:tblPr>
@@ -14051,7 +14096,6 @@
           <w:szCs w:val="22"/>
           <w:lang w:eastAsia="en-US" w:bidi="hi-IN"/>
         </w:rPr>
-        <w:lastRenderedPageBreak/>
         <w:t>Question (</w:t>
       </w:r>
       <w:r>
@@ -14433,9 +14477,9 @@
         <w:tblLook w:val="04A0" w:firstRow="1" w:lastRow="0" w:firstColumn="1" w:lastColumn="0" w:noHBand="0" w:noVBand="1"/>
       </w:tblPr>
       <w:tblGrid>
-        <w:gridCol w:w="446"/>
-        <w:gridCol w:w="514"/>
-        <w:gridCol w:w="514"/>
+        <w:gridCol w:w="363"/>
+        <w:gridCol w:w="716"/>
+        <w:gridCol w:w="468"/>
       </w:tblGrid>
       <w:tr>
         <w:trPr>
@@ -14560,6 +14604,7 @@
                 <w:lang w:bidi="hi-IN"/>
               </w:rPr>
             </w:pPr>
+            <w:commentRangeStart w:id="3"/>
             <w:r>
               <w:rPr>
                 <w:sz w:val="22"/>
@@ -14567,6 +14612,22 @@
                 <w:lang w:bidi="hi-IN"/>
               </w:rPr>
               <w:t>8</w:t>
+            </w:r>
+            <w:commentRangeEnd w:id="3"/>
+            <w:r>
+              <w:rPr>
+                <w:rStyle w:val="CommentReference"/>
+                <w:rFonts w:asciiTheme="minorHAnsi" w:hAnsiTheme="minorHAnsi" w:cstheme="minorBidi"/>
+              </w:rPr>
+              <w:commentReference w:id="3"/>
+            </w:r>
+            <w:r>
+              <w:rPr>
+                <w:sz w:val="22"/>
+                <w:szCs w:val="22"/>
+                <w:lang w:bidi="hi-IN"/>
+              </w:rPr>
+              <w:t xml:space="preserve"> -8</w:t>
             </w:r>
           </w:p>
         </w:tc>
@@ -14855,7 +14916,7 @@
                     <pic:cNvPicPr/>
                   </pic:nvPicPr>
                   <pic:blipFill rotWithShape="1">
-                    <a:blip r:embed="rId10" cstate="print">
+                    <a:blip r:embed="rId13" cstate="print">
                       <a:extLst>
                         <a:ext uri="{28A0092B-C50C-407E-A947-70E740481C1C}">
                           <a14:useLocalDpi xmlns:a14="http://schemas.microsoft.com/office/drawing/2010/main" val="0"/>
@@ -15436,6 +15497,7 @@
                       <w:lang w:bidi="hi-IN"/>
                     </w:rPr>
                   </w:pPr>
+                  <w:commentRangeStart w:id="4"/>
                   <w:r>
                     <w:rPr>
                       <w:sz w:val="22"/>
@@ -15443,6 +15505,22 @@
                       <w:lang w:bidi="hi-IN"/>
                     </w:rPr>
                     <w:t>S</w:t>
+                  </w:r>
+                  <w:commentRangeEnd w:id="4"/>
+                  <w:r>
+                    <w:rPr>
+                      <w:sz w:val="22"/>
+                      <w:szCs w:val="22"/>
+                      <w:lang w:bidi="hi-IN"/>
+                    </w:rPr>
+                    <w:t xml:space="preserve"> V</w:t>
+                  </w:r>
+                  <w:r>
+                    <w:rPr>
+                      <w:rStyle w:val="CommentReference"/>
+                      <w:rFonts w:asciiTheme="minorHAnsi" w:hAnsiTheme="minorHAnsi" w:cstheme="minorBidi"/>
+                    </w:rPr>
+                    <w:commentReference w:id="4"/>
                   </w:r>
                 </w:p>
               </w:tc>
@@ -16212,7 +16290,7 @@
                 <v:stroke joinstyle="miter"/>
                 <v:path gradientshapeok="t" o:connecttype="rect"/>
               </v:shapetype>
-              <v:shape id="Text Box 14" o:spid="_x0000_s1026" type="#_x0000_t202" style="position:absolute;left:0;text-align:left;margin-left:126.75pt;margin-top:245.65pt;width:35.05pt;height:19.8pt;z-index:251674624;visibility:visible;mso-wrap-style:square;mso-width-percent:0;mso-height-percent:0;mso-wrap-distance-left:9pt;mso-wrap-distance-top:0;mso-wrap-distance-right:9pt;mso-wrap-distance-bottom:0;mso-position-horizontal:absolute;mso-position-horizontal-relative:text;mso-position-vertical:absolute;mso-position-vertical-relative:text;mso-width-percent:0;mso-height-percent:0;mso-width-relative:margin;mso-height-relative:margin;v-text-anchor:top" o:gfxdata="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" fillcolor="white [3201]" stroked="f" strokeweight=".5pt">
+              <v:shape id="Text Box 14" o:spid="_x0000_s1026" type="#_x0000_t202" style="position:absolute;left:0;text-align:left;margin-left:126.75pt;margin-top:245.65pt;width:35.05pt;height:19.8pt;z-index:251674624;visibility:visible;mso-wrap-style:square;mso-width-percent:0;mso-height-percent:0;mso-wrap-distance-left:9pt;mso-wrap-distance-top:0;mso-wrap-distance-right:9pt;mso-wrap-distance-bottom:0;mso-position-horizontal:absolute;mso-position-horizontal-relative:text;mso-position-vertical:absolute;mso-position-vertical-relative:text;mso-width-percent:0;mso-height-percent:0;mso-width-relative:margin;mso-height-relative:margin;v-text-anchor:top" o:gfxdata="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" fillcolor="white [3201]" stroked="f" strokeweight=".5pt">
                 <v:textbox>
                   <w:txbxContent>
                     <w:p>
@@ -16328,7 +16406,7 @@
           </mc:Choice>
           <mc:Fallback>
             <w:pict>
-              <v:shape w14:anchorId="56303501" id="Text Box 21" o:spid="_x0000_s1027" type="#_x0000_t202" style="position:absolute;left:0;text-align:left;margin-left:380.9pt;margin-top:305.95pt;width:28.95pt;height:21.75pt;z-index:251680768;visibility:visible;mso-wrap-style:square;mso-width-percent:0;mso-height-percent:0;mso-wrap-distance-left:9pt;mso-wrap-distance-top:0;mso-wrap-distance-right:9pt;mso-wrap-distance-bottom:0;mso-position-horizontal:absolute;mso-position-horizontal-relative:text;mso-position-vertical:absolute;mso-position-vertical-relative:text;mso-width-percent:0;mso-height-percent:0;mso-width-relative:margin;mso-height-relative:margin;v-text-anchor:top" o:gfxdata="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" fillcolor="white [3201]" stroked="f" strokeweight=".5pt">
+              <v:shape w14:anchorId="56303501" id="Text Box 21" o:spid="_x0000_s1027" type="#_x0000_t202" style="position:absolute;left:0;text-align:left;margin-left:380.9pt;margin-top:305.95pt;width:28.95pt;height:21.75pt;z-index:251680768;visibility:visible;mso-wrap-style:square;mso-width-percent:0;mso-height-percent:0;mso-wrap-distance-left:9pt;mso-wrap-distance-top:0;mso-wrap-distance-right:9pt;mso-wrap-distance-bottom:0;mso-position-horizontal:absolute;mso-position-horizontal-relative:text;mso-position-vertical:absolute;mso-position-vertical-relative:text;mso-width-percent:0;mso-height-percent:0;mso-width-relative:margin;mso-height-relative:margin;v-text-anchor:top" o:gfxdata="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" fillcolor="white [3201]" stroked="f" strokeweight=".5pt">
                 <v:textbox>
                   <w:txbxContent>
                     <w:p>
@@ -16444,7 +16522,7 @@
           </mc:Choice>
           <mc:Fallback>
             <w:pict>
-              <v:shape w14:anchorId="3920460C" id="Text Box 20" o:spid="_x0000_s1028" type="#_x0000_t202" style="position:absolute;left:0;text-align:left;margin-left:381pt;margin-top:192.6pt;width:28.95pt;height:19.8pt;z-index:251678720;visibility:visible;mso-wrap-style:square;mso-width-percent:0;mso-height-percent:0;mso-wrap-distance-left:9pt;mso-wrap-distance-top:0;mso-wrap-distance-right:9pt;mso-wrap-distance-bottom:0;mso-position-horizontal:absolute;mso-position-horizontal-relative:text;mso-position-vertical:absolute;mso-position-vertical-relative:text;mso-width-percent:0;mso-height-percent:0;mso-width-relative:margin;mso-height-relative:margin;v-text-anchor:top" o:gfxdata="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" fillcolor="white [3201]" stroked="f" strokeweight=".5pt">
+              <v:shape w14:anchorId="3920460C" id="Text Box 20" o:spid="_x0000_s1028" type="#_x0000_t202" style="position:absolute;left:0;text-align:left;margin-left:381pt;margin-top:192.6pt;width:28.95pt;height:19.8pt;z-index:251678720;visibility:visible;mso-wrap-style:square;mso-width-percent:0;mso-height-percent:0;mso-wrap-distance-left:9pt;mso-wrap-distance-top:0;mso-wrap-distance-right:9pt;mso-wrap-distance-bottom:0;mso-position-horizontal:absolute;mso-position-horizontal-relative:text;mso-position-vertical:absolute;mso-position-vertical-relative:text;mso-width-percent:0;mso-height-percent:0;mso-width-relative:margin;mso-height-relative:margin;v-text-anchor:top" o:gfxdata="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" fillcolor="white [3201]" stroked="f" strokeweight=".5pt">
                 <v:textbox>
                   <w:txbxContent>
                     <w:p>
@@ -16560,7 +16638,7 @@
           </mc:Choice>
           <mc:Fallback>
             <w:pict>
-              <v:shape w14:anchorId="7E08246F" id="Text Box 19" o:spid="_x0000_s1029" type="#_x0000_t202" style="position:absolute;left:0;text-align:left;margin-left:377.45pt;margin-top:45.8pt;width:35.05pt;height:19.8pt;z-index:251676672;visibility:visible;mso-wrap-style:square;mso-width-percent:0;mso-height-percent:0;mso-wrap-distance-left:9pt;mso-wrap-distance-top:0;mso-wrap-distance-right:9pt;mso-wrap-distance-bottom:0;mso-position-horizontal:absolute;mso-position-horizontal-relative:text;mso-position-vertical:absolute;mso-position-vertical-relative:text;mso-width-percent:0;mso-height-percent:0;mso-width-relative:margin;mso-height-relative:margin;v-text-anchor:top" o:gfxdata="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" fillcolor="white [3201]" stroked="f" strokeweight=".5pt">
+              <v:shape w14:anchorId="7E08246F" id="Text Box 19" o:spid="_x0000_s1029" type="#_x0000_t202" style="position:absolute;left:0;text-align:left;margin-left:377.45pt;margin-top:45.8pt;width:35.05pt;height:19.8pt;z-index:251676672;visibility:visible;mso-wrap-style:square;mso-width-percent:0;mso-height-percent:0;mso-wrap-distance-left:9pt;mso-wrap-distance-top:0;mso-wrap-distance-right:9pt;mso-wrap-distance-bottom:0;mso-position-horizontal:absolute;mso-position-horizontal-relative:text;mso-position-vertical:absolute;mso-position-vertical-relative:text;mso-width-percent:0;mso-height-percent:0;mso-width-relative:margin;mso-height-relative:margin;v-text-anchor:top" o:gfxdata="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" fillcolor="white [3201]" stroked="f" strokeweight=".5pt">
                 <v:textbox>
                   <w:txbxContent>
                     <w:p>
@@ -16845,7 +16923,7 @@
                     <pic:cNvPicPr/>
                   </pic:nvPicPr>
                   <pic:blipFill>
-                    <a:blip r:embed="rId11">
+                    <a:blip r:embed="rId14">
                       <a:extLst>
                         <a:ext uri="{28A0092B-C50C-407E-A947-70E740481C1C}">
                           <a14:useLocalDpi xmlns:a14="http://schemas.microsoft.com/office/drawing/2010/main" val="0"/>
@@ -17295,625 +17373,1082 @@
           <w:rFonts w:ascii="Times New Roman" w:hAnsi="Times New Roman" w:cs="Times New Roman"/>
           <w:b/>
         </w:rPr>
-        <w:br w:type="page"/>
+        <w:t>First calculating the distance between P, and C as following:</w:t>
       </w:r>
     </w:p>
     <w:p>
       <w:pPr>
-        <w:jc w:val="both"/>
-        <w:rPr>
-          <w:rFonts w:ascii="Times New Roman" w:hAnsi="Times New Roman" w:cs="Times New Roman"/>
-        </w:rPr>
-      </w:pPr>
-      <w:r>
+        <w:spacing w:after="160" w:line="259" w:lineRule="auto"/>
         <w:rPr>
           <w:rFonts w:ascii="Times New Roman" w:hAnsi="Times New Roman" w:cs="Times New Roman"/>
           <w:b/>
         </w:rPr>
-        <w:lastRenderedPageBreak/>
-        <w:t>Q</w:t>
-      </w:r>
-      <w:r>
-        <w:rPr>
-          <w:rFonts w:ascii="Times New Roman" w:hAnsi="Times New Roman" w:cs="Times New Roman"/>
-          <w:b/>
-        </w:rPr>
-        <w:t xml:space="preserve">uestion </w:t>
-      </w:r>
-      <w:r>
-        <w:rPr>
-          <w:rFonts w:ascii="Times New Roman" w:hAnsi="Times New Roman" w:cs="Times New Roman"/>
-          <w:b/>
-        </w:rPr>
-        <w:t>5</w:t>
-      </w:r>
-      <w:r>
-        <w:rPr>
-          <w:rFonts w:ascii="Times New Roman" w:hAnsi="Times New Roman" w:cs="Times New Roman"/>
-        </w:rPr>
-        <w:t>.</w:t>
-      </w:r>
+      </w:pPr>
+      <m:oMathPara>
+        <m:oMath>
+          <m:r>
+            <m:rPr>
+              <m:sty m:val="bi"/>
+            </m:rPr>
+            <w:rPr>
+              <w:rFonts w:ascii="Cambria Math" w:hAnsi="Cambria Math" w:cs="Times New Roman"/>
+            </w:rPr>
+            <m:t>d</m:t>
+          </m:r>
+          <m:d>
+            <m:dPr>
+              <m:ctrlPr>
+                <w:rPr>
+                  <w:rFonts w:ascii="Cambria Math" w:hAnsi="Cambria Math" w:cs="Times New Roman"/>
+                  <w:b/>
+                  <w:i/>
+                </w:rPr>
+              </m:ctrlPr>
+            </m:dPr>
+            <m:e>
+              <m:r>
+                <m:rPr>
+                  <m:sty m:val="bi"/>
+                </m:rPr>
+                <w:rPr>
+                  <w:rFonts w:ascii="Cambria Math" w:hAnsi="Cambria Math" w:cs="Times New Roman"/>
+                </w:rPr>
+                <m:t>P,C</m:t>
+              </m:r>
+            </m:e>
+          </m:d>
+          <m:r>
+            <m:rPr>
+              <m:sty m:val="bi"/>
+            </m:rPr>
+            <w:rPr>
+              <w:rFonts w:ascii="Cambria Math" w:hAnsi="Cambria Math" w:cs="Times New Roman"/>
+            </w:rPr>
+            <m:t>=</m:t>
+          </m:r>
+          <m:f>
+            <m:fPr>
+              <m:ctrlPr>
+                <w:rPr>
+                  <w:rFonts w:ascii="Cambria Math" w:hAnsi="Cambria Math" w:cs="Times New Roman"/>
+                  <w:b/>
+                  <w:i/>
+                </w:rPr>
+              </m:ctrlPr>
+            </m:fPr>
+            <m:num>
+              <m:rad>
+                <m:radPr>
+                  <m:degHide m:val="1"/>
+                  <m:ctrlPr>
+                    <w:rPr>
+                      <w:rFonts w:ascii="Cambria Math" w:hAnsi="Cambria Math" w:cs="Times New Roman"/>
+                      <w:b/>
+                      <w:i/>
+                    </w:rPr>
+                  </m:ctrlPr>
+                </m:radPr>
+                <m:deg/>
+                <m:e>
+                  <m:sSup>
+                    <m:sSupPr>
+                      <m:ctrlPr>
+                        <w:rPr>
+                          <w:rFonts w:ascii="Cambria Math" w:hAnsi="Cambria Math" w:cs="Times New Roman"/>
+                          <w:b/>
+                          <w:i/>
+                        </w:rPr>
+                      </m:ctrlPr>
+                    </m:sSupPr>
+                    <m:e>
+                      <m:r>
+                        <m:rPr>
+                          <m:sty m:val="bi"/>
+                        </m:rPr>
+                        <w:rPr>
+                          <w:rFonts w:ascii="Cambria Math" w:hAnsi="Cambria Math" w:cs="Times New Roman"/>
+                        </w:rPr>
+                        <m:t>(72-12)</m:t>
+                      </m:r>
+                    </m:e>
+                    <m:sup>
+                      <m:r>
+                        <m:rPr>
+                          <m:sty m:val="bi"/>
+                        </m:rPr>
+                        <w:rPr>
+                          <w:rFonts w:ascii="Cambria Math" w:hAnsi="Cambria Math" w:cs="Times New Roman"/>
+                        </w:rPr>
+                        <m:t>2</m:t>
+                      </m:r>
+                    </m:sup>
+                  </m:sSup>
+                  <m:r>
+                    <m:rPr>
+                      <m:sty m:val="bi"/>
+                    </m:rPr>
+                    <w:rPr>
+                      <w:rFonts w:ascii="Cambria Math" w:hAnsi="Cambria Math" w:cs="Times New Roman"/>
+                    </w:rPr>
+                    <m:t xml:space="preserve">+ </m:t>
+                  </m:r>
+                  <m:sSup>
+                    <m:sSupPr>
+                      <m:ctrlPr>
+                        <w:rPr>
+                          <w:rFonts w:ascii="Cambria Math" w:hAnsi="Cambria Math" w:cs="Times New Roman"/>
+                          <w:b/>
+                          <w:i/>
+                        </w:rPr>
+                      </m:ctrlPr>
+                    </m:sSupPr>
+                    <m:e>
+                      <m:r>
+                        <m:rPr>
+                          <m:sty m:val="bi"/>
+                        </m:rPr>
+                        <w:rPr>
+                          <w:rFonts w:ascii="Cambria Math" w:hAnsi="Cambria Math" w:cs="Times New Roman"/>
+                        </w:rPr>
+                        <m:t>(100-25)</m:t>
+                      </m:r>
+                    </m:e>
+                    <m:sup>
+                      <m:r>
+                        <m:rPr>
+                          <m:sty m:val="bi"/>
+                        </m:rPr>
+                        <w:rPr>
+                          <w:rFonts w:ascii="Cambria Math" w:hAnsi="Cambria Math" w:cs="Times New Roman"/>
+                        </w:rPr>
+                        <m:t>2</m:t>
+                      </m:r>
+                    </m:sup>
+                  </m:sSup>
+                </m:e>
+              </m:rad>
+            </m:num>
+            <m:den>
+              <m:r>
+                <m:rPr>
+                  <m:sty m:val="bi"/>
+                </m:rPr>
+                <w:rPr>
+                  <w:rFonts w:ascii="Cambria Math" w:hAnsi="Cambria Math" w:cs="Times New Roman"/>
+                </w:rPr>
+                <m:t>cot a+cot b</m:t>
+              </m:r>
+            </m:den>
+          </m:f>
+          <m:r>
+            <m:rPr>
+              <m:sty m:val="bi"/>
+            </m:rPr>
+            <w:rPr>
+              <w:rFonts w:ascii="Cambria Math" w:hAnsi="Cambria Math" w:cs="Times New Roman"/>
+            </w:rPr>
+            <m:t xml:space="preserve"> = </m:t>
+          </m:r>
+          <m:f>
+            <m:fPr>
+              <m:ctrlPr>
+                <w:rPr>
+                  <w:rFonts w:ascii="Cambria Math" w:hAnsi="Cambria Math" w:cs="Times New Roman"/>
+                  <w:b/>
+                  <w:i/>
+                </w:rPr>
+              </m:ctrlPr>
+            </m:fPr>
+            <m:num>
+              <m:r>
+                <m:rPr>
+                  <m:sty m:val="bi"/>
+                </m:rPr>
+                <w:rPr>
+                  <w:rFonts w:ascii="Cambria Math" w:hAnsi="Cambria Math" w:cs="Times New Roman"/>
+                </w:rPr>
+                <m:t>96.07</m:t>
+              </m:r>
+            </m:num>
+            <m:den>
+              <m:r>
+                <m:rPr>
+                  <m:sty m:val="bi"/>
+                </m:rPr>
+                <w:rPr>
+                  <w:rFonts w:ascii="Cambria Math" w:hAnsi="Cambria Math" w:cs="Times New Roman"/>
+                </w:rPr>
+                <m:t>1.15</m:t>
+              </m:r>
+            </m:den>
+          </m:f>
+          <m:r>
+            <m:rPr>
+              <m:sty m:val="bi"/>
+            </m:rPr>
+            <w:rPr>
+              <w:rFonts w:ascii="Cambria Math" w:hAnsi="Cambria Math" w:cs="Times New Roman"/>
+            </w:rPr>
+            <m:t xml:space="preserve">=  83.51. </m:t>
+          </m:r>
+        </m:oMath>
+      </m:oMathPara>
     </w:p>
     <w:p>
       <w:pPr>
-        <w:rPr>
-          <w:rFonts w:ascii="Times New Roman" w:hAnsi="Times New Roman" w:cs="Times New Roman"/>
-        </w:rPr>
-      </w:pPr>
-      <w:r>
-        <w:rPr>
-          <w:rFonts w:ascii="Times New Roman" w:hAnsi="Times New Roman" w:cs="Times New Roman"/>
-        </w:rPr>
-        <w:t>Three sound recorders</w:t>
-      </w:r>
-      <w:r>
-        <w:rPr>
-          <w:rFonts w:ascii="Times New Roman" w:hAnsi="Times New Roman" w:cs="Times New Roman"/>
-        </w:rPr>
-        <w:t xml:space="preserve"> in city streets</w:t>
-      </w:r>
-      <w:r>
-        <w:rPr>
-          <w:rFonts w:ascii="Times New Roman" w:hAnsi="Times New Roman" w:cs="Times New Roman"/>
-        </w:rPr>
-        <w:t xml:space="preserve"> </w:t>
-      </w:r>
-      <w:r>
-        <w:rPr>
-          <w:rFonts w:ascii="Times New Roman" w:hAnsi="Times New Roman" w:cs="Times New Roman"/>
-        </w:rPr>
-        <w:t>recorded</w:t>
-      </w:r>
-      <w:r>
-        <w:rPr>
-          <w:rFonts w:ascii="Times New Roman" w:hAnsi="Times New Roman" w:cs="Times New Roman"/>
-        </w:rPr>
-        <w:t xml:space="preserve"> sound of </w:t>
-      </w:r>
-      <w:r>
-        <w:rPr>
-          <w:rFonts w:ascii="Times New Roman" w:hAnsi="Times New Roman" w:cs="Times New Roman"/>
-        </w:rPr>
-        <w:t xml:space="preserve">a </w:t>
-      </w:r>
-      <w:r>
-        <w:rPr>
-          <w:rFonts w:ascii="Times New Roman" w:hAnsi="Times New Roman" w:cs="Times New Roman"/>
-        </w:rPr>
-        <w:t>gunshot at 4:0</w:t>
-      </w:r>
-      <w:r>
-        <w:rPr>
-          <w:rFonts w:ascii="Times New Roman" w:hAnsi="Times New Roman" w:cs="Times New Roman"/>
-        </w:rPr>
-        <w:t>5</w:t>
-      </w:r>
-      <w:r>
-        <w:rPr>
-          <w:rFonts w:ascii="Times New Roman" w:hAnsi="Times New Roman" w:cs="Times New Roman"/>
-        </w:rPr>
-        <w:t>:</w:t>
-      </w:r>
-      <w:r>
-        <w:rPr>
-          <w:rFonts w:ascii="Times New Roman" w:hAnsi="Times New Roman" w:cs="Times New Roman"/>
-        </w:rPr>
-        <w:t>29</w:t>
-      </w:r>
-      <w:r>
-        <w:rPr>
-          <w:rFonts w:ascii="Times New Roman" w:hAnsi="Times New Roman" w:cs="Times New Roman"/>
-        </w:rPr>
-        <w:t xml:space="preserve"> PM, 4:0</w:t>
-      </w:r>
-      <w:r>
-        <w:rPr>
-          <w:rFonts w:ascii="Times New Roman" w:hAnsi="Times New Roman" w:cs="Times New Roman"/>
-        </w:rPr>
-        <w:t>5</w:t>
-      </w:r>
-      <w:r>
-        <w:rPr>
-          <w:rFonts w:ascii="Times New Roman" w:hAnsi="Times New Roman" w:cs="Times New Roman"/>
-        </w:rPr>
-        <w:t>:</w:t>
-      </w:r>
-      <w:r>
-        <w:rPr>
-          <w:rFonts w:ascii="Times New Roman" w:hAnsi="Times New Roman" w:cs="Times New Roman"/>
-        </w:rPr>
-        <w:t>30</w:t>
-      </w:r>
-      <w:r>
-        <w:rPr>
-          <w:rFonts w:ascii="Times New Roman" w:hAnsi="Times New Roman" w:cs="Times New Roman"/>
-        </w:rPr>
-        <w:t xml:space="preserve"> PM, and </w:t>
-      </w:r>
-      <w:r>
-        <w:rPr>
-          <w:rFonts w:ascii="Times New Roman" w:hAnsi="Times New Roman" w:cs="Times New Roman"/>
-        </w:rPr>
-        <w:t>4:0</w:t>
-      </w:r>
-      <w:r>
-        <w:rPr>
-          <w:rFonts w:ascii="Times New Roman" w:hAnsi="Times New Roman" w:cs="Times New Roman"/>
-        </w:rPr>
-        <w:t>5</w:t>
-      </w:r>
-      <w:r>
-        <w:rPr>
-          <w:rFonts w:ascii="Times New Roman" w:hAnsi="Times New Roman" w:cs="Times New Roman"/>
-        </w:rPr>
-        <w:t>:</w:t>
-      </w:r>
-      <w:r>
-        <w:rPr>
-          <w:rFonts w:ascii="Times New Roman" w:hAnsi="Times New Roman" w:cs="Times New Roman"/>
-        </w:rPr>
-        <w:t>31</w:t>
-      </w:r>
-      <w:r>
-        <w:rPr>
-          <w:rFonts w:ascii="Times New Roman" w:hAnsi="Times New Roman" w:cs="Times New Roman"/>
-        </w:rPr>
-        <w:t xml:space="preserve"> PM</w:t>
-      </w:r>
-      <w:r>
-        <w:rPr>
-          <w:rFonts w:ascii="Times New Roman" w:hAnsi="Times New Roman" w:cs="Times New Roman"/>
-          <w:strike/>
-        </w:rPr>
-        <w:t xml:space="preserve"> </w:t>
-      </w:r>
-      <w:r>
-        <w:rPr>
-          <w:rFonts w:ascii="Times New Roman" w:hAnsi="Times New Roman" w:cs="Times New Roman"/>
-        </w:rPr>
-        <w:t>respectively.</w:t>
-      </w:r>
-      <w:r>
-        <w:rPr>
-          <w:rFonts w:ascii="Times New Roman" w:hAnsi="Times New Roman" w:cs="Times New Roman"/>
-        </w:rPr>
-        <w:t xml:space="preserve"> According to the flash light of the gunshot detected by recorders, this gunshot occur</w:t>
-      </w:r>
-      <w:r>
-        <w:rPr>
-          <w:rFonts w:ascii="Times New Roman" w:hAnsi="Times New Roman" w:cs="Times New Roman"/>
-        </w:rPr>
-        <w:t>r</w:t>
-      </w:r>
-      <w:r>
-        <w:rPr>
-          <w:rFonts w:ascii="Times New Roman" w:hAnsi="Times New Roman" w:cs="Times New Roman"/>
-        </w:rPr>
-        <w:t>ed</w:t>
-      </w:r>
-      <w:r>
-        <w:rPr>
-          <w:rFonts w:ascii="Times New Roman" w:hAnsi="Times New Roman" w:cs="Times New Roman"/>
-        </w:rPr>
-        <w:t xml:space="preserve"> </w:t>
-      </w:r>
-      <w:r>
-        <w:rPr>
-          <w:rFonts w:ascii="Times New Roman" w:hAnsi="Times New Roman" w:cs="Times New Roman"/>
-        </w:rPr>
-        <w:t>at</w:t>
-      </w:r>
-      <w:r>
-        <w:rPr>
-          <w:rFonts w:ascii="Times New Roman" w:hAnsi="Times New Roman" w:cs="Times New Roman"/>
-        </w:rPr>
-        <w:t xml:space="preserve"> </w:t>
-      </w:r>
-      <w:r>
-        <w:rPr>
-          <w:rFonts w:ascii="Times New Roman" w:hAnsi="Times New Roman" w:cs="Times New Roman"/>
-          <w:color w:val="FF0000"/>
-        </w:rPr>
-        <w:t>4:0</w:t>
-      </w:r>
-      <w:r>
-        <w:rPr>
-          <w:rFonts w:ascii="Times New Roman" w:hAnsi="Times New Roman" w:cs="Times New Roman"/>
-          <w:color w:val="FF0000"/>
-        </w:rPr>
-        <w:t>5</w:t>
-      </w:r>
-      <w:r>
-        <w:rPr>
-          <w:rFonts w:ascii="Times New Roman" w:hAnsi="Times New Roman" w:cs="Times New Roman"/>
-          <w:color w:val="FF0000"/>
-        </w:rPr>
-        <w:t>:</w:t>
-      </w:r>
-      <w:r>
-        <w:rPr>
-          <w:rFonts w:ascii="Times New Roman" w:hAnsi="Times New Roman" w:cs="Times New Roman"/>
-          <w:color w:val="FF0000"/>
-        </w:rPr>
-        <w:t>28</w:t>
-      </w:r>
-      <w:r>
-        <w:rPr>
-          <w:rFonts w:ascii="Times New Roman" w:hAnsi="Times New Roman" w:cs="Times New Roman"/>
-          <w:color w:val="FF0000"/>
-        </w:rPr>
-        <w:t>.</w:t>
-      </w:r>
-      <w:r>
-        <w:rPr>
-          <w:rFonts w:ascii="Times New Roman" w:hAnsi="Times New Roman" w:cs="Times New Roman"/>
-          <w:color w:val="FF0000"/>
-        </w:rPr>
-        <w:t>5</w:t>
-      </w:r>
-      <w:r>
-        <w:rPr>
-          <w:rFonts w:ascii="Times New Roman" w:hAnsi="Times New Roman" w:cs="Times New Roman"/>
-          <w:color w:val="FF0000"/>
-        </w:rPr>
-        <w:t>00</w:t>
-      </w:r>
-      <w:r>
-        <w:rPr>
-          <w:rFonts w:ascii="Times New Roman" w:hAnsi="Times New Roman" w:cs="Times New Roman"/>
-        </w:rPr>
-        <w:t xml:space="preserve"> PM.</w:t>
-      </w:r>
-      <w:r>
-        <w:rPr>
-          <w:rFonts w:ascii="Times New Roman" w:hAnsi="Times New Roman" w:cs="Times New Roman"/>
-        </w:rPr>
-        <w:t xml:space="preserve"> T</w:t>
-      </w:r>
-      <w:r>
-        <w:rPr>
-          <w:rFonts w:ascii="Times New Roman" w:hAnsi="Times New Roman" w:cs="Times New Roman"/>
-        </w:rPr>
-        <w:t>he locations of these three recorders are (0, 0), (</w:t>
-      </w:r>
-      <w:r>
-        <w:rPr>
-          <w:rFonts w:ascii="Times New Roman" w:hAnsi="Times New Roman" w:cs="Times New Roman"/>
-        </w:rPr>
-        <w:t xml:space="preserve">0, </w:t>
-      </w:r>
-      <w:r>
-        <w:rPr>
-          <w:rFonts w:ascii="Times New Roman" w:hAnsi="Times New Roman" w:cs="Times New Roman"/>
-        </w:rPr>
-        <w:t>4</w:t>
-      </w:r>
-      <w:r>
-        <w:rPr>
-          <w:rFonts w:ascii="Times New Roman" w:hAnsi="Times New Roman" w:cs="Times New Roman"/>
-        </w:rPr>
-        <w:t>00 meters</w:t>
-      </w:r>
-      <w:r>
-        <w:rPr>
-          <w:rFonts w:ascii="Times New Roman" w:hAnsi="Times New Roman" w:cs="Times New Roman"/>
-        </w:rPr>
-        <w:t>), and (</w:t>
-      </w:r>
-      <w:r>
-        <w:rPr>
-          <w:rFonts w:ascii="Times New Roman" w:hAnsi="Times New Roman" w:cs="Times New Roman"/>
-        </w:rPr>
-        <w:t>990.1690 meters</w:t>
-      </w:r>
-      <w:r>
-        <w:rPr>
-          <w:rFonts w:ascii="Times New Roman" w:hAnsi="Times New Roman" w:cs="Times New Roman"/>
-        </w:rPr>
-        <w:t xml:space="preserve">, </w:t>
-      </w:r>
-      <w:r>
-        <w:rPr>
-          <w:rFonts w:ascii="Times New Roman" w:hAnsi="Times New Roman" w:cs="Times New Roman"/>
-        </w:rPr>
-        <w:t>0</w:t>
-      </w:r>
-      <w:r>
-        <w:rPr>
-          <w:rFonts w:ascii="Times New Roman" w:hAnsi="Times New Roman" w:cs="Times New Roman"/>
-        </w:rPr>
-        <w:t>)</w:t>
-      </w:r>
-      <w:r>
-        <w:rPr>
-          <w:rFonts w:ascii="Times New Roman" w:hAnsi="Times New Roman" w:cs="Times New Roman"/>
-        </w:rPr>
-        <w:t>, respectively</w:t>
-      </w:r>
-      <w:r>
-        <w:rPr>
-          <w:rFonts w:ascii="Times New Roman" w:hAnsi="Times New Roman" w:cs="Times New Roman"/>
-        </w:rPr>
-        <w:t>.</w:t>
-      </w:r>
-      <w:r>
-        <w:rPr>
-          <w:rFonts w:ascii="Times New Roman" w:hAnsi="Times New Roman" w:cs="Times New Roman"/>
-        </w:rPr>
-        <w:t xml:space="preserve"> The speed of sound is 340 meters / second.</w:t>
-      </w:r>
-      <w:r>
-        <w:rPr>
-          <w:rFonts w:ascii="Times New Roman" w:hAnsi="Times New Roman" w:cs="Times New Roman"/>
-        </w:rPr>
-        <w:t xml:space="preserve"> </w:t>
-      </w:r>
-      <w:r>
-        <w:rPr>
-          <w:rFonts w:ascii="Times New Roman" w:hAnsi="Times New Roman" w:cs="Times New Roman"/>
-        </w:rPr>
-        <w:t>(</w:t>
-      </w:r>
-      <w:r>
-        <w:rPr>
-          <w:rFonts w:ascii="Times New Roman" w:hAnsi="Times New Roman" w:cs="Times New Roman"/>
-        </w:rPr>
-        <w:t xml:space="preserve">Assume that all the recorders and </w:t>
-      </w:r>
-      <w:r>
-        <w:rPr>
-          <w:rFonts w:ascii="Times New Roman" w:hAnsi="Times New Roman" w:cs="Times New Roman"/>
-        </w:rPr>
-        <w:t xml:space="preserve">the </w:t>
-      </w:r>
-      <w:r>
-        <w:rPr>
-          <w:rFonts w:ascii="Times New Roman" w:hAnsi="Times New Roman" w:cs="Times New Roman"/>
-        </w:rPr>
-        <w:t>g</w:t>
-      </w:r>
-      <w:r>
-        <w:rPr>
-          <w:rFonts w:ascii="Times New Roman" w:hAnsi="Times New Roman" w:cs="Times New Roman"/>
-        </w:rPr>
-        <w:t>unshot</w:t>
-      </w:r>
-      <w:r>
-        <w:rPr>
-          <w:rFonts w:ascii="Times New Roman" w:hAnsi="Times New Roman" w:cs="Times New Roman"/>
-        </w:rPr>
-        <w:t xml:space="preserve"> </w:t>
-      </w:r>
-      <w:r>
-        <w:rPr>
-          <w:rFonts w:ascii="Times New Roman" w:hAnsi="Times New Roman" w:cs="Times New Roman"/>
-        </w:rPr>
-        <w:t xml:space="preserve">are </w:t>
-      </w:r>
-      <w:r>
-        <w:rPr>
-          <w:rFonts w:ascii="Times New Roman" w:hAnsi="Times New Roman" w:cs="Times New Roman"/>
-        </w:rPr>
-        <w:t xml:space="preserve">on </w:t>
-      </w:r>
-      <w:r>
-        <w:rPr>
-          <w:rFonts w:ascii="Times New Roman" w:hAnsi="Times New Roman" w:cs="Times New Roman"/>
-        </w:rPr>
-        <w:t>a</w:t>
-      </w:r>
-      <w:r>
-        <w:rPr>
-          <w:rFonts w:ascii="Times New Roman" w:hAnsi="Times New Roman" w:cs="Times New Roman"/>
-        </w:rPr>
-        <w:t xml:space="preserve"> two-dimensional plane</w:t>
-      </w:r>
-      <w:r>
-        <w:rPr>
-          <w:rFonts w:ascii="Times New Roman" w:hAnsi="Times New Roman" w:cs="Times New Roman"/>
-        </w:rPr>
-        <w:t>)</w:t>
-      </w:r>
-      <w:r>
-        <w:rPr>
-          <w:rFonts w:ascii="Times New Roman" w:hAnsi="Times New Roman" w:cs="Times New Roman"/>
-        </w:rPr>
-        <w:t>.</w:t>
+        <w:spacing w:after="160" w:line="259" w:lineRule="auto"/>
+        <w:rPr>
+          <w:rFonts w:ascii="Times New Roman" w:hAnsi="Times New Roman" w:cs="Times New Roman"/>
+          <w:b/>
+        </w:rPr>
+      </w:pPr>
+      <w:r>
+        <w:rPr>
+          <w:rFonts w:ascii="Times New Roman" w:hAnsi="Times New Roman" w:cs="Times New Roman"/>
+          <w:b/>
+        </w:rPr>
+        <w:t xml:space="preserve">Then in the following we calculate the distance between </w:t>
+      </w:r>
+      <w:r>
+        <w:rPr>
+          <w:rFonts w:ascii="Times New Roman" w:hAnsi="Times New Roman" w:cs="Times New Roman"/>
+          <w:b/>
+        </w:rPr>
+        <w:t>d (</w:t>
+      </w:r>
+      <w:r>
+        <w:rPr>
+          <w:rFonts w:ascii="Times New Roman" w:hAnsi="Times New Roman" w:cs="Times New Roman"/>
+          <w:b/>
+        </w:rPr>
+        <w:t>L1, L2) as following:</w:t>
       </w:r>
     </w:p>
     <w:p>
       <w:pPr>
-        <w:jc w:val="both"/>
-        <w:rPr>
-          <w:rFonts w:ascii="Times New Roman" w:hAnsi="Times New Roman" w:cs="Times New Roman"/>
-        </w:rPr>
-      </w:pPr>
+        <w:spacing w:after="160" w:line="259" w:lineRule="auto"/>
+        <w:rPr>
+          <w:rFonts w:ascii="Times New Roman" w:hAnsi="Times New Roman" w:cs="Times New Roman"/>
+          <w:b/>
+        </w:rPr>
+      </w:pPr>
+      <m:oMathPara>
+        <m:oMath>
+          <m:r>
+            <m:rPr>
+              <m:sty m:val="bi"/>
+            </m:rPr>
+            <w:rPr>
+              <w:rFonts w:ascii="Cambria Math" w:hAnsi="Cambria Math" w:cs="Times New Roman"/>
+            </w:rPr>
+            <m:t>d</m:t>
+          </m:r>
+          <m:d>
+            <m:dPr>
+              <m:ctrlPr>
+                <w:rPr>
+                  <w:rFonts w:ascii="Cambria Math" w:hAnsi="Cambria Math" w:cs="Times New Roman"/>
+                  <w:b/>
+                  <w:i/>
+                </w:rPr>
+              </m:ctrlPr>
+            </m:dPr>
+            <m:e>
+              <m:r>
+                <m:rPr>
+                  <m:sty m:val="bi"/>
+                </m:rPr>
+                <w:rPr>
+                  <w:rFonts w:ascii="Cambria Math" w:hAnsi="Cambria Math" w:cs="Times New Roman"/>
+                </w:rPr>
+                <m:t>L</m:t>
+              </m:r>
+              <m:r>
+                <m:rPr>
+                  <m:sty m:val="bi"/>
+                </m:rPr>
+                <w:rPr>
+                  <w:rFonts w:ascii="Cambria Math" w:hAnsi="Cambria Math" w:cs="Times New Roman"/>
+                </w:rPr>
+                <m:t>1,L</m:t>
+              </m:r>
+              <m:r>
+                <m:rPr>
+                  <m:sty m:val="bi"/>
+                </m:rPr>
+                <w:rPr>
+                  <w:rFonts w:ascii="Cambria Math" w:hAnsi="Cambria Math" w:cs="Times New Roman"/>
+                </w:rPr>
+                <m:t>2</m:t>
+              </m:r>
+            </m:e>
+          </m:d>
+          <m:r>
+            <m:rPr>
+              <m:sty m:val="bi"/>
+            </m:rPr>
+            <w:rPr>
+              <w:rFonts w:ascii="Cambria Math" w:hAnsi="Cambria Math" w:cs="Times New Roman"/>
+            </w:rPr>
+            <m:t>=d</m:t>
+          </m:r>
+          <m:d>
+            <m:dPr>
+              <m:ctrlPr>
+                <w:rPr>
+                  <w:rFonts w:ascii="Cambria Math" w:hAnsi="Cambria Math" w:cs="Times New Roman"/>
+                  <w:b/>
+                  <w:i/>
+                </w:rPr>
+              </m:ctrlPr>
+            </m:dPr>
+            <m:e>
+              <m:r>
+                <m:rPr>
+                  <m:sty m:val="bi"/>
+                </m:rPr>
+                <w:rPr>
+                  <w:rFonts w:ascii="Cambria Math" w:hAnsi="Cambria Math" w:cs="Times New Roman"/>
+                </w:rPr>
+                <m:t>P,C</m:t>
+              </m:r>
+            </m:e>
+          </m:d>
+          <m:r>
+            <m:rPr>
+              <m:sty m:val="bi"/>
+            </m:rPr>
+            <w:rPr>
+              <w:rFonts w:ascii="Cambria Math" w:hAnsi="Cambria Math" w:cs="Times New Roman"/>
+            </w:rPr>
+            <m:t>*</m:t>
+          </m:r>
+          <m:d>
+            <m:dPr>
+              <m:ctrlPr>
+                <w:rPr>
+                  <w:rFonts w:ascii="Cambria Math" w:hAnsi="Cambria Math" w:cs="Times New Roman"/>
+                  <w:b/>
+                  <w:i/>
+                </w:rPr>
+              </m:ctrlPr>
+            </m:dPr>
+            <m:e>
+              <m:r>
+                <m:rPr>
+                  <m:sty m:val="bi"/>
+                </m:rPr>
+                <w:rPr>
+                  <w:rFonts w:ascii="Cambria Math" w:hAnsi="Cambria Math" w:cs="Times New Roman"/>
+                </w:rPr>
+                <m:t>cota+cot b</m:t>
+              </m:r>
+            </m:e>
+          </m:d>
+          <m:r>
+            <m:rPr>
+              <m:sty m:val="bi"/>
+            </m:rPr>
+            <w:rPr>
+              <w:rFonts w:ascii="Cambria Math" w:hAnsi="Cambria Math" w:cs="Times New Roman"/>
+            </w:rPr>
+            <m:t>=96.05</m:t>
+          </m:r>
+        </m:oMath>
+      </m:oMathPara>
     </w:p>
     <w:p>
       <w:pPr>
-        <w:jc w:val="both"/>
-        <w:rPr>
-          <w:rFonts w:ascii="Times New Roman" w:hAnsi="Times New Roman" w:cs="Times New Roman"/>
-        </w:rPr>
-      </w:pPr>
-      <w:r>
+        <w:spacing w:after="160" w:line="259" w:lineRule="auto"/>
         <w:rPr>
           <w:rFonts w:ascii="Times New Roman" w:hAnsi="Times New Roman" w:cs="Times New Roman"/>
           <w:b/>
         </w:rPr>
-        <w:t>Q</w:t>
-      </w:r>
+      </w:pPr>
       <w:r>
         <w:rPr>
           <w:rFonts w:ascii="Times New Roman" w:hAnsi="Times New Roman" w:cs="Times New Roman"/>
           <w:b/>
         </w:rPr>
-        <w:t>5</w:t>
+        <w:t>Then we calculate the distance between d</w:t>
       </w:r>
       <w:r>
         <w:rPr>
           <w:rFonts w:ascii="Times New Roman" w:hAnsi="Times New Roman" w:cs="Times New Roman"/>
           <w:b/>
         </w:rPr>
-        <w:t>a)</w:t>
-      </w:r>
-      <w:r>
-        <w:rPr>
-          <w:rFonts w:ascii="Times New Roman" w:hAnsi="Times New Roman" w:cs="Times New Roman"/>
-        </w:rPr>
-        <w:t xml:space="preserve"> D</w:t>
-      </w:r>
-      <w:r>
-        <w:rPr>
-          <w:rFonts w:ascii="Times New Roman" w:hAnsi="Times New Roman" w:cs="Times New Roman"/>
-        </w:rPr>
-        <w:t>etermine the exact</w:t>
-      </w:r>
-      <w:r>
-        <w:rPr>
-          <w:rFonts w:ascii="Times New Roman" w:hAnsi="Times New Roman" w:cs="Times New Roman"/>
-        </w:rPr>
         <w:t xml:space="preserve"> </w:t>
       </w:r>
       <w:r>
         <w:rPr>
           <w:rFonts w:ascii="Times New Roman" w:hAnsi="Times New Roman" w:cs="Times New Roman"/>
-        </w:rPr>
-        <w:t>position of the gun</w:t>
-      </w:r>
-      <w:r>
-        <w:rPr>
-          <w:rFonts w:ascii="Times New Roman" w:hAnsi="Times New Roman" w:cs="Times New Roman"/>
-        </w:rPr>
-        <w:t>shot.</w:t>
-      </w:r>
-      <w:r>
-        <w:rPr>
-          <w:rFonts w:ascii="Times New Roman" w:hAnsi="Times New Roman" w:cs="Times New Roman"/>
-        </w:rPr>
-        <w:t xml:space="preserve"> J</w:t>
-      </w:r>
-      <w:r>
-        <w:rPr>
-          <w:rFonts w:ascii="Times New Roman" w:hAnsi="Times New Roman" w:cs="Times New Roman"/>
-        </w:rPr>
-        <w:t xml:space="preserve">ustify </w:t>
-      </w:r>
-      <w:r>
-        <w:rPr>
-          <w:rFonts w:ascii="Times New Roman" w:hAnsi="Times New Roman" w:cs="Times New Roman"/>
-        </w:rPr>
-        <w:t>the</w:t>
-      </w:r>
-      <w:r>
-        <w:rPr>
-          <w:rFonts w:ascii="Times New Roman" w:hAnsi="Times New Roman" w:cs="Times New Roman"/>
-        </w:rPr>
-        <w:t xml:space="preserve"> answer by </w:t>
-      </w:r>
-      <w:r>
-        <w:rPr>
-          <w:rFonts w:ascii="Times New Roman" w:hAnsi="Times New Roman" w:cs="Times New Roman"/>
-        </w:rPr>
-        <w:t>showing the intermediate calculations.</w:t>
+          <w:b/>
+        </w:rPr>
+        <w:t>(C,</w:t>
+      </w:r>
+      <w:r>
+        <w:rPr>
+          <w:rFonts w:ascii="Times New Roman" w:hAnsi="Times New Roman" w:cs="Times New Roman"/>
+          <w:b/>
+        </w:rPr>
+        <w:t xml:space="preserve"> </w:t>
+      </w:r>
+      <w:r>
+        <w:rPr>
+          <w:rFonts w:ascii="Times New Roman" w:hAnsi="Times New Roman" w:cs="Times New Roman"/>
+          <w:b/>
+        </w:rPr>
+        <w:t>C’) as the following:</w:t>
       </w:r>
     </w:p>
     <w:p>
       <w:pPr>
-        <w:jc w:val="both"/>
-        <w:rPr>
-          <w:rFonts w:ascii="Times New Roman" w:hAnsi="Times New Roman" w:cs="Times New Roman"/>
-        </w:rPr>
-      </w:pPr>
+        <w:spacing w:after="160" w:line="259" w:lineRule="auto"/>
+        <w:rPr>
+          <w:rFonts w:ascii="Times New Roman" w:hAnsi="Times New Roman" w:cs="Times New Roman"/>
+          <w:b/>
+        </w:rPr>
+      </w:pPr>
+      <m:oMathPara>
+        <m:oMath>
+          <m:r>
+            <m:rPr>
+              <m:sty m:val="bi"/>
+            </m:rPr>
+            <w:rPr>
+              <w:rFonts w:ascii="Cambria Math" w:hAnsi="Cambria Math" w:cs="Times New Roman"/>
+            </w:rPr>
+            <m:t>25+</m:t>
+          </m:r>
+          <m:d>
+            <m:dPr>
+              <m:ctrlPr>
+                <w:rPr>
+                  <w:rFonts w:ascii="Cambria Math" w:hAnsi="Cambria Math" w:cs="Times New Roman"/>
+                  <w:b/>
+                  <w:i/>
+                </w:rPr>
+              </m:ctrlPr>
+            </m:dPr>
+            <m:e>
+              <m:r>
+                <m:rPr>
+                  <m:sty m:val="bi"/>
+                </m:rPr>
+                <w:rPr>
+                  <w:rFonts w:ascii="Cambria Math" w:hAnsi="Cambria Math" w:cs="Times New Roman"/>
+                </w:rPr>
+                <m:t>100-25</m:t>
+              </m:r>
+            </m:e>
+          </m:d>
+          <m:r>
+            <m:rPr>
+              <m:sty m:val="bi"/>
+            </m:rPr>
+            <w:rPr>
+              <w:rFonts w:ascii="Cambria Math" w:hAnsi="Cambria Math" w:cs="Times New Roman"/>
+            </w:rPr>
+            <m:t xml:space="preserve">* </m:t>
+          </m:r>
+          <m:f>
+            <m:fPr>
+              <m:ctrlPr>
+                <w:rPr>
+                  <w:rFonts w:ascii="Cambria Math" w:hAnsi="Cambria Math" w:cs="Times New Roman"/>
+                  <w:b/>
+                  <w:i/>
+                </w:rPr>
+              </m:ctrlPr>
+            </m:fPr>
+            <m:num>
+              <m:r>
+                <m:rPr>
+                  <m:sty m:val="bi"/>
+                </m:rPr>
+                <w:rPr>
+                  <w:rFonts w:ascii="Cambria Math" w:hAnsi="Cambria Math" w:cs="Times New Roman"/>
+                </w:rPr>
+                <m:t>cot 60</m:t>
+              </m:r>
+            </m:num>
+            <m:den>
+              <m:r>
+                <m:rPr>
+                  <m:sty m:val="bi"/>
+                </m:rPr>
+                <w:rPr>
+                  <w:rFonts w:ascii="Cambria Math" w:hAnsi="Cambria Math" w:cs="Times New Roman"/>
+                </w:rPr>
+                <m:t>cot 60+cot 60</m:t>
+              </m:r>
+            </m:den>
+          </m:f>
+          <m:r>
+            <m:rPr>
+              <m:sty m:val="bi"/>
+            </m:rPr>
+            <w:rPr>
+              <w:rFonts w:ascii="Cambria Math" w:hAnsi="Cambria Math" w:cs="Times New Roman"/>
+            </w:rPr>
+            <m:t>=62.5</m:t>
+          </m:r>
+        </m:oMath>
+      </m:oMathPara>
     </w:p>
     <w:p>
       <w:pPr>
-        <w:jc w:val="both"/>
-        <w:rPr>
-          <w:rFonts w:ascii="Times New Roman" w:hAnsi="Times New Roman" w:cs="Times New Roman"/>
-        </w:rPr>
-      </w:pPr>
+        <w:spacing w:after="160" w:line="259" w:lineRule="auto"/>
+        <w:rPr>
+          <w:rFonts w:ascii="Times New Roman" w:hAnsi="Times New Roman" w:cs="Times New Roman"/>
+          <w:b/>
+        </w:rPr>
+      </w:pPr>
+      <w:r>
+        <w:rPr>
+          <w:rFonts w:ascii="Times New Roman" w:hAnsi="Times New Roman" w:cs="Times New Roman"/>
+          <w:b/>
+        </w:rPr>
+        <w:t>Calculating the Y degree as the following:</w:t>
+      </w:r>
     </w:p>
     <w:p>
       <w:pPr>
-        <w:jc w:val="both"/>
-        <w:rPr>
-          <w:rFonts w:ascii="Times New Roman" w:hAnsi="Times New Roman" w:cs="Times New Roman"/>
-        </w:rPr>
-      </w:pPr>
+        <w:spacing w:after="160" w:line="259" w:lineRule="auto"/>
+        <w:rPr>
+          <w:rFonts w:ascii="Times New Roman" w:hAnsi="Times New Roman" w:cs="Times New Roman"/>
+          <w:b/>
+        </w:rPr>
+      </w:pPr>
+      <m:oMathPara>
+        <m:oMath>
+          <m:sSup>
+            <m:sSupPr>
+              <m:ctrlPr>
+                <w:rPr>
+                  <w:rFonts w:ascii="Cambria Math" w:hAnsi="Cambria Math" w:cs="Times New Roman"/>
+                  <w:b/>
+                  <w:i/>
+                </w:rPr>
+              </m:ctrlPr>
+            </m:sSupPr>
+            <m:e>
+              <m:r>
+                <m:rPr>
+                  <m:sty m:val="bi"/>
+                </m:rPr>
+                <w:rPr>
+                  <w:rFonts w:ascii="Cambria Math" w:hAnsi="Cambria Math" w:cs="Times New Roman"/>
+                </w:rPr>
+                <m:t>sin</m:t>
+              </m:r>
+            </m:e>
+            <m:sup>
+              <m:r>
+                <m:rPr>
+                  <m:sty m:val="bi"/>
+                </m:rPr>
+                <w:rPr>
+                  <w:rFonts w:ascii="Cambria Math" w:hAnsi="Cambria Math" w:cs="Times New Roman"/>
+                </w:rPr>
+                <m:t>-1</m:t>
+              </m:r>
+            </m:sup>
+          </m:sSup>
+          <m:r>
+            <m:rPr>
+              <m:sty m:val="bi"/>
+            </m:rPr>
+            <w:rPr>
+              <w:rFonts w:ascii="Cambria Math" w:hAnsi="Cambria Math" w:cs="Times New Roman"/>
+            </w:rPr>
+            <m:t>=</m:t>
+          </m:r>
+          <m:f>
+            <m:fPr>
+              <m:ctrlPr>
+                <w:rPr>
+                  <w:rFonts w:ascii="Cambria Math" w:hAnsi="Cambria Math" w:cs="Times New Roman"/>
+                  <w:b/>
+                  <w:i/>
+                </w:rPr>
+              </m:ctrlPr>
+            </m:fPr>
+            <m:num>
+              <m:r>
+                <m:rPr>
+                  <m:sty m:val="bi"/>
+                </m:rPr>
+                <w:rPr>
+                  <w:rFonts w:ascii="Cambria Math" w:hAnsi="Cambria Math" w:cs="Times New Roman"/>
+                </w:rPr>
+                <m:t>100-25</m:t>
+              </m:r>
+            </m:num>
+            <m:den>
+              <m:r>
+                <m:rPr>
+                  <m:sty m:val="bi"/>
+                </m:rPr>
+                <w:rPr>
+                  <w:rFonts w:ascii="Cambria Math" w:hAnsi="Cambria Math" w:cs="Times New Roman"/>
+                </w:rPr>
+                <m:t>d</m:t>
+              </m:r>
+              <m:d>
+                <m:dPr>
+                  <m:ctrlPr>
+                    <w:rPr>
+                      <w:rFonts w:ascii="Cambria Math" w:hAnsi="Cambria Math" w:cs="Times New Roman"/>
+                      <w:b/>
+                      <w:i/>
+                    </w:rPr>
+                  </m:ctrlPr>
+                </m:dPr>
+                <m:e>
+                  <m:r>
+                    <m:rPr>
+                      <m:sty m:val="bi"/>
+                    </m:rPr>
+                    <w:rPr>
+                      <w:rFonts w:ascii="Cambria Math" w:hAnsi="Cambria Math" w:cs="Times New Roman"/>
+                    </w:rPr>
+                    <m:t>l</m:t>
+                  </m:r>
+                  <m:r>
+                    <m:rPr>
+                      <m:sty m:val="bi"/>
+                    </m:rPr>
+                    <w:rPr>
+                      <w:rFonts w:ascii="Cambria Math" w:hAnsi="Cambria Math" w:cs="Times New Roman"/>
+                    </w:rPr>
+                    <m:t>1,l</m:t>
+                  </m:r>
+                  <m:r>
+                    <m:rPr>
+                      <m:sty m:val="bi"/>
+                    </m:rPr>
+                    <w:rPr>
+                      <w:rFonts w:ascii="Cambria Math" w:hAnsi="Cambria Math" w:cs="Times New Roman"/>
+                    </w:rPr>
+                    <m:t>2</m:t>
+                  </m:r>
+                </m:e>
+              </m:d>
+            </m:den>
+          </m:f>
+          <m:r>
+            <m:rPr>
+              <m:sty m:val="bi"/>
+            </m:rPr>
+            <w:rPr>
+              <w:rFonts w:ascii="Cambria Math" w:hAnsi="Cambria Math" w:cs="Times New Roman"/>
+            </w:rPr>
+            <m:t xml:space="preserve">=51.34 </m:t>
+          </m:r>
+        </m:oMath>
+      </m:oMathPara>
     </w:p>
     <w:p>
       <w:pPr>
-        <w:jc w:val="both"/>
-        <w:rPr>
-          <w:rFonts w:ascii="Times New Roman" w:hAnsi="Times New Roman" w:cs="Times New Roman"/>
-        </w:rPr>
-      </w:pPr>
+        <w:spacing w:after="160" w:line="259" w:lineRule="auto"/>
+        <w:rPr>
+          <w:rFonts w:ascii="Times New Roman" w:hAnsi="Times New Roman" w:cs="Times New Roman"/>
+          <w:b/>
+        </w:rPr>
+      </w:pPr>
+      <w:r>
+        <w:rPr>
+          <w:rFonts w:ascii="Times New Roman" w:hAnsi="Times New Roman" w:cs="Times New Roman"/>
+          <w:b/>
+        </w:rPr>
+        <w:t>Calculating the x and y coordinate for point P as the following:</w:t>
+      </w:r>
     </w:p>
     <w:p>
       <w:pPr>
-        <w:jc w:val="both"/>
-        <w:rPr>
-          <w:rFonts w:ascii="Times New Roman" w:hAnsi="Times New Roman" w:cs="Times New Roman"/>
-        </w:rPr>
-      </w:pPr>
+        <w:spacing w:after="160" w:line="259" w:lineRule="auto"/>
+        <w:rPr>
+          <w:rFonts w:ascii="Times New Roman" w:hAnsi="Times New Roman" w:cs="Times New Roman"/>
+          <w:b/>
+        </w:rPr>
+      </w:pPr>
+      <w:r>
+        <w:rPr>
+          <w:rFonts w:ascii="Times New Roman" w:hAnsi="Times New Roman" w:cs="Times New Roman"/>
+          <w:b/>
+        </w:rPr>
+        <w:t>P</w:t>
+      </w:r>
+      <w:r>
+        <w:rPr>
+          <w:rFonts w:ascii="Times New Roman" w:hAnsi="Times New Roman" w:cs="Times New Roman"/>
+          <w:b/>
+          <w:vertAlign w:val="subscript"/>
+        </w:rPr>
+        <w:t>x</w:t>
+      </w:r>
+      <w:r>
+        <w:rPr>
+          <w:rFonts w:ascii="Times New Roman" w:hAnsi="Times New Roman" w:cs="Times New Roman"/>
+          <w:b/>
+        </w:rPr>
+        <w:t xml:space="preserve"> = </w:t>
+      </w:r>
+      <m:oMath>
+        <m:r>
+          <m:rPr>
+            <m:sty m:val="bi"/>
+          </m:rPr>
+          <w:rPr>
+            <w:rFonts w:ascii="Cambria Math" w:hAnsi="Cambria Math" w:cs="Times New Roman"/>
+          </w:rPr>
+          <m:t xml:space="preserve">d </m:t>
+        </m:r>
+        <m:d>
+          <m:dPr>
+            <m:ctrlPr>
+              <w:rPr>
+                <w:rFonts w:ascii="Cambria Math" w:hAnsi="Cambria Math" w:cs="Times New Roman"/>
+                <w:b/>
+                <w:i/>
+              </w:rPr>
+            </m:ctrlPr>
+          </m:dPr>
+          <m:e>
+            <m:r>
+              <m:rPr>
+                <m:sty m:val="bi"/>
+              </m:rPr>
+              <w:rPr>
+                <w:rFonts w:ascii="Cambria Math" w:hAnsi="Cambria Math" w:cs="Times New Roman"/>
+              </w:rPr>
+              <m:t>P,</m:t>
+            </m:r>
+            <m:sSup>
+              <m:sSupPr>
+                <m:ctrlPr>
+                  <w:rPr>
+                    <w:rFonts w:ascii="Cambria Math" w:hAnsi="Cambria Math" w:cs="Times New Roman"/>
+                    <w:b/>
+                    <w:i/>
+                  </w:rPr>
+                </m:ctrlPr>
+              </m:sSupPr>
+              <m:e>
+                <m:r>
+                  <m:rPr>
+                    <m:sty m:val="bi"/>
+                  </m:rPr>
+                  <w:rPr>
+                    <w:rFonts w:ascii="Cambria Math" w:hAnsi="Cambria Math" w:cs="Times New Roman"/>
+                  </w:rPr>
+                  <m:t>C</m:t>
+                </m:r>
+              </m:e>
+              <m:sup>
+                <m:r>
+                  <m:rPr>
+                    <m:sty m:val="bi"/>
+                  </m:rPr>
+                  <w:rPr>
+                    <w:rFonts w:ascii="Cambria Math" w:hAnsi="Cambria Math" w:cs="Times New Roman"/>
+                  </w:rPr>
+                  <m:t>'</m:t>
+                </m:r>
+              </m:sup>
+            </m:sSup>
+          </m:e>
+        </m:d>
+        <m:r>
+          <m:rPr>
+            <m:sty m:val="bi"/>
+          </m:rPr>
+          <w:rPr>
+            <w:rFonts w:ascii="Cambria Math" w:hAnsi="Cambria Math" w:cs="Times New Roman"/>
+          </w:rPr>
+          <m:t xml:space="preserve">= </m:t>
+        </m:r>
+        <m:rad>
+          <m:radPr>
+            <m:degHide m:val="1"/>
+            <m:ctrlPr>
+              <w:rPr>
+                <w:rFonts w:ascii="Cambria Math" w:hAnsi="Cambria Math" w:cs="Times New Roman"/>
+                <w:b/>
+                <w:i/>
+              </w:rPr>
+            </m:ctrlPr>
+          </m:radPr>
+          <m:deg/>
+          <m:e>
+            <m:r>
+              <m:rPr>
+                <m:sty m:val="bi"/>
+              </m:rPr>
+              <w:rPr>
+                <w:rFonts w:ascii="Cambria Math" w:hAnsi="Cambria Math" w:cs="Times New Roman"/>
+              </w:rPr>
+              <m:t>d</m:t>
+            </m:r>
+            <m:sSup>
+              <m:sSupPr>
+                <m:ctrlPr>
+                  <w:rPr>
+                    <w:rFonts w:ascii="Cambria Math" w:hAnsi="Cambria Math" w:cs="Times New Roman"/>
+                    <w:b/>
+                    <w:i/>
+                  </w:rPr>
+                </m:ctrlPr>
+              </m:sSupPr>
+              <m:e>
+                <m:d>
+                  <m:dPr>
+                    <m:ctrlPr>
+                      <w:rPr>
+                        <w:rFonts w:ascii="Cambria Math" w:hAnsi="Cambria Math" w:cs="Times New Roman"/>
+                        <w:b/>
+                        <w:i/>
+                      </w:rPr>
+                    </m:ctrlPr>
+                  </m:dPr>
+                  <m:e>
+                    <m:r>
+                      <m:rPr>
+                        <m:sty m:val="bi"/>
+                      </m:rPr>
+                      <w:rPr>
+                        <w:rFonts w:ascii="Cambria Math" w:hAnsi="Cambria Math" w:cs="Times New Roman"/>
+                      </w:rPr>
+                      <m:t>p,c</m:t>
+                    </m:r>
+                  </m:e>
+                </m:d>
+              </m:e>
+              <m:sup>
+                <m:r>
+                  <m:rPr>
+                    <m:sty m:val="bi"/>
+                  </m:rPr>
+                  <w:rPr>
+                    <w:rFonts w:ascii="Cambria Math" w:hAnsi="Cambria Math" w:cs="Times New Roman"/>
+                  </w:rPr>
+                  <m:t>2</m:t>
+                </m:r>
+              </m:sup>
+            </m:sSup>
+            <m:r>
+              <m:rPr>
+                <m:sty m:val="bi"/>
+              </m:rPr>
+              <w:rPr>
+                <w:rFonts w:ascii="Cambria Math" w:hAnsi="Cambria Math" w:cs="Times New Roman"/>
+              </w:rPr>
+              <m:t>-d</m:t>
+            </m:r>
+            <m:sSup>
+              <m:sSupPr>
+                <m:ctrlPr>
+                  <w:rPr>
+                    <w:rFonts w:ascii="Cambria Math" w:hAnsi="Cambria Math" w:cs="Times New Roman"/>
+                    <w:b/>
+                    <w:i/>
+                  </w:rPr>
+                </m:ctrlPr>
+              </m:sSupPr>
+              <m:e>
+                <m:d>
+                  <m:dPr>
+                    <m:ctrlPr>
+                      <w:rPr>
+                        <w:rFonts w:ascii="Cambria Math" w:hAnsi="Cambria Math" w:cs="Times New Roman"/>
+                        <w:b/>
+                        <w:i/>
+                      </w:rPr>
+                    </m:ctrlPr>
+                  </m:dPr>
+                  <m:e>
+                    <m:r>
+                      <m:rPr>
+                        <m:sty m:val="bi"/>
+                      </m:rPr>
+                      <w:rPr>
+                        <w:rFonts w:ascii="Cambria Math" w:hAnsi="Cambria Math" w:cs="Times New Roman"/>
+                      </w:rPr>
+                      <m:t>c,</m:t>
+                    </m:r>
+                    <m:sSup>
+                      <m:sSupPr>
+                        <m:ctrlPr>
+                          <w:rPr>
+                            <w:rFonts w:ascii="Cambria Math" w:hAnsi="Cambria Math" w:cs="Times New Roman"/>
+                            <w:b/>
+                            <w:i/>
+                          </w:rPr>
+                        </m:ctrlPr>
+                      </m:sSupPr>
+                      <m:e>
+                        <m:r>
+                          <m:rPr>
+                            <m:sty m:val="bi"/>
+                          </m:rPr>
+                          <w:rPr>
+                            <w:rFonts w:ascii="Cambria Math" w:hAnsi="Cambria Math" w:cs="Times New Roman"/>
+                          </w:rPr>
+                          <m:t>c</m:t>
+                        </m:r>
+                      </m:e>
+                      <m:sup>
+                        <m:r>
+                          <m:rPr>
+                            <m:sty m:val="bi"/>
+                          </m:rPr>
+                          <w:rPr>
+                            <w:rFonts w:ascii="Cambria Math" w:hAnsi="Cambria Math" w:cs="Times New Roman"/>
+                          </w:rPr>
+                          <m:t>'</m:t>
+                        </m:r>
+                      </m:sup>
+                    </m:sSup>
+                  </m:e>
+                </m:d>
+              </m:e>
+              <m:sup>
+                <m:r>
+                  <m:rPr>
+                    <m:sty m:val="bi"/>
+                  </m:rPr>
+                  <w:rPr>
+                    <w:rFonts w:ascii="Cambria Math" w:hAnsi="Cambria Math" w:cs="Times New Roman"/>
+                  </w:rPr>
+                  <m:t>2</m:t>
+                </m:r>
+              </m:sup>
+            </m:sSup>
+          </m:e>
+        </m:rad>
+        <m:r>
+          <m:rPr>
+            <m:sty m:val="bi"/>
+          </m:rPr>
+          <w:rPr>
+            <w:rFonts w:ascii="Cambria Math" w:hAnsi="Cambria Math" w:cs="Times New Roman"/>
+          </w:rPr>
+          <m:t>=54.88</m:t>
+        </m:r>
+      </m:oMath>
     </w:p>
     <w:p>
       <w:pPr>
-        <w:jc w:val="both"/>
-        <w:rPr>
-          <w:rFonts w:ascii="Times New Roman" w:hAnsi="Times New Roman" w:cs="Times New Roman"/>
-        </w:rPr>
-      </w:pPr>
+        <w:spacing w:after="160" w:line="259" w:lineRule="auto"/>
+        <w:rPr>
+          <w:rFonts w:ascii="Times New Roman" w:hAnsi="Times New Roman" w:cs="Times New Roman"/>
+          <w:b/>
+        </w:rPr>
+      </w:pPr>
+      <w:r>
+        <w:rPr>
+          <w:rFonts w:ascii="Times New Roman" w:hAnsi="Times New Roman" w:cs="Times New Roman"/>
+          <w:b/>
+        </w:rPr>
+        <w:t xml:space="preserve">Also, we will have the following: </w:t>
+      </w:r>
     </w:p>
     <w:p>
       <w:pPr>
-        <w:jc w:val="both"/>
-        <w:rPr>
-          <w:rFonts w:ascii="Times New Roman" w:hAnsi="Times New Roman" w:cs="Times New Roman"/>
-        </w:rPr>
-      </w:pPr>
+        <w:spacing w:after="160" w:line="259" w:lineRule="auto"/>
+        <w:rPr>
+          <w:rFonts w:ascii="Times New Roman" w:hAnsi="Times New Roman" w:cs="Times New Roman"/>
+          <w:b/>
+        </w:rPr>
+      </w:pPr>
+      <w:r>
+        <w:rPr>
+          <w:rFonts w:ascii="Times New Roman" w:hAnsi="Times New Roman" w:cs="Times New Roman"/>
+          <w:b/>
+        </w:rPr>
+        <w:lastRenderedPageBreak/>
+        <w:t>d (L1, C) = d(</w:t>
+      </w:r>
+      <w:proofErr w:type="gramStart"/>
+      <w:r>
+        <w:rPr>
+          <w:rFonts w:ascii="Times New Roman" w:hAnsi="Times New Roman" w:cs="Times New Roman"/>
+          <w:b/>
+        </w:rPr>
+        <w:t>P,C</w:t>
+      </w:r>
+      <w:proofErr w:type="gramEnd"/>
+      <w:r>
+        <w:rPr>
+          <w:rFonts w:ascii="Times New Roman" w:hAnsi="Times New Roman" w:cs="Times New Roman"/>
+          <w:b/>
+        </w:rPr>
+        <w:t>)cot a = 48.02</w:t>
+      </w:r>
     </w:p>
     <w:p>
       <w:pPr>
-        <w:jc w:val="both"/>
-        <w:rPr>
-          <w:rFonts w:ascii="Times New Roman" w:hAnsi="Times New Roman" w:cs="Times New Roman"/>
-        </w:rPr>
-      </w:pPr>
-      <w:r>
+        <w:spacing w:after="160" w:line="259" w:lineRule="auto"/>
         <w:rPr>
           <w:rFonts w:ascii="Times New Roman" w:hAnsi="Times New Roman" w:cs="Times New Roman"/>
           <w:b/>
         </w:rPr>
-        <w:t>Q5b)</w:t>
-      </w:r>
-      <w:r>
-        <w:rPr>
-          <w:rFonts w:ascii="Times New Roman" w:hAnsi="Times New Roman" w:cs="Times New Roman"/>
-        </w:rPr>
-        <w:t xml:space="preserve"> Now suppose we do NOT have the third sound recorder at (</w:t>
-      </w:r>
-      <w:r>
-        <w:rPr>
-          <w:rFonts w:ascii="Times New Roman" w:hAnsi="Times New Roman" w:cs="Times New Roman"/>
-        </w:rPr>
-        <w:t>990.1690</w:t>
-      </w:r>
-      <w:r>
-        <w:rPr>
-          <w:rFonts w:ascii="Times New Roman" w:hAnsi="Times New Roman" w:cs="Times New Roman"/>
-        </w:rPr>
-        <w:t xml:space="preserve"> meters, 0). Can we still determine the exact position of the gun shot? Justify your answer.</w:t>
+      </w:pPr>
+      <w:r>
+        <w:rPr>
+          <w:rFonts w:ascii="Times New Roman" w:hAnsi="Times New Roman" w:cs="Times New Roman"/>
+          <w:b/>
+        </w:rPr>
+        <w:t>Finally:</w:t>
       </w:r>
     </w:p>
     <w:p>
       <w:pPr>
-        <w:jc w:val="both"/>
-        <w:rPr>
-          <w:rFonts w:ascii="Times New Roman" w:hAnsi="Times New Roman" w:cs="Times New Roman"/>
-        </w:rPr>
-      </w:pPr>
+        <w:spacing w:after="160" w:line="259" w:lineRule="auto"/>
+        <w:rPr>
+          <w:rFonts w:ascii="Times New Roman" w:hAnsi="Times New Roman" w:cs="Times New Roman"/>
+          <w:b/>
+        </w:rPr>
+      </w:pPr>
+      <w:proofErr w:type="spellStart"/>
+      <w:r>
+        <w:rPr>
+          <w:rFonts w:ascii="Times New Roman" w:hAnsi="Times New Roman" w:cs="Times New Roman"/>
+          <w:b/>
+        </w:rPr>
+        <w:t>P</w:t>
+      </w:r>
+      <w:r>
+        <w:rPr>
+          <w:rFonts w:ascii="Times New Roman" w:hAnsi="Times New Roman" w:cs="Times New Roman"/>
+          <w:b/>
+          <w:vertAlign w:val="subscript"/>
+        </w:rPr>
+        <w:t>y</w:t>
+      </w:r>
+      <w:proofErr w:type="spellEnd"/>
+      <w:r>
+        <w:rPr>
+          <w:rFonts w:ascii="Times New Roman" w:hAnsi="Times New Roman" w:cs="Times New Roman"/>
+          <w:b/>
+        </w:rPr>
+        <w:t xml:space="preserve"> = 12 + </w:t>
+      </w:r>
+      <w:r>
+        <w:rPr>
+          <w:rFonts w:ascii="Times New Roman" w:hAnsi="Times New Roman" w:cs="Times New Roman"/>
+          <w:b/>
+        </w:rPr>
+        <w:t>d (L1, C)</w:t>
+      </w:r>
+      <w:r>
+        <w:rPr>
+          <w:rFonts w:ascii="Times New Roman" w:hAnsi="Times New Roman" w:cs="Times New Roman"/>
+          <w:b/>
+        </w:rPr>
+        <w:t xml:space="preserve"> cos y = 12 * 48.02 * cos 51.34 = 42.</w:t>
+      </w:r>
     </w:p>
     <w:p>
       <w:pPr>
@@ -17922,14 +18457,420 @@
           <w:rFonts w:ascii="Times New Roman" w:hAnsi="Times New Roman" w:cs="Times New Roman"/>
         </w:rPr>
       </w:pPr>
+      <w:r>
+        <w:rPr>
+          <w:rFonts w:ascii="Times New Roman" w:hAnsi="Times New Roman" w:cs="Times New Roman"/>
+          <w:b/>
+        </w:rPr>
+        <w:t>Q</w:t>
+      </w:r>
+      <w:r>
+        <w:rPr>
+          <w:rFonts w:ascii="Times New Roman" w:hAnsi="Times New Roman" w:cs="Times New Roman"/>
+          <w:b/>
+        </w:rPr>
+        <w:t xml:space="preserve">uestion </w:t>
+      </w:r>
+      <w:r>
+        <w:rPr>
+          <w:rFonts w:ascii="Times New Roman" w:hAnsi="Times New Roman" w:cs="Times New Roman"/>
+          <w:b/>
+        </w:rPr>
+        <w:t>5</w:t>
+      </w:r>
+      <w:r>
+        <w:rPr>
+          <w:rFonts w:ascii="Times New Roman" w:hAnsi="Times New Roman" w:cs="Times New Roman"/>
+        </w:rPr>
+        <w:t>.</w:t>
+      </w:r>
     </w:p>
     <w:p>
       <w:pPr>
-        <w:jc w:val="both"/>
-        <w:rPr>
-          <w:rFonts w:ascii="Times New Roman" w:hAnsi="Times New Roman" w:cs="Times New Roman"/>
-        </w:rPr>
-      </w:pPr>
+        <w:rPr>
+          <w:rFonts w:ascii="Times New Roman" w:hAnsi="Times New Roman" w:cs="Times New Roman"/>
+        </w:rPr>
+      </w:pPr>
+      <w:r>
+        <w:rPr>
+          <w:rFonts w:ascii="Times New Roman" w:hAnsi="Times New Roman" w:cs="Times New Roman"/>
+        </w:rPr>
+        <w:t>Three sound recorders</w:t>
+      </w:r>
+      <w:r>
+        <w:rPr>
+          <w:rFonts w:ascii="Times New Roman" w:hAnsi="Times New Roman" w:cs="Times New Roman"/>
+        </w:rPr>
+        <w:t xml:space="preserve"> in city streets</w:t>
+      </w:r>
+      <w:r>
+        <w:rPr>
+          <w:rFonts w:ascii="Times New Roman" w:hAnsi="Times New Roman" w:cs="Times New Roman"/>
+        </w:rPr>
+        <w:t xml:space="preserve"> </w:t>
+      </w:r>
+      <w:r>
+        <w:rPr>
+          <w:rFonts w:ascii="Times New Roman" w:hAnsi="Times New Roman" w:cs="Times New Roman"/>
+        </w:rPr>
+        <w:t>recorded</w:t>
+      </w:r>
+      <w:r>
+        <w:rPr>
+          <w:rFonts w:ascii="Times New Roman" w:hAnsi="Times New Roman" w:cs="Times New Roman"/>
+        </w:rPr>
+        <w:t xml:space="preserve"> sound of </w:t>
+      </w:r>
+      <w:r>
+        <w:rPr>
+          <w:rFonts w:ascii="Times New Roman" w:hAnsi="Times New Roman" w:cs="Times New Roman"/>
+        </w:rPr>
+        <w:t xml:space="preserve">a </w:t>
+      </w:r>
+      <w:r>
+        <w:rPr>
+          <w:rFonts w:ascii="Times New Roman" w:hAnsi="Times New Roman" w:cs="Times New Roman"/>
+        </w:rPr>
+        <w:t>gunshot at 4:0</w:t>
+      </w:r>
+      <w:r>
+        <w:rPr>
+          <w:rFonts w:ascii="Times New Roman" w:hAnsi="Times New Roman" w:cs="Times New Roman"/>
+        </w:rPr>
+        <w:t>5</w:t>
+      </w:r>
+      <w:r>
+        <w:rPr>
+          <w:rFonts w:ascii="Times New Roman" w:hAnsi="Times New Roman" w:cs="Times New Roman"/>
+        </w:rPr>
+        <w:t>:</w:t>
+      </w:r>
+      <w:r>
+        <w:rPr>
+          <w:rFonts w:ascii="Times New Roman" w:hAnsi="Times New Roman" w:cs="Times New Roman"/>
+        </w:rPr>
+        <w:t>29</w:t>
+      </w:r>
+      <w:r>
+        <w:rPr>
+          <w:rFonts w:ascii="Times New Roman" w:hAnsi="Times New Roman" w:cs="Times New Roman"/>
+        </w:rPr>
+        <w:t xml:space="preserve"> PM, 4:0</w:t>
+      </w:r>
+      <w:r>
+        <w:rPr>
+          <w:rFonts w:ascii="Times New Roman" w:hAnsi="Times New Roman" w:cs="Times New Roman"/>
+        </w:rPr>
+        <w:t>5</w:t>
+      </w:r>
+      <w:r>
+        <w:rPr>
+          <w:rFonts w:ascii="Times New Roman" w:hAnsi="Times New Roman" w:cs="Times New Roman"/>
+        </w:rPr>
+        <w:t>:</w:t>
+      </w:r>
+      <w:r>
+        <w:rPr>
+          <w:rFonts w:ascii="Times New Roman" w:hAnsi="Times New Roman" w:cs="Times New Roman"/>
+        </w:rPr>
+        <w:t>30</w:t>
+      </w:r>
+      <w:r>
+        <w:rPr>
+          <w:rFonts w:ascii="Times New Roman" w:hAnsi="Times New Roman" w:cs="Times New Roman"/>
+        </w:rPr>
+        <w:t xml:space="preserve"> PM, and </w:t>
+      </w:r>
+      <w:r>
+        <w:rPr>
+          <w:rFonts w:ascii="Times New Roman" w:hAnsi="Times New Roman" w:cs="Times New Roman"/>
+        </w:rPr>
+        <w:t>4:0</w:t>
+      </w:r>
+      <w:r>
+        <w:rPr>
+          <w:rFonts w:ascii="Times New Roman" w:hAnsi="Times New Roman" w:cs="Times New Roman"/>
+        </w:rPr>
+        <w:t>5</w:t>
+      </w:r>
+      <w:r>
+        <w:rPr>
+          <w:rFonts w:ascii="Times New Roman" w:hAnsi="Times New Roman" w:cs="Times New Roman"/>
+        </w:rPr>
+        <w:t>:</w:t>
+      </w:r>
+      <w:r>
+        <w:rPr>
+          <w:rFonts w:ascii="Times New Roman" w:hAnsi="Times New Roman" w:cs="Times New Roman"/>
+        </w:rPr>
+        <w:t>31</w:t>
+      </w:r>
+      <w:r>
+        <w:rPr>
+          <w:rFonts w:ascii="Times New Roman" w:hAnsi="Times New Roman" w:cs="Times New Roman"/>
+        </w:rPr>
+        <w:t xml:space="preserve"> PM</w:t>
+      </w:r>
+      <w:r>
+        <w:rPr>
+          <w:rFonts w:ascii="Times New Roman" w:hAnsi="Times New Roman" w:cs="Times New Roman"/>
+          <w:strike/>
+        </w:rPr>
+        <w:t xml:space="preserve"> </w:t>
+      </w:r>
+      <w:r>
+        <w:rPr>
+          <w:rFonts w:ascii="Times New Roman" w:hAnsi="Times New Roman" w:cs="Times New Roman"/>
+        </w:rPr>
+        <w:t>respectively.</w:t>
+      </w:r>
+      <w:r>
+        <w:rPr>
+          <w:rFonts w:ascii="Times New Roman" w:hAnsi="Times New Roman" w:cs="Times New Roman"/>
+        </w:rPr>
+        <w:t xml:space="preserve"> According to the flash light of the gunshot detected by recorders, this gunshot occur</w:t>
+      </w:r>
+      <w:r>
+        <w:rPr>
+          <w:rFonts w:ascii="Times New Roman" w:hAnsi="Times New Roman" w:cs="Times New Roman"/>
+        </w:rPr>
+        <w:t>r</w:t>
+      </w:r>
+      <w:r>
+        <w:rPr>
+          <w:rFonts w:ascii="Times New Roman" w:hAnsi="Times New Roman" w:cs="Times New Roman"/>
+        </w:rPr>
+        <w:t>ed</w:t>
+      </w:r>
+      <w:r>
+        <w:rPr>
+          <w:rFonts w:ascii="Times New Roman" w:hAnsi="Times New Roman" w:cs="Times New Roman"/>
+        </w:rPr>
+        <w:t xml:space="preserve"> </w:t>
+      </w:r>
+      <w:r>
+        <w:rPr>
+          <w:rFonts w:ascii="Times New Roman" w:hAnsi="Times New Roman" w:cs="Times New Roman"/>
+        </w:rPr>
+        <w:t>at</w:t>
+      </w:r>
+      <w:r>
+        <w:rPr>
+          <w:rFonts w:ascii="Times New Roman" w:hAnsi="Times New Roman" w:cs="Times New Roman"/>
+        </w:rPr>
+        <w:t xml:space="preserve"> </w:t>
+      </w:r>
+      <w:r>
+        <w:rPr>
+          <w:rFonts w:ascii="Times New Roman" w:hAnsi="Times New Roman" w:cs="Times New Roman"/>
+          <w:color w:val="FF0000"/>
+        </w:rPr>
+        <w:t>4:0</w:t>
+      </w:r>
+      <w:r>
+        <w:rPr>
+          <w:rFonts w:ascii="Times New Roman" w:hAnsi="Times New Roman" w:cs="Times New Roman"/>
+          <w:color w:val="FF0000"/>
+        </w:rPr>
+        <w:t>5</w:t>
+      </w:r>
+      <w:r>
+        <w:rPr>
+          <w:rFonts w:ascii="Times New Roman" w:hAnsi="Times New Roman" w:cs="Times New Roman"/>
+          <w:color w:val="FF0000"/>
+        </w:rPr>
+        <w:t>:</w:t>
+      </w:r>
+      <w:r>
+        <w:rPr>
+          <w:rFonts w:ascii="Times New Roman" w:hAnsi="Times New Roman" w:cs="Times New Roman"/>
+          <w:color w:val="FF0000"/>
+        </w:rPr>
+        <w:t>28</w:t>
+      </w:r>
+      <w:r>
+        <w:rPr>
+          <w:rFonts w:ascii="Times New Roman" w:hAnsi="Times New Roman" w:cs="Times New Roman"/>
+          <w:color w:val="FF0000"/>
+        </w:rPr>
+        <w:t>.</w:t>
+      </w:r>
+      <w:r>
+        <w:rPr>
+          <w:rFonts w:ascii="Times New Roman" w:hAnsi="Times New Roman" w:cs="Times New Roman"/>
+          <w:color w:val="FF0000"/>
+        </w:rPr>
+        <w:t>5</w:t>
+      </w:r>
+      <w:r>
+        <w:rPr>
+          <w:rFonts w:ascii="Times New Roman" w:hAnsi="Times New Roman" w:cs="Times New Roman"/>
+          <w:color w:val="FF0000"/>
+        </w:rPr>
+        <w:t>00</w:t>
+      </w:r>
+      <w:r>
+        <w:rPr>
+          <w:rFonts w:ascii="Times New Roman" w:hAnsi="Times New Roman" w:cs="Times New Roman"/>
+        </w:rPr>
+        <w:t xml:space="preserve"> PM.</w:t>
+      </w:r>
+      <w:r>
+        <w:rPr>
+          <w:rFonts w:ascii="Times New Roman" w:hAnsi="Times New Roman" w:cs="Times New Roman"/>
+        </w:rPr>
+        <w:t xml:space="preserve"> T</w:t>
+      </w:r>
+      <w:r>
+        <w:rPr>
+          <w:rFonts w:ascii="Times New Roman" w:hAnsi="Times New Roman" w:cs="Times New Roman"/>
+        </w:rPr>
+        <w:t>he locations of these three recorders are (0, 0), (</w:t>
+      </w:r>
+      <w:r>
+        <w:rPr>
+          <w:rFonts w:ascii="Times New Roman" w:hAnsi="Times New Roman" w:cs="Times New Roman"/>
+        </w:rPr>
+        <w:t xml:space="preserve">0, </w:t>
+      </w:r>
+      <w:r>
+        <w:rPr>
+          <w:rFonts w:ascii="Times New Roman" w:hAnsi="Times New Roman" w:cs="Times New Roman"/>
+        </w:rPr>
+        <w:t>4</w:t>
+      </w:r>
+      <w:r>
+        <w:rPr>
+          <w:rFonts w:ascii="Times New Roman" w:hAnsi="Times New Roman" w:cs="Times New Roman"/>
+        </w:rPr>
+        <w:t>00 meters</w:t>
+      </w:r>
+      <w:r>
+        <w:rPr>
+          <w:rFonts w:ascii="Times New Roman" w:hAnsi="Times New Roman" w:cs="Times New Roman"/>
+        </w:rPr>
+        <w:t>), and (</w:t>
+      </w:r>
+      <w:r>
+        <w:rPr>
+          <w:rFonts w:ascii="Times New Roman" w:hAnsi="Times New Roman" w:cs="Times New Roman"/>
+        </w:rPr>
+        <w:t>990.1690 meters</w:t>
+      </w:r>
+      <w:r>
+        <w:rPr>
+          <w:rFonts w:ascii="Times New Roman" w:hAnsi="Times New Roman" w:cs="Times New Roman"/>
+        </w:rPr>
+        <w:t xml:space="preserve">, </w:t>
+      </w:r>
+      <w:r>
+        <w:rPr>
+          <w:rFonts w:ascii="Times New Roman" w:hAnsi="Times New Roman" w:cs="Times New Roman"/>
+        </w:rPr>
+        <w:t>0</w:t>
+      </w:r>
+      <w:r>
+        <w:rPr>
+          <w:rFonts w:ascii="Times New Roman" w:hAnsi="Times New Roman" w:cs="Times New Roman"/>
+        </w:rPr>
+        <w:t>)</w:t>
+      </w:r>
+      <w:r>
+        <w:rPr>
+          <w:rFonts w:ascii="Times New Roman" w:hAnsi="Times New Roman" w:cs="Times New Roman"/>
+        </w:rPr>
+        <w:t>, respectively</w:t>
+      </w:r>
+      <w:r>
+        <w:rPr>
+          <w:rFonts w:ascii="Times New Roman" w:hAnsi="Times New Roman" w:cs="Times New Roman"/>
+        </w:rPr>
+        <w:t>.</w:t>
+      </w:r>
+      <w:r>
+        <w:rPr>
+          <w:rFonts w:ascii="Times New Roman" w:hAnsi="Times New Roman" w:cs="Times New Roman"/>
+        </w:rPr>
+        <w:t xml:space="preserve"> The speed of sound is 340 meters / second.</w:t>
+      </w:r>
+      <w:r>
+        <w:rPr>
+          <w:rFonts w:ascii="Times New Roman" w:hAnsi="Times New Roman" w:cs="Times New Roman"/>
+        </w:rPr>
+        <w:t xml:space="preserve"> </w:t>
+      </w:r>
+      <w:r>
+        <w:rPr>
+          <w:rFonts w:ascii="Times New Roman" w:hAnsi="Times New Roman" w:cs="Times New Roman"/>
+        </w:rPr>
+        <w:t>(</w:t>
+      </w:r>
+      <w:r>
+        <w:rPr>
+          <w:rFonts w:ascii="Times New Roman" w:hAnsi="Times New Roman" w:cs="Times New Roman"/>
+        </w:rPr>
+        <w:t xml:space="preserve">Assume that all the recorders and </w:t>
+      </w:r>
+      <w:r>
+        <w:rPr>
+          <w:rFonts w:ascii="Times New Roman" w:hAnsi="Times New Roman" w:cs="Times New Roman"/>
+        </w:rPr>
+        <w:t xml:space="preserve">the </w:t>
+      </w:r>
+      <w:r>
+        <w:rPr>
+          <w:rFonts w:ascii="Times New Roman" w:hAnsi="Times New Roman" w:cs="Times New Roman"/>
+        </w:rPr>
+        <w:t>g</w:t>
+      </w:r>
+      <w:r>
+        <w:rPr>
+          <w:rFonts w:ascii="Times New Roman" w:hAnsi="Times New Roman" w:cs="Times New Roman"/>
+        </w:rPr>
+        <w:t>unshot</w:t>
+      </w:r>
+      <w:r>
+        <w:rPr>
+          <w:rFonts w:ascii="Times New Roman" w:hAnsi="Times New Roman" w:cs="Times New Roman"/>
+        </w:rPr>
+        <w:t xml:space="preserve"> </w:t>
+      </w:r>
+      <w:r>
+        <w:rPr>
+          <w:rFonts w:ascii="Times New Roman" w:hAnsi="Times New Roman" w:cs="Times New Roman"/>
+        </w:rPr>
+        <w:t xml:space="preserve">are </w:t>
+      </w:r>
+      <w:r>
+        <w:rPr>
+          <w:rFonts w:ascii="Times New Roman" w:hAnsi="Times New Roman" w:cs="Times New Roman"/>
+        </w:rPr>
+        <w:t xml:space="preserve">on </w:t>
+      </w:r>
+      <w:r>
+        <w:rPr>
+          <w:rFonts w:ascii="Times New Roman" w:hAnsi="Times New Roman" w:cs="Times New Roman"/>
+        </w:rPr>
+        <w:t>a</w:t>
+      </w:r>
+      <w:r>
+        <w:rPr>
+          <w:rFonts w:ascii="Times New Roman" w:hAnsi="Times New Roman" w:cs="Times New Roman"/>
+        </w:rPr>
+        <w:t xml:space="preserve"> two-dimensional plane</w:t>
+      </w:r>
+      <w:r>
+        <w:rPr>
+          <w:rFonts w:ascii="Times New Roman" w:hAnsi="Times New Roman" w:cs="Times New Roman"/>
+        </w:rPr>
+        <w:t>)</w:t>
+      </w:r>
+      <w:r>
+        <w:rPr>
+          <w:rFonts w:ascii="Times New Roman" w:hAnsi="Times New Roman" w:cs="Times New Roman"/>
+        </w:rPr>
+        <w:t>.</w:t>
+      </w:r>
     </w:p>
     <w:p>
       <w:pPr>
@@ -17946,6 +18887,87 @@
           <w:rFonts w:ascii="Times New Roman" w:hAnsi="Times New Roman" w:cs="Times New Roman"/>
         </w:rPr>
       </w:pPr>
+      <w:r>
+        <w:rPr>
+          <w:rFonts w:ascii="Times New Roman" w:hAnsi="Times New Roman" w:cs="Times New Roman"/>
+          <w:b/>
+        </w:rPr>
+        <w:t>Q</w:t>
+      </w:r>
+      <w:r>
+        <w:rPr>
+          <w:rFonts w:ascii="Times New Roman" w:hAnsi="Times New Roman" w:cs="Times New Roman"/>
+          <w:b/>
+        </w:rPr>
+        <w:t>5</w:t>
+      </w:r>
+      <w:r>
+        <w:rPr>
+          <w:rFonts w:ascii="Times New Roman" w:hAnsi="Times New Roman" w:cs="Times New Roman"/>
+          <w:b/>
+        </w:rPr>
+        <w:t>a)</w:t>
+      </w:r>
+      <w:r>
+        <w:rPr>
+          <w:rFonts w:ascii="Times New Roman" w:hAnsi="Times New Roman" w:cs="Times New Roman"/>
+        </w:rPr>
+        <w:t xml:space="preserve"> D</w:t>
+      </w:r>
+      <w:r>
+        <w:rPr>
+          <w:rFonts w:ascii="Times New Roman" w:hAnsi="Times New Roman" w:cs="Times New Roman"/>
+        </w:rPr>
+        <w:t>etermine the exact</w:t>
+      </w:r>
+      <w:r>
+        <w:rPr>
+          <w:rFonts w:ascii="Times New Roman" w:hAnsi="Times New Roman" w:cs="Times New Roman"/>
+        </w:rPr>
+        <w:t xml:space="preserve"> </w:t>
+      </w:r>
+      <w:r>
+        <w:rPr>
+          <w:rFonts w:ascii="Times New Roman" w:hAnsi="Times New Roman" w:cs="Times New Roman"/>
+        </w:rPr>
+        <w:t>position of the gun</w:t>
+      </w:r>
+      <w:r>
+        <w:rPr>
+          <w:rFonts w:ascii="Times New Roman" w:hAnsi="Times New Roman" w:cs="Times New Roman"/>
+        </w:rPr>
+        <w:t>shot.</w:t>
+      </w:r>
+      <w:r>
+        <w:rPr>
+          <w:rFonts w:ascii="Times New Roman" w:hAnsi="Times New Roman" w:cs="Times New Roman"/>
+        </w:rPr>
+        <w:t xml:space="preserve"> J</w:t>
+      </w:r>
+      <w:r>
+        <w:rPr>
+          <w:rFonts w:ascii="Times New Roman" w:hAnsi="Times New Roman" w:cs="Times New Roman"/>
+        </w:rPr>
+        <w:t xml:space="preserve">ustify </w:t>
+      </w:r>
+      <w:r>
+        <w:rPr>
+          <w:rFonts w:ascii="Times New Roman" w:hAnsi="Times New Roman" w:cs="Times New Roman"/>
+        </w:rPr>
+        <w:t>the</w:t>
+      </w:r>
+      <w:r>
+        <w:rPr>
+          <w:rFonts w:ascii="Times New Roman" w:hAnsi="Times New Roman" w:cs="Times New Roman"/>
+        </w:rPr>
+        <w:t xml:space="preserve"> answer by </w:t>
+      </w:r>
+      <w:r>
+        <w:rPr>
+          <w:rFonts w:ascii="Times New Roman" w:hAnsi="Times New Roman" w:cs="Times New Roman"/>
+        </w:rPr>
+        <w:t>showing the intermediate calculations.</w:t>
+      </w:r>
     </w:p>
     <w:p>
       <w:pPr>
@@ -17962,6 +18984,12 @@
           <w:rFonts w:ascii="Times New Roman" w:hAnsi="Times New Roman" w:cs="Times New Roman"/>
         </w:rPr>
       </w:pPr>
+      <w:r>
+        <w:rPr>
+          <w:rFonts w:ascii="Times New Roman" w:hAnsi="Times New Roman" w:cs="Times New Roman"/>
+        </w:rPr>
+        <w:t>Based on GPS, we will have the following equation:</w:t>
+      </w:r>
     </w:p>
     <w:p>
       <w:pPr>
@@ -17978,6 +19006,100 @@
           <w:rFonts w:ascii="Times New Roman" w:hAnsi="Times New Roman" w:cs="Times New Roman"/>
         </w:rPr>
       </w:pPr>
+      <m:oMathPara>
+        <m:oMath>
+          <m:sSup>
+            <m:sSupPr>
+              <m:ctrlPr>
+                <w:rPr>
+                  <w:rFonts w:ascii="Cambria Math" w:hAnsi="Cambria Math" w:cs="Times New Roman"/>
+                  <w:i/>
+                </w:rPr>
+              </m:ctrlPr>
+            </m:sSupPr>
+            <m:e>
+              <m:r>
+                <w:rPr>
+                  <w:rFonts w:ascii="Cambria Math" w:hAnsi="Cambria Math" w:cs="Times New Roman"/>
+                </w:rPr>
+                <m:t>x</m:t>
+              </m:r>
+            </m:e>
+            <m:sup>
+              <m:r>
+                <w:rPr>
+                  <w:rFonts w:ascii="Cambria Math" w:hAnsi="Cambria Math" w:cs="Times New Roman"/>
+                </w:rPr>
+                <m:t>2</m:t>
+              </m:r>
+            </m:sup>
+          </m:sSup>
+          <m:r>
+            <w:rPr>
+              <w:rFonts w:ascii="Cambria Math" w:hAnsi="Cambria Math" w:cs="Times New Roman"/>
+            </w:rPr>
+            <m:t>+</m:t>
+          </m:r>
+          <m:sSup>
+            <m:sSupPr>
+              <m:ctrlPr>
+                <w:rPr>
+                  <w:rFonts w:ascii="Cambria Math" w:hAnsi="Cambria Math" w:cs="Times New Roman"/>
+                  <w:i/>
+                </w:rPr>
+              </m:ctrlPr>
+            </m:sSupPr>
+            <m:e>
+              <m:r>
+                <w:rPr>
+                  <w:rFonts w:ascii="Cambria Math" w:hAnsi="Cambria Math" w:cs="Times New Roman"/>
+                </w:rPr>
+                <m:t>y</m:t>
+              </m:r>
+            </m:e>
+            <m:sup>
+              <m:r>
+                <w:rPr>
+                  <w:rFonts w:ascii="Cambria Math" w:hAnsi="Cambria Math" w:cs="Times New Roman"/>
+                </w:rPr>
+                <m:t>2</m:t>
+              </m:r>
+            </m:sup>
+          </m:sSup>
+          <m:r>
+            <w:rPr>
+              <w:rFonts w:ascii="Cambria Math" w:hAnsi="Cambria Math" w:cs="Times New Roman"/>
+            </w:rPr>
+            <m:t>=</m:t>
+          </m:r>
+          <m:sSup>
+            <m:sSupPr>
+              <m:ctrlPr>
+                <w:rPr>
+                  <w:rFonts w:ascii="Cambria Math" w:hAnsi="Cambria Math" w:cs="Times New Roman"/>
+                  <w:i/>
+                </w:rPr>
+              </m:ctrlPr>
+            </m:sSupPr>
+            <m:e>
+              <m:r>
+                <w:rPr>
+                  <w:rFonts w:ascii="Cambria Math" w:hAnsi="Cambria Math" w:cs="Times New Roman"/>
+                </w:rPr>
+                <m:t>170</m:t>
+              </m:r>
+            </m:e>
+            <m:sup>
+              <m:r>
+                <w:rPr>
+                  <w:rFonts w:ascii="Cambria Math" w:hAnsi="Cambria Math" w:cs="Times New Roman"/>
+                </w:rPr>
+                <m:t>2</m:t>
+              </m:r>
+            </m:sup>
+          </m:sSup>
+        </m:oMath>
+      </m:oMathPara>
     </w:p>
     <w:p>
       <w:pPr>
@@ -17986,11 +19108,378 @@
           <w:rFonts w:ascii="Times New Roman" w:hAnsi="Times New Roman" w:cs="Times New Roman"/>
         </w:rPr>
       </w:pPr>
+      <m:oMathPara>
+        <m:oMath>
+          <m:sSup>
+            <m:sSupPr>
+              <m:ctrlPr>
+                <w:rPr>
+                  <w:rFonts w:ascii="Cambria Math" w:hAnsi="Cambria Math" w:cs="Times New Roman"/>
+                  <w:i/>
+                </w:rPr>
+              </m:ctrlPr>
+            </m:sSupPr>
+            <m:e>
+              <m:r>
+                <w:rPr>
+                  <w:rFonts w:ascii="Cambria Math" w:hAnsi="Cambria Math" w:cs="Times New Roman"/>
+                </w:rPr>
+                <m:t>x</m:t>
+              </m:r>
+            </m:e>
+            <m:sup>
+              <m:r>
+                <w:rPr>
+                  <w:rFonts w:ascii="Cambria Math" w:hAnsi="Cambria Math" w:cs="Times New Roman"/>
+                </w:rPr>
+                <m:t>2</m:t>
+              </m:r>
+            </m:sup>
+          </m:sSup>
+          <m:r>
+            <w:rPr>
+              <w:rFonts w:ascii="Cambria Math" w:hAnsi="Cambria Math" w:cs="Times New Roman"/>
+            </w:rPr>
+            <m:t>+</m:t>
+          </m:r>
+          <m:sSup>
+            <m:sSupPr>
+              <m:ctrlPr>
+                <w:rPr>
+                  <w:rFonts w:ascii="Cambria Math" w:hAnsi="Cambria Math" w:cs="Times New Roman"/>
+                  <w:i/>
+                </w:rPr>
+              </m:ctrlPr>
+            </m:sSupPr>
+            <m:e>
+              <m:r>
+                <w:rPr>
+                  <w:rFonts w:ascii="Cambria Math" w:hAnsi="Cambria Math" w:cs="Times New Roman"/>
+                </w:rPr>
+                <m:t>(</m:t>
+              </m:r>
+              <m:r>
+                <w:rPr>
+                  <w:rFonts w:ascii="Cambria Math" w:hAnsi="Cambria Math" w:cs="Times New Roman"/>
+                </w:rPr>
+                <m:t>y</m:t>
+              </m:r>
+              <m:r>
+                <w:rPr>
+                  <w:rFonts w:ascii="Cambria Math" w:hAnsi="Cambria Math" w:cs="Times New Roman"/>
+                </w:rPr>
+                <m:t>-400)</m:t>
+              </m:r>
+            </m:e>
+            <m:sup>
+              <m:r>
+                <w:rPr>
+                  <w:rFonts w:ascii="Cambria Math" w:hAnsi="Cambria Math" w:cs="Times New Roman"/>
+                </w:rPr>
+                <m:t>2</m:t>
+              </m:r>
+            </m:sup>
+          </m:sSup>
+          <m:r>
+            <w:rPr>
+              <w:rFonts w:ascii="Cambria Math" w:hAnsi="Cambria Math" w:cs="Times New Roman"/>
+            </w:rPr>
+            <m:t>=</m:t>
+          </m:r>
+          <m:sSup>
+            <m:sSupPr>
+              <m:ctrlPr>
+                <w:rPr>
+                  <w:rFonts w:ascii="Cambria Math" w:hAnsi="Cambria Math" w:cs="Times New Roman"/>
+                  <w:i/>
+                </w:rPr>
+              </m:ctrlPr>
+            </m:sSupPr>
+            <m:e>
+              <m:r>
+                <w:rPr>
+                  <w:rFonts w:ascii="Cambria Math" w:hAnsi="Cambria Math" w:cs="Times New Roman"/>
+                </w:rPr>
+                <m:t>510</m:t>
+              </m:r>
+            </m:e>
+            <m:sup>
+              <m:r>
+                <w:rPr>
+                  <w:rFonts w:ascii="Cambria Math" w:hAnsi="Cambria Math" w:cs="Times New Roman"/>
+                </w:rPr>
+                <m:t>2</m:t>
+              </m:r>
+            </m:sup>
+          </m:sSup>
+        </m:oMath>
+      </m:oMathPara>
+    </w:p>
+    <w:p>
+      <w:pPr>
+        <w:jc w:val="both"/>
+        <w:rPr>
+          <w:rFonts w:ascii="Times New Roman" w:hAnsi="Times New Roman" w:cs="Times New Roman"/>
+        </w:rPr>
+      </w:pPr>
+      <m:oMathPara>
+        <m:oMath>
+          <m:sSup>
+            <m:sSupPr>
+              <m:ctrlPr>
+                <w:rPr>
+                  <w:rFonts w:ascii="Cambria Math" w:hAnsi="Cambria Math" w:cs="Times New Roman"/>
+                  <w:i/>
+                </w:rPr>
+              </m:ctrlPr>
+            </m:sSupPr>
+            <m:e>
+              <m:r>
+                <w:rPr>
+                  <w:rFonts w:ascii="Cambria Math" w:hAnsi="Cambria Math" w:cs="Times New Roman"/>
+                </w:rPr>
+                <m:t>x</m:t>
+              </m:r>
+              <m:r>
+                <w:rPr>
+                  <w:rFonts w:ascii="Cambria Math" w:hAnsi="Cambria Math" w:cs="Times New Roman"/>
+                </w:rPr>
+                <m:t>-990.1690)</m:t>
+              </m:r>
+            </m:e>
+            <m:sup>
+              <m:r>
+                <w:rPr>
+                  <w:rFonts w:ascii="Cambria Math" w:hAnsi="Cambria Math" w:cs="Times New Roman"/>
+                </w:rPr>
+                <m:t>2</m:t>
+              </m:r>
+            </m:sup>
+          </m:sSup>
+          <m:r>
+            <w:rPr>
+              <w:rFonts w:ascii="Cambria Math" w:hAnsi="Cambria Math" w:cs="Times New Roman"/>
+            </w:rPr>
+            <m:t>+</m:t>
+          </m:r>
+          <m:sSup>
+            <m:sSupPr>
+              <m:ctrlPr>
+                <w:rPr>
+                  <w:rFonts w:ascii="Cambria Math" w:hAnsi="Cambria Math" w:cs="Times New Roman"/>
+                  <w:i/>
+                </w:rPr>
+              </m:ctrlPr>
+            </m:sSupPr>
+            <m:e>
+              <m:r>
+                <w:rPr>
+                  <w:rFonts w:ascii="Cambria Math" w:hAnsi="Cambria Math" w:cs="Times New Roman"/>
+                </w:rPr>
+                <m:t>y</m:t>
+              </m:r>
+            </m:e>
+            <m:sup>
+              <m:r>
+                <w:rPr>
+                  <w:rFonts w:ascii="Cambria Math" w:hAnsi="Cambria Math" w:cs="Times New Roman"/>
+                </w:rPr>
+                <m:t>2</m:t>
+              </m:r>
+            </m:sup>
+          </m:sSup>
+          <m:r>
+            <w:rPr>
+              <w:rFonts w:ascii="Cambria Math" w:hAnsi="Cambria Math" w:cs="Times New Roman"/>
+            </w:rPr>
+            <m:t>=</m:t>
+          </m:r>
+          <m:sSup>
+            <m:sSupPr>
+              <m:ctrlPr>
+                <w:rPr>
+                  <w:rFonts w:ascii="Cambria Math" w:hAnsi="Cambria Math" w:cs="Times New Roman"/>
+                  <w:i/>
+                </w:rPr>
+              </m:ctrlPr>
+            </m:sSupPr>
+            <m:e>
+              <m:r>
+                <w:rPr>
+                  <w:rFonts w:ascii="Cambria Math" w:hAnsi="Cambria Math" w:cs="Times New Roman"/>
+                </w:rPr>
+                <m:t>850</m:t>
+              </m:r>
+            </m:e>
+            <m:sup>
+              <m:r>
+                <w:rPr>
+                  <w:rFonts w:ascii="Cambria Math" w:hAnsi="Cambria Math" w:cs="Times New Roman"/>
+                </w:rPr>
+                <m:t>2</m:t>
+              </m:r>
+            </m:sup>
+          </m:sSup>
+        </m:oMath>
+      </m:oMathPara>
+    </w:p>
+    <w:p>
+      <w:pPr>
+        <w:jc w:val="both"/>
+        <w:rPr>
+          <w:rFonts w:ascii="Times New Roman" w:hAnsi="Times New Roman" w:cs="Times New Roman"/>
+        </w:rPr>
+      </w:pPr>
+    </w:p>
+    <w:p>
+      <w:pPr>
+        <w:jc w:val="both"/>
+        <w:rPr>
+          <w:rFonts w:ascii="Times New Roman" w:hAnsi="Times New Roman" w:cs="Times New Roman"/>
+        </w:rPr>
+      </w:pPr>
+      <w:r>
+        <w:rPr>
+          <w:rFonts w:ascii="Times New Roman" w:hAnsi="Times New Roman" w:cs="Times New Roman"/>
+        </w:rPr>
+        <w:t>Then solving equation for x, and y we will have the following:</w:t>
+      </w:r>
+    </w:p>
+    <w:p>
+      <w:pPr>
+        <w:jc w:val="both"/>
+        <w:rPr>
+          <w:rFonts w:ascii="Times New Roman" w:hAnsi="Times New Roman" w:cs="Times New Roman"/>
+        </w:rPr>
+      </w:pPr>
+    </w:p>
+    <w:p>
+      <w:pPr>
+        <w:jc w:val="both"/>
+        <w:rPr>
+          <w:rFonts w:ascii="Times New Roman" w:hAnsi="Times New Roman" w:cs="Times New Roman"/>
+        </w:rPr>
+      </w:pPr>
+      <w:r>
+        <w:rPr>
+          <w:rFonts w:ascii="Times New Roman" w:hAnsi="Times New Roman" w:cs="Times New Roman"/>
+        </w:rPr>
+        <w:t>(164.5,44.5)</w:t>
+      </w:r>
+    </w:p>
+    <w:p>
+      <w:pPr>
+        <w:jc w:val="both"/>
+        <w:rPr>
+          <w:rFonts w:ascii="Times New Roman" w:hAnsi="Times New Roman" w:cs="Times New Roman"/>
+        </w:rPr>
+      </w:pPr>
+      <w:r>
+        <w:rPr>
+          <w:rFonts w:ascii="Times New Roman" w:hAnsi="Times New Roman" w:cs="Times New Roman"/>
+        </w:rPr>
+        <w:t xml:space="preserve"> </w:t>
+      </w:r>
+    </w:p>
+    <w:p>
+      <w:pPr>
+        <w:jc w:val="both"/>
+        <w:rPr>
+          <w:rFonts w:ascii="Times New Roman" w:hAnsi="Times New Roman" w:cs="Times New Roman"/>
+        </w:rPr>
+      </w:pPr>
+    </w:p>
+    <w:p>
+      <w:pPr>
+        <w:jc w:val="both"/>
+        <w:rPr>
+          <w:rFonts w:ascii="Times New Roman" w:hAnsi="Times New Roman" w:cs="Times New Roman"/>
+        </w:rPr>
+      </w:pPr>
+    </w:p>
+    <w:p>
+      <w:pPr>
+        <w:jc w:val="both"/>
+        <w:rPr>
+          <w:rFonts w:ascii="Times New Roman" w:hAnsi="Times New Roman" w:cs="Times New Roman"/>
+        </w:rPr>
+      </w:pPr>
+    </w:p>
+    <w:p>
+      <w:pPr>
+        <w:jc w:val="both"/>
+        <w:rPr>
+          <w:rFonts w:ascii="Times New Roman" w:hAnsi="Times New Roman" w:cs="Times New Roman"/>
+        </w:rPr>
+      </w:pPr>
       <w:r>
         <w:rPr>
           <w:rFonts w:ascii="Times New Roman" w:hAnsi="Times New Roman" w:cs="Times New Roman"/>
           <w:b/>
         </w:rPr>
+        <w:t>Q5b)</w:t>
+      </w:r>
+      <w:r>
+        <w:rPr>
+          <w:rFonts w:ascii="Times New Roman" w:hAnsi="Times New Roman" w:cs="Times New Roman"/>
+        </w:rPr>
+        <w:t xml:space="preserve"> Now suppose we do NOT have the third sound recorder at (</w:t>
+      </w:r>
+      <w:r>
+        <w:rPr>
+          <w:rFonts w:ascii="Times New Roman" w:hAnsi="Times New Roman" w:cs="Times New Roman"/>
+        </w:rPr>
+        <w:t>990.1690</w:t>
+      </w:r>
+      <w:r>
+        <w:rPr>
+          <w:rFonts w:ascii="Times New Roman" w:hAnsi="Times New Roman" w:cs="Times New Roman"/>
+        </w:rPr>
+        <w:t xml:space="preserve"> meters, 0). Can we still determine the exact position of the gun shot? Justify your answer.</w:t>
+      </w:r>
+    </w:p>
+    <w:p>
+      <w:pPr>
+        <w:jc w:val="both"/>
+        <w:rPr>
+          <w:rFonts w:ascii="Times New Roman" w:hAnsi="Times New Roman" w:cs="Times New Roman"/>
+        </w:rPr>
+      </w:pPr>
+    </w:p>
+    <w:p>
+      <w:pPr>
+        <w:jc w:val="both"/>
+        <w:rPr>
+          <w:rFonts w:ascii="Times New Roman" w:hAnsi="Times New Roman" w:cs="Times New Roman"/>
+        </w:rPr>
+      </w:pPr>
+      <w:r>
+        <w:rPr>
+          <w:rFonts w:ascii="Times New Roman" w:hAnsi="Times New Roman" w:cs="Times New Roman"/>
+        </w:rPr>
+        <w:t xml:space="preserve">No, since we need to deal with two different possibilities. </w:t>
+      </w:r>
+    </w:p>
+    <w:p>
+      <w:pPr>
+        <w:jc w:val="both"/>
+        <w:rPr>
+          <w:rFonts w:ascii="Times New Roman" w:hAnsi="Times New Roman" w:cs="Times New Roman"/>
+        </w:rPr>
+      </w:pPr>
+    </w:p>
+    <w:p>
+      <w:pPr>
+        <w:jc w:val="both"/>
+        <w:rPr>
+          <w:rFonts w:ascii="Times New Roman" w:hAnsi="Times New Roman" w:cs="Times New Roman"/>
+        </w:rPr>
+      </w:pPr>
+      <w:r>
+        <w:rPr>
+          <w:rFonts w:ascii="Times New Roman" w:hAnsi="Times New Roman" w:cs="Times New Roman"/>
+          <w:b/>
+        </w:rPr>
         <w:t>Q</w:t>
       </w:r>
       <w:r>
@@ -18061,6 +19550,221 @@
         </w:rPr>
         <w:t xml:space="preserve"> this gunshot happened.</w:t>
       </w:r>
+    </w:p>
+    <w:p>
+      <w:pPr>
+        <w:rPr>
+          <w:rFonts w:ascii="Times New Roman" w:hAnsi="Times New Roman" w:cs="Times New Roman"/>
+        </w:rPr>
+      </w:pPr>
+    </w:p>
+    <w:p>
+      <w:pPr>
+        <w:rPr>
+          <w:rFonts w:ascii="Times New Roman" w:hAnsi="Times New Roman" w:cs="Times New Roman"/>
+        </w:rPr>
+      </w:pPr>
+      <w:r>
+        <w:rPr>
+          <w:rFonts w:ascii="Times New Roman" w:hAnsi="Times New Roman" w:cs="Times New Roman"/>
+        </w:rPr>
+        <w:t>Exact (</w:t>
+      </w:r>
+      <w:proofErr w:type="spellStart"/>
+      <w:proofErr w:type="gramStart"/>
+      <w:r>
+        <w:rPr>
+          <w:rFonts w:ascii="Times New Roman" w:hAnsi="Times New Roman" w:cs="Times New Roman"/>
+        </w:rPr>
+        <w:t>x,y</w:t>
+      </w:r>
+      <w:proofErr w:type="spellEnd"/>
+      <w:proofErr w:type="gramEnd"/>
+      <w:r>
+        <w:rPr>
+          <w:rFonts w:ascii="Times New Roman" w:hAnsi="Times New Roman" w:cs="Times New Roman"/>
+        </w:rPr>
+        <w:t>) coordinates can be calculated based on the following formula:</w:t>
+      </w:r>
+    </w:p>
+    <w:p>
+      <w:pPr>
+        <w:rPr>
+          <w:rFonts w:ascii="Times New Roman" w:hAnsi="Times New Roman" w:cs="Times New Roman"/>
+        </w:rPr>
+      </w:pPr>
+      <m:oMathPara>
+        <m:oMath>
+          <m:rad>
+            <m:radPr>
+              <m:degHide m:val="1"/>
+              <m:ctrlPr>
+                <w:rPr>
+                  <w:rFonts w:ascii="Cambria Math" w:hAnsi="Cambria Math" w:cs="Times New Roman"/>
+                  <w:i/>
+                </w:rPr>
+              </m:ctrlPr>
+            </m:radPr>
+            <m:deg/>
+            <m:e>
+              <m:sSup>
+                <m:sSupPr>
+                  <m:ctrlPr>
+                    <w:rPr>
+                      <w:rFonts w:ascii="Cambria Math" w:hAnsi="Cambria Math" w:cs="Times New Roman"/>
+                      <w:i/>
+                    </w:rPr>
+                  </m:ctrlPr>
+                </m:sSupPr>
+                <m:e>
+                  <m:r>
+                    <w:rPr>
+                      <w:rFonts w:ascii="Cambria Math" w:hAnsi="Cambria Math" w:cs="Times New Roman"/>
+                    </w:rPr>
+                    <m:t>x</m:t>
+                  </m:r>
+                </m:e>
+                <m:sup>
+                  <m:r>
+                    <w:rPr>
+                      <w:rFonts w:ascii="Cambria Math" w:hAnsi="Cambria Math" w:cs="Times New Roman"/>
+                    </w:rPr>
+                    <m:t>2</m:t>
+                  </m:r>
+                </m:sup>
+              </m:sSup>
+              <m:r>
+                <w:rPr>
+                  <w:rFonts w:ascii="Cambria Math" w:hAnsi="Cambria Math" w:cs="Times New Roman"/>
+                </w:rPr>
+                <m:t>+</m:t>
+              </m:r>
+              <m:sSup>
+                <m:sSupPr>
+                  <m:ctrlPr>
+                    <w:rPr>
+                      <w:rFonts w:ascii="Cambria Math" w:hAnsi="Cambria Math" w:cs="Times New Roman"/>
+                      <w:i/>
+                    </w:rPr>
+                  </m:ctrlPr>
+                </m:sSupPr>
+                <m:e>
+                  <m:d>
+                    <m:dPr>
+                      <m:ctrlPr>
+                        <w:rPr>
+                          <w:rFonts w:ascii="Cambria Math" w:hAnsi="Cambria Math" w:cs="Times New Roman"/>
+                          <w:i/>
+                        </w:rPr>
+                      </m:ctrlPr>
+                    </m:dPr>
+                    <m:e>
+                      <m:r>
+                        <w:rPr>
+                          <w:rFonts w:ascii="Cambria Math" w:hAnsi="Cambria Math" w:cs="Times New Roman"/>
+                        </w:rPr>
+                        <m:t>y-400</m:t>
+                      </m:r>
+                    </m:e>
+                  </m:d>
+                </m:e>
+                <m:sup>
+                  <m:r>
+                    <w:rPr>
+                      <w:rFonts w:ascii="Cambria Math" w:hAnsi="Cambria Math" w:cs="Times New Roman"/>
+                    </w:rPr>
+                    <m:t>2</m:t>
+                  </m:r>
+                </m:sup>
+              </m:sSup>
+            </m:e>
+          </m:rad>
+          <m:r>
+            <w:rPr>
+              <w:rFonts w:ascii="Cambria Math" w:hAnsi="Cambria Math" w:cs="Times New Roman"/>
+            </w:rPr>
+            <m:t xml:space="preserve">- </m:t>
+          </m:r>
+          <m:rad>
+            <m:radPr>
+              <m:degHide m:val="1"/>
+              <m:ctrlPr>
+                <w:rPr>
+                  <w:rFonts w:ascii="Cambria Math" w:hAnsi="Cambria Math" w:cs="Times New Roman"/>
+                  <w:i/>
+                </w:rPr>
+              </m:ctrlPr>
+            </m:radPr>
+            <m:deg/>
+            <m:e>
+              <m:r>
+                <w:rPr>
+                  <w:rFonts w:ascii="Cambria Math" w:hAnsi="Cambria Math" w:cs="Times New Roman"/>
+                </w:rPr>
+                <m:t>(</m:t>
+              </m:r>
+              <m:sSup>
+                <m:sSupPr>
+                  <m:ctrlPr>
+                    <w:rPr>
+                      <w:rFonts w:ascii="Cambria Math" w:hAnsi="Cambria Math" w:cs="Times New Roman"/>
+                      <w:i/>
+                    </w:rPr>
+                  </m:ctrlPr>
+                </m:sSupPr>
+                <m:e>
+                  <m:r>
+                    <w:rPr>
+                      <w:rFonts w:ascii="Cambria Math" w:hAnsi="Cambria Math" w:cs="Times New Roman"/>
+                    </w:rPr>
+                    <m:t>x</m:t>
+                  </m:r>
+                </m:e>
+                <m:sup>
+                  <m:r>
+                    <w:rPr>
+                      <w:rFonts w:ascii="Cambria Math" w:hAnsi="Cambria Math" w:cs="Times New Roman"/>
+                    </w:rPr>
+                    <m:t>2</m:t>
+                  </m:r>
+                </m:sup>
+              </m:sSup>
+              <m:r>
+                <w:rPr>
+                  <w:rFonts w:ascii="Cambria Math" w:hAnsi="Cambria Math" w:cs="Times New Roman"/>
+                </w:rPr>
+                <m:t>+</m:t>
+              </m:r>
+              <m:sSup>
+                <m:sSupPr>
+                  <m:ctrlPr>
+                    <w:rPr>
+                      <w:rFonts w:ascii="Cambria Math" w:hAnsi="Cambria Math" w:cs="Times New Roman"/>
+                      <w:i/>
+                    </w:rPr>
+                  </m:ctrlPr>
+                </m:sSupPr>
+                <m:e>
+                  <m:r>
+                    <w:rPr>
+                      <w:rFonts w:ascii="Cambria Math" w:hAnsi="Cambria Math" w:cs="Times New Roman"/>
+                    </w:rPr>
+                    <m:t>y</m:t>
+                  </m:r>
+                </m:e>
+                <m:sup>
+                  <m:r>
+                    <w:rPr>
+                      <w:rFonts w:ascii="Cambria Math" w:hAnsi="Cambria Math" w:cs="Times New Roman"/>
+                    </w:rPr>
+                    <m:t>2</m:t>
+                  </m:r>
+                </m:sup>
+              </m:sSup>
+            </m:e>
+          </m:rad>
+        </m:oMath>
+      </m:oMathPara>
     </w:p>
     <w:p>
       <w:pPr>
@@ -18263,7 +19967,6 @@
           <w:sz w:val="32"/>
           <w:szCs w:val="32"/>
         </w:rPr>
-        <w:lastRenderedPageBreak/>
         <w:t>Appendix A.</w:t>
       </w:r>
     </w:p>
@@ -19621,6 +21324,7 @@
           <w:rFonts w:ascii="Times New Roman" w:hAnsi="Times New Roman" w:cs="Times New Roman"/>
           <w:noProof/>
         </w:rPr>
+        <w:lastRenderedPageBreak/>
         <w:drawing>
           <wp:inline distT="0" distB="0" distL="0" distR="0" wp14:anchorId="22A06F6E" wp14:editId="7FDFA5A6">
             <wp:extent cx="5622588" cy="2894963"/>
@@ -19637,7 +21341,7 @@
                     <pic:cNvPicPr/>
                   </pic:nvPicPr>
                   <pic:blipFill>
-                    <a:blip r:embed="rId12">
+                    <a:blip r:embed="rId15">
                       <a:extLst>
                         <a:ext uri="{28A0092B-C50C-407E-A947-70E740481C1C}">
                           <a14:useLocalDpi xmlns:a14="http://schemas.microsoft.com/office/drawing/2010/main" val="0"/>
@@ -19709,7 +21413,6 @@
           <w:sz w:val="32"/>
           <w:szCs w:val="32"/>
         </w:rPr>
-        <w:lastRenderedPageBreak/>
         <w:t xml:space="preserve">Appendix </w:t>
       </w:r>
       <w:r>
@@ -19767,7 +21470,7 @@
                     <pic:cNvPicPr/>
                   </pic:nvPicPr>
                   <pic:blipFill>
-                    <a:blip r:embed="rId13">
+                    <a:blip r:embed="rId16">
                       <a:extLst>
                         <a:ext uri="{28A0092B-C50C-407E-A947-70E740481C1C}">
                           <a14:useLocalDpi xmlns:a14="http://schemas.microsoft.com/office/drawing/2010/main" val="0"/>
@@ -19848,6 +21551,107 @@
     </w:sectPr>
   </w:body>
 </w:document>
+</file>
+
+<file path=word/comments.xml><?xml version="1.0" encoding="utf-8"?>
+<w:comments xmlns:wpc="http://schemas.microsoft.com/office/word/2010/wordprocessingCanvas" xmlns:cx="http://schemas.microsoft.com/office/drawing/2014/chartex" xmlns:cx1="http://schemas.microsoft.com/office/drawing/2015/9/8/chartex" xmlns:cx2="http://schemas.microsoft.com/office/drawing/2015/10/21/chartex" xmlns:cx3="http://schemas.microsoft.com/office/drawing/2016/5/9/chartex" xmlns:cx4="http://schemas.microsoft.com/office/drawing/2016/5/10/chartex" xmlns:cx5="http://schemas.microsoft.com/office/drawing/2016/5/11/chartex" xmlns:cx6="http://schemas.microsoft.com/office/drawing/2016/5/12/chartex" xmlns:cx7="http://schemas.microsoft.com/office/drawing/2016/5/13/chartex" xmlns:cx8="http://schemas.microsoft.com/office/drawing/2016/5/14/chartex" xmlns:mc="http://schemas.openxmlformats.org/markup-compatibility/2006" xmlns:aink="http://schemas.microsoft.com/office/drawing/2016/ink" xmlns:am3d="http://schemas.microsoft.com/office/drawing/2017/model3d" xmlns:o="urn:schemas-microsoft-com:office:office" xmlns:r="http://schemas.openxmlformats.org/officeDocument/2006/relationships" xmlns:m="http://schemas.openxmlformats.org/officeDocument/2006/math" xmlns:v="urn:schemas-microsoft-com:vml" xmlns:wp14="http://schemas.microsoft.com/office/word/2010/wordprocessingDrawing" xmlns:wp="http://schemas.openxmlformats.org/drawingml/2006/wordprocessingDrawing" xmlns:w10="urn:schemas-microsoft-com:office:word" xmlns:w="http://schemas.openxmlformats.org/wordprocessingml/2006/main" xmlns:w14="http://schemas.microsoft.com/office/word/2010/wordml" xmlns:w15="http://schemas.microsoft.com/office/word/2012/wordml" xmlns:w16cid="http://schemas.microsoft.com/office/word/2016/wordml/cid" xmlns:w16se="http://schemas.microsoft.com/office/word/2015/wordml/symex" xmlns:wpg="http://schemas.microsoft.com/office/word/2010/wordprocessingGroup" xmlns:wpi="http://schemas.microsoft.com/office/word/2010/wordprocessingInk" xmlns:wne="http://schemas.microsoft.com/office/word/2006/wordml" xmlns:wps="http://schemas.microsoft.com/office/word/2010/wordprocessingShape" mc:Ignorable="w14 w15 w16se w16cid wp14">
+  <w:comment w:id="2" w:author="Majid Farhadloo" w:date="2019-11-25T16:10:00Z" w:initials="MF">
+    <w:p>
+      <w:pPr>
+        <w:pStyle w:val="CommentText"/>
+      </w:pPr>
+      <w:r>
+        <w:rPr>
+          <w:rStyle w:val="CommentReference"/>
+        </w:rPr>
+        <w:annotationRef/>
+      </w:r>
+      <w:r>
+        <w:t>I think the mean is supposed to be calculated for each region.</w:t>
+      </w:r>
+    </w:p>
+    <w:p>
+      <w:pPr>
+        <w:pStyle w:val="CommentText"/>
+      </w:pPr>
+      <w:r>
+        <w:t>For instance, the mean of A is 5/9.</w:t>
+      </w:r>
+    </w:p>
+  </w:comment>
+  <w:comment w:id="3" w:author="Majid Farhadloo" w:date="2019-11-25T16:42:00Z" w:initials="MF">
+    <w:p>
+      <w:pPr>
+        <w:pStyle w:val="CommentText"/>
+      </w:pPr>
+      <w:r>
+        <w:rPr>
+          <w:rStyle w:val="CommentReference"/>
+        </w:rPr>
+        <w:annotationRef/>
+      </w:r>
+      <w:r>
+        <w:t xml:space="preserve">I think this one is supposed to be 8. In order to calculate the value of </w:t>
+      </w:r>
+      <w:proofErr w:type="spellStart"/>
+      <w:r>
+        <w:t>xij</w:t>
+      </w:r>
+      <w:proofErr w:type="spellEnd"/>
+      <w:r>
+        <w:t xml:space="preserve"> (matrix) in SA, we multiply the value of </w:t>
+      </w:r>
+      <w:proofErr w:type="spellStart"/>
+      <w:r>
+        <w:t>xij</w:t>
+      </w:r>
+      <w:proofErr w:type="spellEnd"/>
+      <w:r>
+        <w:t xml:space="preserve"> * (total number of its neighborhoods).  </w:t>
+      </w:r>
+    </w:p>
+  </w:comment>
+  <w:comment w:id="4" w:author="Majid Farhadloo" w:date="2019-11-25T16:45:00Z" w:initials="MF">
+    <w:p>
+      <w:pPr>
+        <w:pStyle w:val="CommentText"/>
+      </w:pPr>
+      <w:r>
+        <w:rPr>
+          <w:rStyle w:val="CommentReference"/>
+        </w:rPr>
+        <w:annotationRef/>
+      </w:r>
+      <w:r>
+        <w:t>Based on the provided comment on above then this will be V (</w:t>
+      </w:r>
+      <w:proofErr w:type="spellStart"/>
+      <w:r>
+        <w:t>vegeation</w:t>
+      </w:r>
+      <w:proofErr w:type="spellEnd"/>
+      <w:r>
+        <w:t xml:space="preserve">. -1*-8 = 8&gt;0) </w:t>
+      </w:r>
+    </w:p>
+  </w:comment>
+</w:comments>
+</file>
+
+<file path=word/commentsExtended.xml><?xml version="1.0" encoding="utf-8"?>
+<w15:commentsEx xmlns:wpc="http://schemas.microsoft.com/office/word/2010/wordprocessingCanvas" xmlns:cx="http://schemas.microsoft.com/office/drawing/2014/chartex" xmlns:cx1="http://schemas.microsoft.com/office/drawing/2015/9/8/chartex" xmlns:cx2="http://schemas.microsoft.com/office/drawing/2015/10/21/chartex" xmlns:cx3="http://schemas.microsoft.com/office/drawing/2016/5/9/chartex" xmlns:cx4="http://schemas.microsoft.com/office/drawing/2016/5/10/chartex" xmlns:cx5="http://schemas.microsoft.com/office/drawing/2016/5/11/chartex" xmlns:cx6="http://schemas.microsoft.com/office/drawing/2016/5/12/chartex" xmlns:cx7="http://schemas.microsoft.com/office/drawing/2016/5/13/chartex" xmlns:cx8="http://schemas.microsoft.com/office/drawing/2016/5/14/chartex" xmlns:mc="http://schemas.openxmlformats.org/markup-compatibility/2006" xmlns:aink="http://schemas.microsoft.com/office/drawing/2016/ink" xmlns:am3d="http://schemas.microsoft.com/office/drawing/2017/model3d" xmlns:o="urn:schemas-microsoft-com:office:office" xmlns:r="http://schemas.openxmlformats.org/officeDocument/2006/relationships" xmlns:m="http://schemas.openxmlformats.org/officeDocument/2006/math" xmlns:v="urn:schemas-microsoft-com:vml" xmlns:wp14="http://schemas.microsoft.com/office/word/2010/wordprocessingDrawing" xmlns:wp="http://schemas.openxmlformats.org/drawingml/2006/wordprocessingDrawing" xmlns:w10="urn:schemas-microsoft-com:office:word" xmlns:w="http://schemas.openxmlformats.org/wordprocessingml/2006/main" xmlns:w14="http://schemas.microsoft.com/office/word/2010/wordml" xmlns:w15="http://schemas.microsoft.com/office/word/2012/wordml" xmlns:w16cid="http://schemas.microsoft.com/office/word/2016/wordml/cid" xmlns:w16se="http://schemas.microsoft.com/office/word/2015/wordml/symex" xmlns:wpg="http://schemas.microsoft.com/office/word/2010/wordprocessingGroup" xmlns:wpi="http://schemas.microsoft.com/office/word/2010/wordprocessingInk" xmlns:wne="http://schemas.microsoft.com/office/word/2006/wordml" xmlns:wps="http://schemas.microsoft.com/office/word/2010/wordprocessingShape" mc:Ignorable="w14 w15 w16se w16cid wp14">
+  <w15:commentEx w15:paraId="1FF130C6" w15:done="0"/>
+  <w15:commentEx w15:paraId="54B81FED" w15:done="0"/>
+  <w15:commentEx w15:paraId="08F1A7C1" w15:done="0"/>
+</w15:commentsEx>
+</file>
+
+<file path=word/commentsIds.xml><?xml version="1.0" encoding="utf-8"?>
+<w16cid:commentsIds xmlns:wpc="http://schemas.microsoft.com/office/word/2010/wordprocessingCanvas" xmlns:cx="http://schemas.microsoft.com/office/drawing/2014/chartex" xmlns:cx1="http://schemas.microsoft.com/office/drawing/2015/9/8/chartex" xmlns:cx2="http://schemas.microsoft.com/office/drawing/2015/10/21/chartex" xmlns:cx3="http://schemas.microsoft.com/office/drawing/2016/5/9/chartex" xmlns:cx4="http://schemas.microsoft.com/office/drawing/2016/5/10/chartex" xmlns:cx5="http://schemas.microsoft.com/office/drawing/2016/5/11/chartex" xmlns:cx6="http://schemas.microsoft.com/office/drawing/2016/5/12/chartex" xmlns:cx7="http://schemas.microsoft.com/office/drawing/2016/5/13/chartex" xmlns:cx8="http://schemas.microsoft.com/office/drawing/2016/5/14/chartex" xmlns:mc="http://schemas.openxmlformats.org/markup-compatibility/2006" xmlns:aink="http://schemas.microsoft.com/office/drawing/2016/ink" xmlns:am3d="http://schemas.microsoft.com/office/drawing/2017/model3d" xmlns:o="urn:schemas-microsoft-com:office:office" xmlns:r="http://schemas.openxmlformats.org/officeDocument/2006/relationships" xmlns:m="http://schemas.openxmlformats.org/officeDocument/2006/math" xmlns:v="urn:schemas-microsoft-com:vml" xmlns:wp14="http://schemas.microsoft.com/office/word/2010/wordprocessingDrawing" xmlns:wp="http://schemas.openxmlformats.org/drawingml/2006/wordprocessingDrawing" xmlns:w10="urn:schemas-microsoft-com:office:word" xmlns:w="http://schemas.openxmlformats.org/wordprocessingml/2006/main" xmlns:w14="http://schemas.microsoft.com/office/word/2010/wordml" xmlns:w15="http://schemas.microsoft.com/office/word/2012/wordml" xmlns:w16cid="http://schemas.microsoft.com/office/word/2016/wordml/cid" xmlns:w16se="http://schemas.microsoft.com/office/word/2015/wordml/symex" xmlns:wpg="http://schemas.microsoft.com/office/word/2010/wordprocessingGroup" xmlns:wpi="http://schemas.microsoft.com/office/word/2010/wordprocessingInk" xmlns:wne="http://schemas.microsoft.com/office/word/2006/wordml" xmlns:wps="http://schemas.microsoft.com/office/word/2010/wordprocessingShape" mc:Ignorable="w14 w15 w16se w16cid wp14">
+  <w16cid:commentId w16cid:paraId="1FF130C6" w16cid:durableId="21867B87"/>
+  <w16cid:commentId w16cid:paraId="54B81FED" w16cid:durableId="21868302"/>
+  <w16cid:commentId w16cid:paraId="08F1A7C1" w16cid:durableId="21868392"/>
+</w16cid:commentsIds>
 </file>
 
 <file path=word/endnotes.xml><?xml version="1.0" encoding="utf-8"?>
@@ -21115,6 +22919,14 @@
 </w:numbering>
 </file>
 
+<file path=word/people.xml><?xml version="1.0" encoding="utf-8"?>
+<w15:people xmlns:wpc="http://schemas.microsoft.com/office/word/2010/wordprocessingCanvas" xmlns:cx="http://schemas.microsoft.com/office/drawing/2014/chartex" xmlns:cx1="http://schemas.microsoft.com/office/drawing/2015/9/8/chartex" xmlns:cx2="http://schemas.microsoft.com/office/drawing/2015/10/21/chartex" xmlns:cx3="http://schemas.microsoft.com/office/drawing/2016/5/9/chartex" xmlns:cx4="http://schemas.microsoft.com/office/drawing/2016/5/10/chartex" xmlns:cx5="http://schemas.microsoft.com/office/drawing/2016/5/11/chartex" xmlns:cx6="http://schemas.microsoft.com/office/drawing/2016/5/12/chartex" xmlns:cx7="http://schemas.microsoft.com/office/drawing/2016/5/13/chartex" xmlns:cx8="http://schemas.microsoft.com/office/drawing/2016/5/14/chartex" xmlns:mc="http://schemas.openxmlformats.org/markup-compatibility/2006" xmlns:aink="http://schemas.microsoft.com/office/drawing/2016/ink" xmlns:am3d="http://schemas.microsoft.com/office/drawing/2017/model3d" xmlns:o="urn:schemas-microsoft-com:office:office" xmlns:r="http://schemas.openxmlformats.org/officeDocument/2006/relationships" xmlns:m="http://schemas.openxmlformats.org/officeDocument/2006/math" xmlns:v="urn:schemas-microsoft-com:vml" xmlns:wp14="http://schemas.microsoft.com/office/word/2010/wordprocessingDrawing" xmlns:wp="http://schemas.openxmlformats.org/drawingml/2006/wordprocessingDrawing" xmlns:w10="urn:schemas-microsoft-com:office:word" xmlns:w="http://schemas.openxmlformats.org/wordprocessingml/2006/main" xmlns:w14="http://schemas.microsoft.com/office/word/2010/wordml" xmlns:w15="http://schemas.microsoft.com/office/word/2012/wordml" xmlns:w16cid="http://schemas.microsoft.com/office/word/2016/wordml/cid" xmlns:w16se="http://schemas.microsoft.com/office/word/2015/wordml/symex" xmlns:wpg="http://schemas.microsoft.com/office/word/2010/wordprocessingGroup" xmlns:wpi="http://schemas.microsoft.com/office/word/2010/wordprocessingInk" xmlns:wne="http://schemas.microsoft.com/office/word/2006/wordml" xmlns:wps="http://schemas.microsoft.com/office/word/2010/wordprocessingShape" mc:Ignorable="w14 w15 w16se w16cid wp14">
+  <w15:person w15:author="Majid Farhadloo">
+    <w15:presenceInfo w15:providerId="AD" w15:userId="S::farha043@umn.edu::5e34fb05-9a9f-4147-bf9a-16768ef15ed9"/>
+  </w15:person>
+</w15:people>
+</file>
+
 <file path=word/styles.xml><?xml version="1.0" encoding="utf-8"?>
 <w:styles xmlns:mc="http://schemas.openxmlformats.org/markup-compatibility/2006" xmlns:r="http://schemas.openxmlformats.org/officeDocument/2006/relationships" xmlns:w="http://schemas.openxmlformats.org/wordprocessingml/2006/main" xmlns:w14="http://schemas.microsoft.com/office/word/2010/wordml" xmlns:w15="http://schemas.microsoft.com/office/word/2012/wordml" xmlns:w16cid="http://schemas.microsoft.com/office/word/2016/wordml/cid" xmlns:w16se="http://schemas.microsoft.com/office/word/2015/wordml/symex" mc:Ignorable="w14 w15 w16se w16cid">
   <w:docDefaults>
@@ -21132,7 +22944,7 @@
       </w:pPr>
     </w:pPrDefault>
   </w:docDefaults>
-  <w:latentStyles w:defLockedState="0" w:defUIPriority="99" w:defSemiHidden="0" w:defUnhideWhenUsed="0" w:defQFormat="0" w:count="375">
+  <w:latentStyles w:defLockedState="0" w:defUIPriority="99" w:defSemiHidden="0" w:defUnhideWhenUsed="0" w:defQFormat="0" w:count="376">
     <w:lsdException w:name="Normal" w:uiPriority="0" w:qFormat="1"/>
     <w:lsdException w:name="heading 1" w:uiPriority="9" w:qFormat="1"/>
     <w:lsdException w:name="heading 2" w:semiHidden="1" w:uiPriority="9" w:unhideWhenUsed="1" w:qFormat="1"/>
@@ -21238,7 +23050,6 @@
     <w:lsdException w:name="HTML Sample" w:semiHidden="1" w:unhideWhenUsed="1"/>
     <w:lsdException w:name="HTML Typewriter" w:semiHidden="1" w:unhideWhenUsed="1"/>
     <w:lsdException w:name="HTML Variable" w:semiHidden="1" w:unhideWhenUsed="1"/>
-    <w:lsdException w:name="Normal Table" w:semiHidden="1" w:unhideWhenUsed="1"/>
     <w:lsdException w:name="annotation subject" w:semiHidden="1" w:unhideWhenUsed="1"/>
     <w:lsdException w:name="No List" w:semiHidden="1" w:unhideWhenUsed="1"/>
     <w:lsdException w:name="Outline List 1" w:semiHidden="1" w:unhideWhenUsed="1"/>
@@ -21285,10 +23096,8 @@
     <w:lsdException w:name="Table Subtle 2" w:semiHidden="1" w:unhideWhenUsed="1"/>
     <w:lsdException w:name="Table Web 1" w:semiHidden="1" w:unhideWhenUsed="1"/>
     <w:lsdException w:name="Table Web 2" w:semiHidden="1" w:unhideWhenUsed="1"/>
-    <w:lsdException w:name="Table Web 3" w:semiHidden="1" w:unhideWhenUsed="1"/>
     <w:lsdException w:name="Balloon Text" w:semiHidden="1" w:unhideWhenUsed="1"/>
     <w:lsdException w:name="Table Grid" w:uiPriority="39"/>
-    <w:lsdException w:name="Table Theme" w:semiHidden="1" w:unhideWhenUsed="1"/>
     <w:lsdException w:name="Placeholder Text" w:semiHidden="1"/>
     <w:lsdException w:name="No Spacing" w:uiPriority="1" w:qFormat="1"/>
     <w:lsdException w:name="Light Shading" w:uiPriority="60"/>
@@ -21508,6 +23317,7 @@
     <w:lsdException w:name="Smart Hyperlink" w:semiHidden="1" w:unhideWhenUsed="1"/>
     <w:lsdException w:name="Hashtag" w:semiHidden="1" w:unhideWhenUsed="1"/>
     <w:lsdException w:name="Unresolved Mention" w:semiHidden="1" w:unhideWhenUsed="1"/>
+    <w:lsdException w:name="Smart Link" w:semiHidden="1" w:unhideWhenUsed="1"/>
   </w:latentStyles>
   <w:style w:type="paragraph" w:default="1" w:styleId="Normal">
     <w:name w:val="Normal"/>
@@ -21858,6 +23668,71 @@
     <w:uiPriority w:val="99"/>
     <w:rsid w:val="003B3D3E"/>
   </w:style>
+  <w:style w:type="character" w:styleId="CommentReference">
+    <w:name w:val="annotation reference"/>
+    <w:basedOn w:val="DefaultParagraphFont"/>
+    <w:uiPriority w:val="99"/>
+    <w:semiHidden/>
+    <w:unhideWhenUsed/>
+    <w:rsid w:val="00A512F8"/>
+    <w:rPr>
+      <w:sz w:val="16"/>
+      <w:szCs w:val="16"/>
+    </w:rPr>
+  </w:style>
+  <w:style w:type="paragraph" w:styleId="CommentText">
+    <w:name w:val="annotation text"/>
+    <w:basedOn w:val="Normal"/>
+    <w:link w:val="CommentTextChar"/>
+    <w:uiPriority w:val="99"/>
+    <w:semiHidden/>
+    <w:unhideWhenUsed/>
+    <w:rsid w:val="00A512F8"/>
+    <w:rPr>
+      <w:sz w:val="20"/>
+      <w:szCs w:val="20"/>
+    </w:rPr>
+  </w:style>
+  <w:style w:type="character" w:customStyle="1" w:styleId="CommentTextChar">
+    <w:name w:val="Comment Text Char"/>
+    <w:basedOn w:val="DefaultParagraphFont"/>
+    <w:link w:val="CommentText"/>
+    <w:uiPriority w:val="99"/>
+    <w:semiHidden/>
+    <w:rsid w:val="00A512F8"/>
+    <w:rPr>
+      <w:sz w:val="20"/>
+      <w:szCs w:val="20"/>
+    </w:rPr>
+  </w:style>
+  <w:style w:type="paragraph" w:styleId="CommentSubject">
+    <w:name w:val="annotation subject"/>
+    <w:basedOn w:val="CommentText"/>
+    <w:next w:val="CommentText"/>
+    <w:link w:val="CommentSubjectChar"/>
+    <w:uiPriority w:val="99"/>
+    <w:semiHidden/>
+    <w:unhideWhenUsed/>
+    <w:rsid w:val="00A512F8"/>
+    <w:rPr>
+      <w:b/>
+      <w:bCs/>
+    </w:rPr>
+  </w:style>
+  <w:style w:type="character" w:customStyle="1" w:styleId="CommentSubjectChar">
+    <w:name w:val="Comment Subject Char"/>
+    <w:basedOn w:val="CommentTextChar"/>
+    <w:link w:val="CommentSubject"/>
+    <w:uiPriority w:val="99"/>
+    <w:semiHidden/>
+    <w:rsid w:val="00A512F8"/>
+    <w:rPr>
+      <w:b/>
+      <w:bCs/>
+      <w:sz w:val="20"/>
+      <w:szCs w:val="20"/>
+    </w:rPr>
+  </w:style>
 </w:styles>
 </file>
 
@@ -22127,7 +24002,7 @@
 </file>
 
 <file path=customXml/itemProps1.xml><?xml version="1.0" encoding="utf-8"?>
-<ds:datastoreItem xmlns:ds="http://schemas.openxmlformats.org/officeDocument/2006/customXml" ds:itemID="{820DAD68-615E-4BEF-A9E1-00DABE3A8A19}">
+<ds:datastoreItem xmlns:ds="http://schemas.openxmlformats.org/officeDocument/2006/customXml" ds:itemID="{2731A99E-1107-B649-BA54-AD718A8761EF}">
   <ds:schemaRefs>
     <ds:schemaRef ds:uri="http://schemas.openxmlformats.org/officeDocument/2006/bibliography"/>
   </ds:schemaRefs>

</xml_diff>

<commit_message>
Done reviewing the homework
</commit_message>
<xml_diff>
--- a/hw4/5715_hw4_2019.docx
+++ b/hw4/5715_hw4_2019.docx
@@ -39,6 +39,8 @@
           <w:szCs w:val="22"/>
         </w:rPr>
       </w:pPr>
+      <w:bookmarkStart w:id="0" w:name="_GoBack"/>
+      <w:bookmarkEnd w:id="0"/>
       <w:r>
         <w:rPr>
           <w:rFonts w:ascii="Times New Roman" w:hAnsi="Times New Roman" w:cs="Times New Roman"/>
@@ -482,6 +484,12 @@
                 <w:rFonts w:ascii="Times New Roman" w:hAnsi="Times New Roman" w:cs="Times New Roman"/>
               </w:rPr>
             </w:pPr>
+            <w:r>
+              <w:rPr>
+                <w:rFonts w:ascii="Times New Roman" w:hAnsi="Times New Roman" w:cs="Times New Roman"/>
+              </w:rPr>
+              <w:t>Alex</w:t>
+            </w:r>
           </w:p>
         </w:tc>
       </w:tr>
@@ -547,8 +555,12 @@
                 <w:rFonts w:ascii="Times New Roman" w:hAnsi="Times New Roman" w:cs="Times New Roman"/>
               </w:rPr>
             </w:pPr>
-            <w:bookmarkStart w:id="0" w:name="_GoBack"/>
-            <w:bookmarkEnd w:id="0"/>
+            <w:r>
+              <w:rPr>
+                <w:rFonts w:ascii="Times New Roman" w:hAnsi="Times New Roman" w:cs="Times New Roman"/>
+              </w:rPr>
+              <w:t>Alex</w:t>
+            </w:r>
           </w:p>
         </w:tc>
       </w:tr>
@@ -1059,12 +1071,14 @@
         <w:jc w:val="both"/>
         <w:rPr>
           <w:rFonts w:ascii="Times New Roman" w:hAnsi="Times New Roman" w:cs="Times New Roman"/>
+          <w:color w:val="FF0000"/>
         </w:rPr>
       </w:pPr>
       <m:oMath>
         <m:r>
           <w:rPr>
             <w:rFonts w:ascii="Cambria Math" w:hAnsi="Cambria Math" w:cs="Times New Roman"/>
+            <w:color w:val="FF0000"/>
           </w:rPr>
           <m:t xml:space="preserve">for x=red, y=blue, z=yellow;  n=4 </m:t>
         </m:r>
@@ -1074,6 +1088,7 @@
               <w:rPr>
                 <w:rFonts w:ascii="Cambria Math" w:hAnsi="Cambria Math" w:cs="Times New Roman"/>
                 <w:i/>
+                <w:color w:val="FF0000"/>
               </w:rPr>
             </m:ctrlPr>
           </m:dPr>
@@ -1081,6 +1096,7 @@
             <m:r>
               <w:rPr>
                 <w:rFonts w:ascii="Cambria Math" w:hAnsi="Cambria Math" w:cs="Times New Roman"/>
+                <w:color w:val="FF0000"/>
               </w:rPr>
               <m:t>partitions</m:t>
             </m:r>
@@ -1089,6 +1105,7 @@
         <m:r>
           <w:rPr>
             <w:rFonts w:ascii="Cambria Math" w:hAnsi="Cambria Math" w:cs="Times New Roman"/>
+            <w:color w:val="FF0000"/>
           </w:rPr>
           <m:t xml:space="preserve">;  </m:t>
         </m:r>
@@ -1101,6 +1118,7 @@
               <w:rPr>
                 <w:rFonts w:ascii="Cambria Math" w:hAnsi="Cambria Math" w:cs="Times New Roman"/>
                 <w:i/>
+                <w:color w:val="FF0000"/>
               </w:rPr>
             </m:ctrlPr>
           </m:naryPr>
@@ -1108,6 +1126,7 @@
             <m:r>
               <w:rPr>
                 <w:rFonts w:ascii="Cambria Math" w:hAnsi="Cambria Math" w:cs="Times New Roman"/>
+                <w:color w:val="FF0000"/>
               </w:rPr>
               <m:t>Part. A</m:t>
             </m:r>
@@ -1117,6 +1136,7 @@
             <m:r>
               <w:rPr>
                 <w:rFonts w:ascii="Cambria Math" w:hAnsi="Cambria Math" w:cs="Times New Roman"/>
+                <w:color w:val="FF0000"/>
               </w:rPr>
               <m:t>x</m:t>
             </m:r>
@@ -1125,6 +1145,7 @@
         <m:r>
           <w:rPr>
             <w:rFonts w:ascii="Cambria Math" w:hAnsi="Cambria Math" w:cs="Times New Roman"/>
+            <w:color w:val="FF0000"/>
           </w:rPr>
           <m:t xml:space="preserve">=4, </m:t>
         </m:r>
@@ -1137,6 +1158,7 @@
               <w:rPr>
                 <w:rFonts w:ascii="Cambria Math" w:hAnsi="Cambria Math" w:cs="Times New Roman"/>
                 <w:i/>
+                <w:color w:val="FF0000"/>
               </w:rPr>
             </m:ctrlPr>
           </m:naryPr>
@@ -1144,6 +1166,7 @@
             <m:r>
               <w:rPr>
                 <w:rFonts w:ascii="Cambria Math" w:hAnsi="Cambria Math" w:cs="Times New Roman"/>
+                <w:color w:val="FF0000"/>
               </w:rPr>
               <m:t>Part. A</m:t>
             </m:r>
@@ -1153,6 +1176,7 @@
             <m:r>
               <w:rPr>
                 <w:rFonts w:ascii="Cambria Math" w:hAnsi="Cambria Math" w:cs="Times New Roman"/>
+                <w:color w:val="FF0000"/>
               </w:rPr>
               <m:t>y</m:t>
             </m:r>
@@ -1161,6 +1185,7 @@
         <m:r>
           <w:rPr>
             <w:rFonts w:ascii="Cambria Math" w:hAnsi="Cambria Math" w:cs="Times New Roman"/>
+            <w:color w:val="FF0000"/>
           </w:rPr>
           <m:t xml:space="preserve">=2, </m:t>
         </m:r>
@@ -1173,6 +1198,7 @@
               <w:rPr>
                 <w:rFonts w:ascii="Cambria Math" w:hAnsi="Cambria Math" w:cs="Times New Roman"/>
                 <w:i/>
+                <w:color w:val="FF0000"/>
               </w:rPr>
             </m:ctrlPr>
           </m:naryPr>
@@ -1180,6 +1206,7 @@
             <m:r>
               <w:rPr>
                 <w:rFonts w:ascii="Cambria Math" w:hAnsi="Cambria Math" w:cs="Times New Roman"/>
+                <w:color w:val="FF0000"/>
               </w:rPr>
               <m:t>Part. A</m:t>
             </m:r>
@@ -1189,6 +1216,7 @@
             <m:r>
               <w:rPr>
                 <w:rFonts w:ascii="Cambria Math" w:hAnsi="Cambria Math" w:cs="Times New Roman"/>
+                <w:color w:val="FF0000"/>
               </w:rPr>
               <m:t>z</m:t>
             </m:r>
@@ -1197,6 +1225,7 @@
         <m:r>
           <w:rPr>
             <w:rFonts w:ascii="Cambria Math" w:hAnsi="Cambria Math" w:cs="Times New Roman"/>
+            <w:color w:val="FF0000"/>
           </w:rPr>
           <m:t xml:space="preserve">=4;  </m:t>
         </m:r>
@@ -1209,6 +1238,7 @@
               <w:rPr>
                 <w:rFonts w:ascii="Cambria Math" w:hAnsi="Cambria Math" w:cs="Times New Roman"/>
                 <w:i/>
+                <w:color w:val="FF0000"/>
               </w:rPr>
             </m:ctrlPr>
           </m:naryPr>
@@ -1216,6 +1246,7 @@
             <m:r>
               <w:rPr>
                 <w:rFonts w:ascii="Cambria Math" w:hAnsi="Cambria Math" w:cs="Times New Roman"/>
+                <w:color w:val="FF0000"/>
               </w:rPr>
               <m:t>Part. A</m:t>
             </m:r>
@@ -1225,6 +1256,7 @@
             <m:r>
               <w:rPr>
                 <w:rFonts w:ascii="Cambria Math" w:hAnsi="Cambria Math" w:cs="Times New Roman"/>
+                <w:color w:val="FF0000"/>
               </w:rPr>
               <m:t>x*y</m:t>
             </m:r>
@@ -1233,6 +1265,7 @@
         <m:r>
           <w:rPr>
             <w:rFonts w:ascii="Cambria Math" w:hAnsi="Cambria Math" w:cs="Times New Roman"/>
+            <w:color w:val="FF0000"/>
           </w:rPr>
           <m:t xml:space="preserve">=0, </m:t>
         </m:r>
@@ -1245,6 +1278,7 @@
               <w:rPr>
                 <w:rFonts w:ascii="Cambria Math" w:hAnsi="Cambria Math" w:cs="Times New Roman"/>
                 <w:i/>
+                <w:color w:val="FF0000"/>
               </w:rPr>
             </m:ctrlPr>
           </m:naryPr>
@@ -1252,6 +1286,7 @@
             <m:r>
               <w:rPr>
                 <w:rFonts w:ascii="Cambria Math" w:hAnsi="Cambria Math" w:cs="Times New Roman"/>
+                <w:color w:val="FF0000"/>
               </w:rPr>
               <m:t>Part. A</m:t>
             </m:r>
@@ -1261,6 +1296,7 @@
             <m:r>
               <w:rPr>
                 <w:rFonts w:ascii="Cambria Math" w:hAnsi="Cambria Math" w:cs="Times New Roman"/>
+                <w:color w:val="FF0000"/>
               </w:rPr>
               <m:t>y*z</m:t>
             </m:r>
@@ -1269,6 +1305,7 @@
         <m:r>
           <w:rPr>
             <w:rFonts w:ascii="Cambria Math" w:hAnsi="Cambria Math" w:cs="Times New Roman"/>
+            <w:color w:val="FF0000"/>
           </w:rPr>
           <m:t xml:space="preserve">=4, </m:t>
         </m:r>
@@ -1281,6 +1318,7 @@
               <w:rPr>
                 <w:rFonts w:ascii="Cambria Math" w:hAnsi="Cambria Math" w:cs="Times New Roman"/>
                 <w:i/>
+                <w:color w:val="FF0000"/>
               </w:rPr>
             </m:ctrlPr>
           </m:naryPr>
@@ -1288,6 +1326,7 @@
             <m:r>
               <w:rPr>
                 <w:rFonts w:ascii="Cambria Math" w:hAnsi="Cambria Math" w:cs="Times New Roman"/>
+                <w:color w:val="FF0000"/>
               </w:rPr>
               <m:t>Part. A</m:t>
             </m:r>
@@ -1297,6 +1336,7 @@
             <m:r>
               <w:rPr>
                 <w:rFonts w:ascii="Cambria Math" w:hAnsi="Cambria Math" w:cs="Times New Roman"/>
+                <w:color w:val="FF0000"/>
               </w:rPr>
               <m:t>x*z</m:t>
             </m:r>
@@ -1305,6 +1345,7 @@
         <m:r>
           <w:rPr>
             <w:rFonts w:ascii="Cambria Math" w:hAnsi="Cambria Math" w:cs="Times New Roman"/>
+            <w:color w:val="FF0000"/>
           </w:rPr>
           <m:t xml:space="preserve">=0;  </m:t>
         </m:r>
@@ -1317,6 +1358,7 @@
               <w:rPr>
                 <w:rFonts w:ascii="Cambria Math" w:hAnsi="Cambria Math" w:cs="Times New Roman"/>
                 <w:i/>
+                <w:color w:val="FF0000"/>
               </w:rPr>
             </m:ctrlPr>
           </m:naryPr>
@@ -1324,6 +1366,7 @@
             <m:r>
               <w:rPr>
                 <w:rFonts w:ascii="Cambria Math" w:hAnsi="Cambria Math" w:cs="Times New Roman"/>
+                <w:color w:val="FF0000"/>
               </w:rPr>
               <m:t>Part. A</m:t>
             </m:r>
@@ -1336,6 +1379,7 @@
                   <w:rPr>
                     <w:rFonts w:ascii="Cambria Math" w:hAnsi="Cambria Math" w:cs="Times New Roman"/>
                     <w:i/>
+                    <w:color w:val="FF0000"/>
                   </w:rPr>
                 </m:ctrlPr>
               </m:sSupPr>
@@ -1343,6 +1387,7 @@
                 <m:r>
                   <w:rPr>
                     <w:rFonts w:ascii="Cambria Math" w:hAnsi="Cambria Math" w:cs="Times New Roman"/>
+                    <w:color w:val="FF0000"/>
                   </w:rPr>
                   <m:t>x</m:t>
                 </m:r>
@@ -1351,6 +1396,7 @@
                 <m:r>
                   <w:rPr>
                     <w:rFonts w:ascii="Cambria Math" w:hAnsi="Cambria Math" w:cs="Times New Roman"/>
+                    <w:color w:val="FF0000"/>
                   </w:rPr>
                   <m:t>2</m:t>
                 </m:r>
@@ -1361,6 +1407,7 @@
         <m:r>
           <w:rPr>
             <w:rFonts w:ascii="Cambria Math" w:hAnsi="Cambria Math" w:cs="Times New Roman"/>
+            <w:color w:val="FF0000"/>
           </w:rPr>
           <m:t xml:space="preserve">=8, </m:t>
         </m:r>
@@ -1373,6 +1420,7 @@
               <w:rPr>
                 <w:rFonts w:ascii="Cambria Math" w:hAnsi="Cambria Math" w:cs="Times New Roman"/>
                 <w:i/>
+                <w:color w:val="FF0000"/>
               </w:rPr>
             </m:ctrlPr>
           </m:naryPr>
@@ -1380,6 +1428,7 @@
             <m:r>
               <w:rPr>
                 <w:rFonts w:ascii="Cambria Math" w:hAnsi="Cambria Math" w:cs="Times New Roman"/>
+                <w:color w:val="FF0000"/>
               </w:rPr>
               <m:t>Part. A</m:t>
             </m:r>
@@ -1392,6 +1441,7 @@
                   <w:rPr>
                     <w:rFonts w:ascii="Cambria Math" w:hAnsi="Cambria Math" w:cs="Times New Roman"/>
                     <w:i/>
+                    <w:color w:val="FF0000"/>
                   </w:rPr>
                 </m:ctrlPr>
               </m:sSupPr>
@@ -1399,6 +1449,7 @@
                 <m:r>
                   <w:rPr>
                     <w:rFonts w:ascii="Cambria Math" w:hAnsi="Cambria Math" w:cs="Times New Roman"/>
+                    <w:color w:val="FF0000"/>
                   </w:rPr>
                   <m:t>y</m:t>
                 </m:r>
@@ -1407,6 +1458,7 @@
                 <m:r>
                   <w:rPr>
                     <w:rFonts w:ascii="Cambria Math" w:hAnsi="Cambria Math" w:cs="Times New Roman"/>
+                    <w:color w:val="FF0000"/>
                   </w:rPr>
                   <m:t>2</m:t>
                 </m:r>
@@ -1417,6 +1469,7 @@
         <m:r>
           <w:rPr>
             <w:rFonts w:ascii="Cambria Math" w:hAnsi="Cambria Math" w:cs="Times New Roman"/>
+            <w:color w:val="FF0000"/>
           </w:rPr>
           <m:t xml:space="preserve">=2, </m:t>
         </m:r>
@@ -1429,6 +1482,7 @@
               <w:rPr>
                 <w:rFonts w:ascii="Cambria Math" w:hAnsi="Cambria Math" w:cs="Times New Roman"/>
                 <w:i/>
+                <w:color w:val="FF0000"/>
               </w:rPr>
             </m:ctrlPr>
           </m:naryPr>
@@ -1436,6 +1490,7 @@
             <m:r>
               <w:rPr>
                 <w:rFonts w:ascii="Cambria Math" w:hAnsi="Cambria Math" w:cs="Times New Roman"/>
+                <w:color w:val="FF0000"/>
               </w:rPr>
               <m:t>Part. A</m:t>
             </m:r>
@@ -1448,6 +1503,7 @@
                   <w:rPr>
                     <w:rFonts w:ascii="Cambria Math" w:hAnsi="Cambria Math" w:cs="Times New Roman"/>
                     <w:i/>
+                    <w:color w:val="FF0000"/>
                   </w:rPr>
                 </m:ctrlPr>
               </m:sSupPr>
@@ -1455,6 +1511,7 @@
                 <m:r>
                   <w:rPr>
                     <w:rFonts w:ascii="Cambria Math" w:hAnsi="Cambria Math" w:cs="Times New Roman"/>
+                    <w:color w:val="FF0000"/>
                   </w:rPr>
                   <m:t>z</m:t>
                 </m:r>
@@ -1463,6 +1520,7 @@
                 <m:r>
                   <w:rPr>
                     <w:rFonts w:ascii="Cambria Math" w:hAnsi="Cambria Math" w:cs="Times New Roman"/>
+                    <w:color w:val="FF0000"/>
                   </w:rPr>
                   <m:t>2</m:t>
                 </m:r>
@@ -1473,6 +1531,7 @@
         <m:r>
           <w:rPr>
             <w:rFonts w:ascii="Cambria Math" w:hAnsi="Cambria Math" w:cs="Times New Roman"/>
+            <w:color w:val="FF0000"/>
           </w:rPr>
           <m:t>=8</m:t>
         </m:r>
@@ -1480,6 +1539,7 @@
       <w:r>
         <w:rPr>
           <w:rFonts w:ascii="Times New Roman" w:hAnsi="Times New Roman" w:cs="Times New Roman"/>
+          <w:color w:val="FF0000"/>
         </w:rPr>
         <w:t xml:space="preserve"> </w:t>
       </w:r>
@@ -1489,6 +1549,7 @@
         <w:jc w:val="both"/>
         <w:rPr>
           <w:rFonts w:ascii="Times New Roman" w:hAnsi="Times New Roman" w:cs="Times New Roman"/>
+          <w:color w:val="FF0000"/>
         </w:rPr>
       </w:pPr>
     </w:p>
@@ -1497,6 +1558,7 @@
         <w:jc w:val="both"/>
         <w:rPr>
           <w:rFonts w:ascii="Times New Roman" w:hAnsi="Times New Roman" w:cs="Times New Roman"/>
+          <w:color w:val="FF0000"/>
         </w:rPr>
       </w:pPr>
       <m:oMath>
@@ -1509,6 +1571,7 @@
               <w:rPr>
                 <w:rFonts w:ascii="Cambria Math" w:hAnsi="Cambria Math" w:cs="Times New Roman"/>
                 <w:i/>
+                <w:color w:val="FF0000"/>
               </w:rPr>
             </m:ctrlPr>
           </m:naryPr>
@@ -1516,6 +1579,7 @@
             <m:r>
               <w:rPr>
                 <w:rFonts w:ascii="Cambria Math" w:hAnsi="Cambria Math" w:cs="Times New Roman"/>
+                <w:color w:val="FF0000"/>
               </w:rPr>
               <m:t>Part. B</m:t>
             </m:r>
@@ -1525,6 +1589,7 @@
             <m:r>
               <w:rPr>
                 <w:rFonts w:ascii="Cambria Math" w:hAnsi="Cambria Math" w:cs="Times New Roman"/>
+                <w:color w:val="FF0000"/>
               </w:rPr>
               <m:t>x</m:t>
             </m:r>
@@ -1533,6 +1598,7 @@
         <m:r>
           <w:rPr>
             <w:rFonts w:ascii="Cambria Math" w:hAnsi="Cambria Math" w:cs="Times New Roman"/>
+            <w:color w:val="FF0000"/>
           </w:rPr>
           <m:t xml:space="preserve">=4, </m:t>
         </m:r>
@@ -1545,6 +1611,7 @@
               <w:rPr>
                 <w:rFonts w:ascii="Cambria Math" w:hAnsi="Cambria Math" w:cs="Times New Roman"/>
                 <w:i/>
+                <w:color w:val="FF0000"/>
               </w:rPr>
             </m:ctrlPr>
           </m:naryPr>
@@ -1552,6 +1619,7 @@
             <m:r>
               <w:rPr>
                 <w:rFonts w:ascii="Cambria Math" w:hAnsi="Cambria Math" w:cs="Times New Roman"/>
+                <w:color w:val="FF0000"/>
               </w:rPr>
               <m:t>Part. B</m:t>
             </m:r>
@@ -1561,6 +1629,7 @@
             <m:r>
               <w:rPr>
                 <w:rFonts w:ascii="Cambria Math" w:hAnsi="Cambria Math" w:cs="Times New Roman"/>
+                <w:color w:val="FF0000"/>
               </w:rPr>
               <m:t>y</m:t>
             </m:r>
@@ -1569,6 +1638,7 @@
         <m:r>
           <w:rPr>
             <w:rFonts w:ascii="Cambria Math" w:hAnsi="Cambria Math" w:cs="Times New Roman"/>
+            <w:color w:val="FF0000"/>
           </w:rPr>
           <m:t xml:space="preserve">=2, </m:t>
         </m:r>
@@ -1581,6 +1651,7 @@
               <w:rPr>
                 <w:rFonts w:ascii="Cambria Math" w:hAnsi="Cambria Math" w:cs="Times New Roman"/>
                 <w:i/>
+                <w:color w:val="FF0000"/>
               </w:rPr>
             </m:ctrlPr>
           </m:naryPr>
@@ -1588,6 +1659,7 @@
             <m:r>
               <w:rPr>
                 <w:rFonts w:ascii="Cambria Math" w:hAnsi="Cambria Math" w:cs="Times New Roman"/>
+                <w:color w:val="FF0000"/>
               </w:rPr>
               <m:t>Part. B</m:t>
             </m:r>
@@ -1597,6 +1669,7 @@
             <m:r>
               <w:rPr>
                 <w:rFonts w:ascii="Cambria Math" w:hAnsi="Cambria Math" w:cs="Times New Roman"/>
+                <w:color w:val="FF0000"/>
               </w:rPr>
               <m:t>z</m:t>
             </m:r>
@@ -1605,6 +1678,7 @@
         <m:r>
           <w:rPr>
             <w:rFonts w:ascii="Cambria Math" w:hAnsi="Cambria Math" w:cs="Times New Roman"/>
+            <w:color w:val="FF0000"/>
           </w:rPr>
           <m:t xml:space="preserve">=4;  </m:t>
         </m:r>
@@ -1617,6 +1691,7 @@
               <w:rPr>
                 <w:rFonts w:ascii="Cambria Math" w:hAnsi="Cambria Math" w:cs="Times New Roman"/>
                 <w:i/>
+                <w:color w:val="FF0000"/>
               </w:rPr>
             </m:ctrlPr>
           </m:naryPr>
@@ -1624,6 +1699,7 @@
             <m:r>
               <w:rPr>
                 <w:rFonts w:ascii="Cambria Math" w:hAnsi="Cambria Math" w:cs="Times New Roman"/>
+                <w:color w:val="FF0000"/>
               </w:rPr>
               <m:t>Part. B</m:t>
             </m:r>
@@ -1633,6 +1709,7 @@
             <m:r>
               <w:rPr>
                 <w:rFonts w:ascii="Cambria Math" w:hAnsi="Cambria Math" w:cs="Times New Roman"/>
+                <w:color w:val="FF0000"/>
               </w:rPr>
               <m:t>x*y</m:t>
             </m:r>
@@ -1641,6 +1718,7 @@
         <m:r>
           <w:rPr>
             <w:rFonts w:ascii="Cambria Math" w:hAnsi="Cambria Math" w:cs="Times New Roman"/>
+            <w:color w:val="FF0000"/>
           </w:rPr>
           <m:t xml:space="preserve">=4, </m:t>
         </m:r>
@@ -1653,6 +1731,7 @@
               <w:rPr>
                 <w:rFonts w:ascii="Cambria Math" w:hAnsi="Cambria Math" w:cs="Times New Roman"/>
                 <w:i/>
+                <w:color w:val="FF0000"/>
               </w:rPr>
             </m:ctrlPr>
           </m:naryPr>
@@ -1660,6 +1739,7 @@
             <m:r>
               <w:rPr>
                 <w:rFonts w:ascii="Cambria Math" w:hAnsi="Cambria Math" w:cs="Times New Roman"/>
+                <w:color w:val="FF0000"/>
               </w:rPr>
               <m:t>Part. B</m:t>
             </m:r>
@@ -1669,6 +1749,7 @@
             <m:r>
               <w:rPr>
                 <w:rFonts w:ascii="Cambria Math" w:hAnsi="Cambria Math" w:cs="Times New Roman"/>
+                <w:color w:val="FF0000"/>
               </w:rPr>
               <m:t>y*z</m:t>
             </m:r>
@@ -1677,6 +1758,7 @@
         <m:r>
           <w:rPr>
             <w:rFonts w:ascii="Cambria Math" w:hAnsi="Cambria Math" w:cs="Times New Roman"/>
+            <w:color w:val="FF0000"/>
           </w:rPr>
           <m:t xml:space="preserve">=0, </m:t>
         </m:r>
@@ -1689,6 +1771,7 @@
               <w:rPr>
                 <w:rFonts w:ascii="Cambria Math" w:hAnsi="Cambria Math" w:cs="Times New Roman"/>
                 <w:i/>
+                <w:color w:val="FF0000"/>
               </w:rPr>
             </m:ctrlPr>
           </m:naryPr>
@@ -1696,6 +1779,7 @@
             <m:r>
               <w:rPr>
                 <w:rFonts w:ascii="Cambria Math" w:hAnsi="Cambria Math" w:cs="Times New Roman"/>
+                <w:color w:val="FF0000"/>
               </w:rPr>
               <m:t>Part. B</m:t>
             </m:r>
@@ -1705,6 +1789,7 @@
             <m:r>
               <w:rPr>
                 <w:rFonts w:ascii="Cambria Math" w:hAnsi="Cambria Math" w:cs="Times New Roman"/>
+                <w:color w:val="FF0000"/>
               </w:rPr>
               <m:t>x*z</m:t>
             </m:r>
@@ -1713,6 +1798,7 @@
         <m:r>
           <w:rPr>
             <w:rFonts w:ascii="Cambria Math" w:hAnsi="Cambria Math" w:cs="Times New Roman"/>
+            <w:color w:val="FF0000"/>
           </w:rPr>
           <m:t xml:space="preserve">=0;  </m:t>
         </m:r>
@@ -1725,6 +1811,7 @@
               <w:rPr>
                 <w:rFonts w:ascii="Cambria Math" w:hAnsi="Cambria Math" w:cs="Times New Roman"/>
                 <w:i/>
+                <w:color w:val="FF0000"/>
               </w:rPr>
             </m:ctrlPr>
           </m:naryPr>
@@ -1732,6 +1819,7 @@
             <m:r>
               <w:rPr>
                 <w:rFonts w:ascii="Cambria Math" w:hAnsi="Cambria Math" w:cs="Times New Roman"/>
+                <w:color w:val="FF0000"/>
               </w:rPr>
               <m:t>Part. B</m:t>
             </m:r>
@@ -1744,6 +1832,7 @@
                   <w:rPr>
                     <w:rFonts w:ascii="Cambria Math" w:hAnsi="Cambria Math" w:cs="Times New Roman"/>
                     <w:i/>
+                    <w:color w:val="FF0000"/>
                   </w:rPr>
                 </m:ctrlPr>
               </m:sSupPr>
@@ -1751,6 +1840,7 @@
                 <m:r>
                   <w:rPr>
                     <w:rFonts w:ascii="Cambria Math" w:hAnsi="Cambria Math" w:cs="Times New Roman"/>
+                    <w:color w:val="FF0000"/>
                   </w:rPr>
                   <m:t>x</m:t>
                 </m:r>
@@ -1759,6 +1849,7 @@
                 <m:r>
                   <w:rPr>
                     <w:rFonts w:ascii="Cambria Math" w:hAnsi="Cambria Math" w:cs="Times New Roman"/>
+                    <w:color w:val="FF0000"/>
                   </w:rPr>
                   <m:t>2</m:t>
                 </m:r>
@@ -1769,6 +1860,7 @@
         <m:r>
           <w:rPr>
             <w:rFonts w:ascii="Cambria Math" w:hAnsi="Cambria Math" w:cs="Times New Roman"/>
+            <w:color w:val="FF0000"/>
           </w:rPr>
           <m:t xml:space="preserve"> =8, </m:t>
         </m:r>
@@ -1781,6 +1873,7 @@
               <w:rPr>
                 <w:rFonts w:ascii="Cambria Math" w:hAnsi="Cambria Math" w:cs="Times New Roman"/>
                 <w:i/>
+                <w:color w:val="FF0000"/>
               </w:rPr>
             </m:ctrlPr>
           </m:naryPr>
@@ -1788,6 +1881,7 @@
             <m:r>
               <w:rPr>
                 <w:rFonts w:ascii="Cambria Math" w:hAnsi="Cambria Math" w:cs="Times New Roman"/>
+                <w:color w:val="FF0000"/>
               </w:rPr>
               <m:t>Part. A</m:t>
             </m:r>
@@ -1800,6 +1894,7 @@
                   <w:rPr>
                     <w:rFonts w:ascii="Cambria Math" w:hAnsi="Cambria Math" w:cs="Times New Roman"/>
                     <w:i/>
+                    <w:color w:val="FF0000"/>
                   </w:rPr>
                 </m:ctrlPr>
               </m:sSupPr>
@@ -1807,6 +1902,7 @@
                 <m:r>
                   <w:rPr>
                     <w:rFonts w:ascii="Cambria Math" w:hAnsi="Cambria Math" w:cs="Times New Roman"/>
+                    <w:color w:val="FF0000"/>
                   </w:rPr>
                   <m:t>y</m:t>
                 </m:r>
@@ -1815,6 +1911,7 @@
                 <m:r>
                   <w:rPr>
                     <w:rFonts w:ascii="Cambria Math" w:hAnsi="Cambria Math" w:cs="Times New Roman"/>
+                    <w:color w:val="FF0000"/>
                   </w:rPr>
                   <m:t>2</m:t>
                 </m:r>
@@ -1825,6 +1922,7 @@
         <m:r>
           <w:rPr>
             <w:rFonts w:ascii="Cambria Math" w:hAnsi="Cambria Math" w:cs="Times New Roman"/>
+            <w:color w:val="FF0000"/>
           </w:rPr>
           <m:t xml:space="preserve">=2, </m:t>
         </m:r>
@@ -1837,6 +1935,7 @@
               <w:rPr>
                 <w:rFonts w:ascii="Cambria Math" w:hAnsi="Cambria Math" w:cs="Times New Roman"/>
                 <w:i/>
+                <w:color w:val="FF0000"/>
               </w:rPr>
             </m:ctrlPr>
           </m:naryPr>
@@ -1844,6 +1943,7 @@
             <m:r>
               <w:rPr>
                 <w:rFonts w:ascii="Cambria Math" w:hAnsi="Cambria Math" w:cs="Times New Roman"/>
+                <w:color w:val="FF0000"/>
               </w:rPr>
               <m:t>Part. A</m:t>
             </m:r>
@@ -1856,6 +1956,7 @@
                   <w:rPr>
                     <w:rFonts w:ascii="Cambria Math" w:hAnsi="Cambria Math" w:cs="Times New Roman"/>
                     <w:i/>
+                    <w:color w:val="FF0000"/>
                   </w:rPr>
                 </m:ctrlPr>
               </m:sSupPr>
@@ -1863,6 +1964,7 @@
                 <m:r>
                   <w:rPr>
                     <w:rFonts w:ascii="Cambria Math" w:hAnsi="Cambria Math" w:cs="Times New Roman"/>
+                    <w:color w:val="FF0000"/>
                   </w:rPr>
                   <m:t>z</m:t>
                 </m:r>
@@ -1871,6 +1973,7 @@
                 <m:r>
                   <w:rPr>
                     <w:rFonts w:ascii="Cambria Math" w:hAnsi="Cambria Math" w:cs="Times New Roman"/>
+                    <w:color w:val="FF0000"/>
                   </w:rPr>
                   <m:t>2</m:t>
                 </m:r>
@@ -1881,6 +1984,7 @@
         <m:r>
           <w:rPr>
             <w:rFonts w:ascii="Cambria Math" w:hAnsi="Cambria Math" w:cs="Times New Roman"/>
+            <w:color w:val="FF0000"/>
           </w:rPr>
           <m:t>=8</m:t>
         </m:r>
@@ -1888,6 +1992,7 @@
       <w:r>
         <w:rPr>
           <w:rFonts w:ascii="Times New Roman" w:hAnsi="Times New Roman" w:cs="Times New Roman"/>
+          <w:color w:val="FF0000"/>
         </w:rPr>
         <w:t xml:space="preserve"> </w:t>
       </w:r>
@@ -1897,12 +2002,14 @@
         <w:jc w:val="both"/>
         <w:rPr>
           <w:rFonts w:ascii="Times New Roman" w:hAnsi="Times New Roman" w:cs="Times New Roman"/>
+          <w:color w:val="FF0000"/>
         </w:rPr>
       </w:pPr>
       <m:oMath>
         <m:r>
           <w:rPr>
             <w:rFonts w:ascii="Cambria Math" w:hAnsi="Cambria Math" w:cs="Times New Roman"/>
+            <w:color w:val="FF0000"/>
           </w:rPr>
           <m:t>P</m:t>
         </m:r>
@@ -1912,6 +2019,7 @@
               <w:rPr>
                 <w:rFonts w:ascii="Cambria Math" w:hAnsi="Cambria Math" w:cs="Times New Roman"/>
                 <w:i/>
+                <w:color w:val="FF0000"/>
               </w:rPr>
             </m:ctrlPr>
           </m:sSubPr>
@@ -1919,6 +2027,7 @@
             <m:r>
               <w:rPr>
                 <w:rFonts w:ascii="Cambria Math" w:hAnsi="Cambria Math" w:cs="Times New Roman"/>
+                <w:color w:val="FF0000"/>
               </w:rPr>
               <m:t>C</m:t>
             </m:r>
@@ -1927,6 +2036,7 @@
             <m:r>
               <w:rPr>
                 <w:rFonts w:ascii="Cambria Math" w:hAnsi="Cambria Math" w:cs="Times New Roman"/>
+                <w:color w:val="FF0000"/>
               </w:rPr>
               <m:t>A</m:t>
             </m:r>
@@ -1938,6 +2048,7 @@
               <w:rPr>
                 <w:rFonts w:ascii="Cambria Math" w:hAnsi="Cambria Math" w:cs="Times New Roman"/>
                 <w:i/>
+                <w:color w:val="FF0000"/>
               </w:rPr>
             </m:ctrlPr>
           </m:dPr>
@@ -1945,6 +2056,7 @@
             <m:r>
               <w:rPr>
                 <w:rFonts w:ascii="Cambria Math" w:hAnsi="Cambria Math" w:cs="Times New Roman"/>
+                <w:color w:val="FF0000"/>
               </w:rPr>
               <m:t>x,y</m:t>
             </m:r>
@@ -1953,6 +2065,7 @@
         <m:r>
           <w:rPr>
             <w:rFonts w:ascii="Cambria Math" w:hAnsi="Cambria Math" w:cs="Times New Roman"/>
+            <w:color w:val="FF0000"/>
           </w:rPr>
           <m:t>=</m:t>
         </m:r>
@@ -1962,6 +2075,7 @@
               <w:rPr>
                 <w:rFonts w:ascii="Cambria Math" w:hAnsi="Cambria Math" w:cs="Times New Roman"/>
                 <w:i/>
+                <w:color w:val="FF0000"/>
               </w:rPr>
             </m:ctrlPr>
           </m:fPr>
@@ -1972,6 +2086,7 @@
                   <w:rPr>
                     <w:rFonts w:ascii="Cambria Math" w:hAnsi="Cambria Math" w:cs="Times New Roman"/>
                     <w:i/>
+                    <w:color w:val="FF0000"/>
                   </w:rPr>
                 </m:ctrlPr>
               </m:dPr>
@@ -1979,6 +2094,7 @@
                 <m:r>
                   <w:rPr>
                     <w:rFonts w:ascii="Cambria Math" w:hAnsi="Cambria Math" w:cs="Times New Roman"/>
+                    <w:color w:val="FF0000"/>
                   </w:rPr>
                   <m:t>4*0</m:t>
                 </m:r>
@@ -1987,6 +2103,7 @@
             <m:r>
               <w:rPr>
                 <w:rFonts w:ascii="Cambria Math" w:hAnsi="Cambria Math" w:cs="Times New Roman"/>
+                <w:color w:val="FF0000"/>
               </w:rPr>
               <m:t>-4*2</m:t>
             </m:r>
@@ -1999,6 +2116,7 @@
                   <w:rPr>
                     <w:rFonts w:ascii="Cambria Math" w:hAnsi="Cambria Math" w:cs="Times New Roman"/>
                     <w:i/>
+                    <w:color w:val="FF0000"/>
                   </w:rPr>
                 </m:ctrlPr>
               </m:radPr>
@@ -2007,6 +2125,7 @@
                 <m:r>
                   <w:rPr>
                     <w:rFonts w:ascii="Cambria Math" w:hAnsi="Cambria Math" w:cs="Times New Roman"/>
+                    <w:color w:val="FF0000"/>
                   </w:rPr>
                   <m:t>4*8-</m:t>
                 </m:r>
@@ -2016,6 +2135,7 @@
                       <w:rPr>
                         <w:rFonts w:ascii="Cambria Math" w:hAnsi="Cambria Math" w:cs="Times New Roman"/>
                         <w:i/>
+                        <w:color w:val="FF0000"/>
                       </w:rPr>
                     </m:ctrlPr>
                   </m:sSupPr>
@@ -2026,6 +2146,7 @@
                           <w:rPr>
                             <w:rFonts w:ascii="Cambria Math" w:hAnsi="Cambria Math" w:cs="Times New Roman"/>
                             <w:i/>
+                            <w:color w:val="FF0000"/>
                           </w:rPr>
                         </m:ctrlPr>
                       </m:dPr>
@@ -2033,6 +2154,7 @@
                         <m:r>
                           <w:rPr>
                             <w:rFonts w:ascii="Cambria Math" w:hAnsi="Cambria Math" w:cs="Times New Roman"/>
+                            <w:color w:val="FF0000"/>
                           </w:rPr>
                           <m:t>4</m:t>
                         </m:r>
@@ -2043,6 +2165,7 @@
                     <m:r>
                       <w:rPr>
                         <w:rFonts w:ascii="Cambria Math" w:hAnsi="Cambria Math" w:cs="Times New Roman"/>
+                        <w:color w:val="FF0000"/>
                       </w:rPr>
                       <m:t>2</m:t>
                     </m:r>
@@ -2053,6 +2176,7 @@
             <m:r>
               <w:rPr>
                 <w:rFonts w:ascii="Cambria Math" w:hAnsi="Cambria Math" w:cs="Times New Roman"/>
+                <w:color w:val="FF0000"/>
               </w:rPr>
               <m:t>*</m:t>
             </m:r>
@@ -2063,6 +2187,7 @@
                   <w:rPr>
                     <w:rFonts w:ascii="Cambria Math" w:hAnsi="Cambria Math" w:cs="Times New Roman"/>
                     <w:i/>
+                    <w:color w:val="FF0000"/>
                   </w:rPr>
                 </m:ctrlPr>
               </m:radPr>
@@ -2071,6 +2196,7 @@
                 <m:r>
                   <w:rPr>
                     <w:rFonts w:ascii="Cambria Math" w:hAnsi="Cambria Math" w:cs="Times New Roman"/>
+                    <w:color w:val="FF0000"/>
                   </w:rPr>
                   <m:t>4*2-</m:t>
                 </m:r>
@@ -2080,6 +2206,7 @@
                       <w:rPr>
                         <w:rFonts w:ascii="Cambria Math" w:hAnsi="Cambria Math" w:cs="Times New Roman"/>
                         <w:i/>
+                        <w:color w:val="FF0000"/>
                       </w:rPr>
                     </m:ctrlPr>
                   </m:sSupPr>
@@ -2090,6 +2217,7 @@
                           <w:rPr>
                             <w:rFonts w:ascii="Cambria Math" w:hAnsi="Cambria Math" w:cs="Times New Roman"/>
                             <w:i/>
+                            <w:color w:val="FF0000"/>
                           </w:rPr>
                         </m:ctrlPr>
                       </m:dPr>
@@ -2097,6 +2225,7 @@
                         <m:r>
                           <w:rPr>
                             <w:rFonts w:ascii="Cambria Math" w:hAnsi="Cambria Math" w:cs="Times New Roman"/>
+                            <w:color w:val="FF0000"/>
                           </w:rPr>
                           <m:t>2</m:t>
                         </m:r>
@@ -2107,6 +2236,7 @@
                     <m:r>
                       <w:rPr>
                         <w:rFonts w:ascii="Cambria Math" w:hAnsi="Cambria Math" w:cs="Times New Roman"/>
+                        <w:color w:val="FF0000"/>
                       </w:rPr>
                       <m:t>2</m:t>
                     </m:r>
@@ -2119,6 +2249,7 @@
         <m:r>
           <w:rPr>
             <w:rFonts w:ascii="Cambria Math" w:hAnsi="Cambria Math" w:cs="Times New Roman"/>
+            <w:color w:val="FF0000"/>
           </w:rPr>
           <m:t>=</m:t>
         </m:r>
@@ -2128,6 +2259,7 @@
               <w:rPr>
                 <w:rFonts w:ascii="Cambria Math" w:hAnsi="Cambria Math" w:cs="Times New Roman"/>
                 <w:i/>
+                <w:color w:val="FF0000"/>
               </w:rPr>
             </m:ctrlPr>
           </m:fPr>
@@ -2135,6 +2267,7 @@
             <m:r>
               <w:rPr>
                 <w:rFonts w:ascii="Cambria Math" w:hAnsi="Cambria Math" w:cs="Times New Roman"/>
+                <w:color w:val="FF0000"/>
               </w:rPr>
               <m:t>-8</m:t>
             </m:r>
@@ -2147,6 +2280,7 @@
                   <w:rPr>
                     <w:rFonts w:ascii="Cambria Math" w:hAnsi="Cambria Math" w:cs="Times New Roman"/>
                     <w:i/>
+                    <w:color w:val="FF0000"/>
                   </w:rPr>
                 </m:ctrlPr>
               </m:radPr>
@@ -2155,6 +2289,7 @@
                 <m:r>
                   <w:rPr>
                     <w:rFonts w:ascii="Cambria Math" w:hAnsi="Cambria Math" w:cs="Times New Roman"/>
+                    <w:color w:val="FF0000"/>
                   </w:rPr>
                   <m:t>16</m:t>
                 </m:r>
@@ -2163,6 +2298,7 @@
             <m:r>
               <w:rPr>
                 <w:rFonts w:ascii="Cambria Math" w:hAnsi="Cambria Math" w:cs="Times New Roman"/>
+                <w:color w:val="FF0000"/>
               </w:rPr>
               <m:t>*</m:t>
             </m:r>
@@ -2173,6 +2309,7 @@
                   <w:rPr>
                     <w:rFonts w:ascii="Cambria Math" w:hAnsi="Cambria Math" w:cs="Times New Roman"/>
                     <w:i/>
+                    <w:color w:val="FF0000"/>
                   </w:rPr>
                 </m:ctrlPr>
               </m:radPr>
@@ -2181,6 +2318,7 @@
                 <m:r>
                   <w:rPr>
                     <w:rFonts w:ascii="Cambria Math" w:hAnsi="Cambria Math" w:cs="Times New Roman"/>
+                    <w:color w:val="FF0000"/>
                   </w:rPr>
                   <m:t>4</m:t>
                 </m:r>
@@ -2191,6 +2329,7 @@
         <m:r>
           <w:rPr>
             <w:rFonts w:ascii="Cambria Math" w:hAnsi="Cambria Math" w:cs="Times New Roman"/>
+            <w:color w:val="FF0000"/>
           </w:rPr>
           <m:t>=</m:t>
         </m:r>
@@ -2200,6 +2339,7 @@
               <w:rPr>
                 <w:rFonts w:ascii="Cambria Math" w:hAnsi="Cambria Math" w:cs="Times New Roman"/>
                 <w:i/>
+                <w:color w:val="FF0000"/>
               </w:rPr>
             </m:ctrlPr>
           </m:fPr>
@@ -2207,6 +2347,7 @@
             <m:r>
               <w:rPr>
                 <w:rFonts w:ascii="Cambria Math" w:hAnsi="Cambria Math" w:cs="Times New Roman"/>
+                <w:color w:val="FF0000"/>
               </w:rPr>
               <m:t>-8</m:t>
             </m:r>
@@ -2215,6 +2356,7 @@
             <m:r>
               <w:rPr>
                 <w:rFonts w:ascii="Cambria Math" w:hAnsi="Cambria Math" w:cs="Times New Roman"/>
+                <w:color w:val="FF0000"/>
               </w:rPr>
               <m:t>4*2</m:t>
             </m:r>
@@ -2223,6 +2365,7 @@
         <m:r>
           <w:rPr>
             <w:rFonts w:ascii="Cambria Math" w:hAnsi="Cambria Math" w:cs="Times New Roman"/>
+            <w:color w:val="FF0000"/>
           </w:rPr>
           <m:t>=-1</m:t>
         </m:r>
@@ -2230,6 +2373,7 @@
       <w:r>
         <w:rPr>
           <w:rFonts w:ascii="Times New Roman" w:hAnsi="Times New Roman" w:cs="Times New Roman"/>
+          <w:color w:val="FF0000"/>
         </w:rPr>
         <w:t xml:space="preserve"> </w:t>
       </w:r>
@@ -2239,12 +2383,14 @@
         <w:jc w:val="both"/>
         <w:rPr>
           <w:rFonts w:ascii="Times New Roman" w:hAnsi="Times New Roman" w:cs="Times New Roman"/>
+          <w:color w:val="FF0000"/>
         </w:rPr>
       </w:pPr>
       <m:oMath>
         <m:r>
           <w:rPr>
             <w:rFonts w:ascii="Cambria Math" w:hAnsi="Cambria Math" w:cs="Times New Roman"/>
+            <w:color w:val="FF0000"/>
           </w:rPr>
           <m:t>P</m:t>
         </m:r>
@@ -2254,6 +2400,7 @@
               <w:rPr>
                 <w:rFonts w:ascii="Cambria Math" w:hAnsi="Cambria Math" w:cs="Times New Roman"/>
                 <w:i/>
+                <w:color w:val="FF0000"/>
               </w:rPr>
             </m:ctrlPr>
           </m:sSubPr>
@@ -2261,6 +2408,7 @@
             <m:r>
               <w:rPr>
                 <w:rFonts w:ascii="Cambria Math" w:hAnsi="Cambria Math" w:cs="Times New Roman"/>
+                <w:color w:val="FF0000"/>
               </w:rPr>
               <m:t>C</m:t>
             </m:r>
@@ -2269,6 +2417,7 @@
             <m:r>
               <w:rPr>
                 <w:rFonts w:ascii="Cambria Math" w:hAnsi="Cambria Math" w:cs="Times New Roman"/>
+                <w:color w:val="FF0000"/>
               </w:rPr>
               <m:t>A</m:t>
             </m:r>
@@ -2280,6 +2429,7 @@
               <w:rPr>
                 <w:rFonts w:ascii="Cambria Math" w:hAnsi="Cambria Math" w:cs="Times New Roman"/>
                 <w:i/>
+                <w:color w:val="FF0000"/>
               </w:rPr>
             </m:ctrlPr>
           </m:dPr>
@@ -2287,6 +2437,7 @@
             <m:r>
               <w:rPr>
                 <w:rFonts w:ascii="Cambria Math" w:hAnsi="Cambria Math" w:cs="Times New Roman"/>
+                <w:color w:val="FF0000"/>
               </w:rPr>
               <m:t>y,z</m:t>
             </m:r>
@@ -2295,6 +2446,7 @@
         <m:r>
           <w:rPr>
             <w:rFonts w:ascii="Cambria Math" w:hAnsi="Cambria Math" w:cs="Times New Roman"/>
+            <w:color w:val="FF0000"/>
           </w:rPr>
           <m:t>=</m:t>
         </m:r>
@@ -2304,6 +2456,7 @@
               <w:rPr>
                 <w:rFonts w:ascii="Cambria Math" w:hAnsi="Cambria Math" w:cs="Times New Roman"/>
                 <w:i/>
+                <w:color w:val="FF0000"/>
               </w:rPr>
             </m:ctrlPr>
           </m:fPr>
@@ -2314,6 +2467,7 @@
                   <w:rPr>
                     <w:rFonts w:ascii="Cambria Math" w:hAnsi="Cambria Math" w:cs="Times New Roman"/>
                     <w:i/>
+                    <w:color w:val="FF0000"/>
                   </w:rPr>
                 </m:ctrlPr>
               </m:dPr>
@@ -2321,6 +2475,7 @@
                 <m:r>
                   <w:rPr>
                     <w:rFonts w:ascii="Cambria Math" w:hAnsi="Cambria Math" w:cs="Times New Roman"/>
+                    <w:color w:val="FF0000"/>
                   </w:rPr>
                   <m:t>4*4</m:t>
                 </m:r>
@@ -2329,6 +2484,7 @@
             <m:r>
               <w:rPr>
                 <w:rFonts w:ascii="Cambria Math" w:hAnsi="Cambria Math" w:cs="Times New Roman"/>
+                <w:color w:val="FF0000"/>
               </w:rPr>
               <m:t>-2*4</m:t>
             </m:r>
@@ -2341,6 +2497,7 @@
                   <w:rPr>
                     <w:rFonts w:ascii="Cambria Math" w:hAnsi="Cambria Math" w:cs="Times New Roman"/>
                     <w:i/>
+                    <w:color w:val="FF0000"/>
                   </w:rPr>
                 </m:ctrlPr>
               </m:radPr>
@@ -2349,6 +2506,7 @@
                 <m:r>
                   <w:rPr>
                     <w:rFonts w:ascii="Cambria Math" w:hAnsi="Cambria Math" w:cs="Times New Roman"/>
+                    <w:color w:val="FF0000"/>
                   </w:rPr>
                   <m:t>4*2-</m:t>
                 </m:r>
@@ -2358,6 +2516,7 @@
                       <w:rPr>
                         <w:rFonts w:ascii="Cambria Math" w:hAnsi="Cambria Math" w:cs="Times New Roman"/>
                         <w:i/>
+                        <w:color w:val="FF0000"/>
                       </w:rPr>
                     </m:ctrlPr>
                   </m:sSupPr>
@@ -2368,6 +2527,7 @@
                           <w:rPr>
                             <w:rFonts w:ascii="Cambria Math" w:hAnsi="Cambria Math" w:cs="Times New Roman"/>
                             <w:i/>
+                            <w:color w:val="FF0000"/>
                           </w:rPr>
                         </m:ctrlPr>
                       </m:dPr>
@@ -2375,6 +2535,7 @@
                         <m:r>
                           <w:rPr>
                             <w:rFonts w:ascii="Cambria Math" w:hAnsi="Cambria Math" w:cs="Times New Roman"/>
+                            <w:color w:val="FF0000"/>
                           </w:rPr>
                           <m:t>2</m:t>
                         </m:r>
@@ -2385,6 +2546,7 @@
                     <m:r>
                       <w:rPr>
                         <w:rFonts w:ascii="Cambria Math" w:hAnsi="Cambria Math" w:cs="Times New Roman"/>
+                        <w:color w:val="FF0000"/>
                       </w:rPr>
                       <m:t>2</m:t>
                     </m:r>
@@ -2395,6 +2557,7 @@
             <m:r>
               <w:rPr>
                 <w:rFonts w:ascii="Cambria Math" w:hAnsi="Cambria Math" w:cs="Times New Roman"/>
+                <w:color w:val="FF0000"/>
               </w:rPr>
               <m:t>*</m:t>
             </m:r>
@@ -2405,6 +2568,7 @@
                   <w:rPr>
                     <w:rFonts w:ascii="Cambria Math" w:hAnsi="Cambria Math" w:cs="Times New Roman"/>
                     <w:i/>
+                    <w:color w:val="FF0000"/>
                   </w:rPr>
                 </m:ctrlPr>
               </m:radPr>
@@ -2413,6 +2577,7 @@
                 <m:r>
                   <w:rPr>
                     <w:rFonts w:ascii="Cambria Math" w:hAnsi="Cambria Math" w:cs="Times New Roman"/>
+                    <w:color w:val="FF0000"/>
                   </w:rPr>
                   <m:t>4*8-</m:t>
                 </m:r>
@@ -2422,6 +2587,7 @@
                       <w:rPr>
                         <w:rFonts w:ascii="Cambria Math" w:hAnsi="Cambria Math" w:cs="Times New Roman"/>
                         <w:i/>
+                        <w:color w:val="FF0000"/>
                       </w:rPr>
                     </m:ctrlPr>
                   </m:sSupPr>
@@ -2432,6 +2598,7 @@
                           <w:rPr>
                             <w:rFonts w:ascii="Cambria Math" w:hAnsi="Cambria Math" w:cs="Times New Roman"/>
                             <w:i/>
+                            <w:color w:val="FF0000"/>
                           </w:rPr>
                         </m:ctrlPr>
                       </m:dPr>
@@ -2439,6 +2606,7 @@
                         <m:r>
                           <w:rPr>
                             <w:rFonts w:ascii="Cambria Math" w:hAnsi="Cambria Math" w:cs="Times New Roman"/>
+                            <w:color w:val="FF0000"/>
                           </w:rPr>
                           <m:t>4</m:t>
                         </m:r>
@@ -2449,6 +2617,7 @@
                     <m:r>
                       <w:rPr>
                         <w:rFonts w:ascii="Cambria Math" w:hAnsi="Cambria Math" w:cs="Times New Roman"/>
+                        <w:color w:val="FF0000"/>
                       </w:rPr>
                       <m:t>2</m:t>
                     </m:r>
@@ -2461,6 +2630,7 @@
         <m:r>
           <w:rPr>
             <w:rFonts w:ascii="Cambria Math" w:hAnsi="Cambria Math" w:cs="Times New Roman"/>
+            <w:color w:val="FF0000"/>
           </w:rPr>
           <m:t>=</m:t>
         </m:r>
@@ -2470,6 +2640,7 @@
               <w:rPr>
                 <w:rFonts w:ascii="Cambria Math" w:hAnsi="Cambria Math" w:cs="Times New Roman"/>
                 <w:i/>
+                <w:color w:val="FF0000"/>
               </w:rPr>
             </m:ctrlPr>
           </m:fPr>
@@ -2477,6 +2648,7 @@
             <m:r>
               <w:rPr>
                 <w:rFonts w:ascii="Cambria Math" w:hAnsi="Cambria Math" w:cs="Times New Roman"/>
+                <w:color w:val="FF0000"/>
               </w:rPr>
               <m:t>8</m:t>
             </m:r>
@@ -2489,6 +2661,7 @@
                   <w:rPr>
                     <w:rFonts w:ascii="Cambria Math" w:hAnsi="Cambria Math" w:cs="Times New Roman"/>
                     <w:i/>
+                    <w:color w:val="FF0000"/>
                   </w:rPr>
                 </m:ctrlPr>
               </m:radPr>
@@ -2497,6 +2670,7 @@
                 <m:r>
                   <w:rPr>
                     <w:rFonts w:ascii="Cambria Math" w:hAnsi="Cambria Math" w:cs="Times New Roman"/>
+                    <w:color w:val="FF0000"/>
                   </w:rPr>
                   <m:t>4</m:t>
                 </m:r>
@@ -2505,6 +2679,7 @@
             <m:r>
               <w:rPr>
                 <w:rFonts w:ascii="Cambria Math" w:hAnsi="Cambria Math" w:cs="Times New Roman"/>
+                <w:color w:val="FF0000"/>
               </w:rPr>
               <m:t>*</m:t>
             </m:r>
@@ -2515,6 +2690,7 @@
                   <w:rPr>
                     <w:rFonts w:ascii="Cambria Math" w:hAnsi="Cambria Math" w:cs="Times New Roman"/>
                     <w:i/>
+                    <w:color w:val="FF0000"/>
                   </w:rPr>
                 </m:ctrlPr>
               </m:radPr>
@@ -2523,6 +2699,7 @@
                 <m:r>
                   <w:rPr>
                     <w:rFonts w:ascii="Cambria Math" w:hAnsi="Cambria Math" w:cs="Times New Roman"/>
+                    <w:color w:val="FF0000"/>
                   </w:rPr>
                   <m:t>16</m:t>
                 </m:r>
@@ -2533,6 +2710,7 @@
         <m:r>
           <w:rPr>
             <w:rFonts w:ascii="Cambria Math" w:hAnsi="Cambria Math" w:cs="Times New Roman"/>
+            <w:color w:val="FF0000"/>
           </w:rPr>
           <m:t>=</m:t>
         </m:r>
@@ -2542,6 +2720,7 @@
               <w:rPr>
                 <w:rFonts w:ascii="Cambria Math" w:hAnsi="Cambria Math" w:cs="Times New Roman"/>
                 <w:i/>
+                <w:color w:val="FF0000"/>
               </w:rPr>
             </m:ctrlPr>
           </m:fPr>
@@ -2549,6 +2728,7 @@
             <m:r>
               <w:rPr>
                 <w:rFonts w:ascii="Cambria Math" w:hAnsi="Cambria Math" w:cs="Times New Roman"/>
+                <w:color w:val="FF0000"/>
               </w:rPr>
               <m:t>8</m:t>
             </m:r>
@@ -2557,6 +2737,7 @@
             <m:r>
               <w:rPr>
                 <w:rFonts w:ascii="Cambria Math" w:hAnsi="Cambria Math" w:cs="Times New Roman"/>
+                <w:color w:val="FF0000"/>
               </w:rPr>
               <m:t>2*4</m:t>
             </m:r>
@@ -2565,6 +2746,7 @@
         <m:r>
           <w:rPr>
             <w:rFonts w:ascii="Cambria Math" w:hAnsi="Cambria Math" w:cs="Times New Roman"/>
+            <w:color w:val="FF0000"/>
           </w:rPr>
           <m:t>=1</m:t>
         </m:r>
@@ -2572,6 +2754,7 @@
       <w:r>
         <w:rPr>
           <w:rFonts w:ascii="Times New Roman" w:hAnsi="Times New Roman" w:cs="Times New Roman"/>
+          <w:color w:val="FF0000"/>
         </w:rPr>
         <w:t xml:space="preserve">   </w:t>
       </w:r>
@@ -2582,12 +2765,14 @@
           </m:rPr>
           <w:rPr>
             <w:rFonts w:ascii="Cambria Math" w:hAnsi="Cambria Math" w:cs="Times New Roman"/>
+            <w:color w:val="FF0000"/>
           </w:rPr>
           <w:br/>
         </m:r>
         <m:r>
           <w:rPr>
             <w:rFonts w:ascii="Cambria Math" w:hAnsi="Cambria Math" w:cs="Times New Roman"/>
+            <w:color w:val="FF0000"/>
           </w:rPr>
           <m:t>P</m:t>
         </m:r>
@@ -2597,6 +2782,7 @@
               <w:rPr>
                 <w:rFonts w:ascii="Cambria Math" w:hAnsi="Cambria Math" w:cs="Times New Roman"/>
                 <w:i/>
+                <w:color w:val="FF0000"/>
               </w:rPr>
             </m:ctrlPr>
           </m:sSubPr>
@@ -2604,6 +2790,7 @@
             <m:r>
               <w:rPr>
                 <w:rFonts w:ascii="Cambria Math" w:hAnsi="Cambria Math" w:cs="Times New Roman"/>
+                <w:color w:val="FF0000"/>
               </w:rPr>
               <m:t>C</m:t>
             </m:r>
@@ -2612,6 +2799,7 @@
             <m:r>
               <w:rPr>
                 <w:rFonts w:ascii="Cambria Math" w:hAnsi="Cambria Math" w:cs="Times New Roman"/>
+                <w:color w:val="FF0000"/>
               </w:rPr>
               <m:t>A</m:t>
             </m:r>
@@ -2623,6 +2811,7 @@
               <w:rPr>
                 <w:rFonts w:ascii="Cambria Math" w:hAnsi="Cambria Math" w:cs="Times New Roman"/>
                 <w:i/>
+                <w:color w:val="FF0000"/>
               </w:rPr>
             </m:ctrlPr>
           </m:dPr>
@@ -2630,6 +2819,7 @@
             <m:r>
               <w:rPr>
                 <w:rFonts w:ascii="Cambria Math" w:hAnsi="Cambria Math" w:cs="Times New Roman"/>
+                <w:color w:val="FF0000"/>
               </w:rPr>
               <m:t>x,z</m:t>
             </m:r>
@@ -2638,6 +2828,7 @@
         <m:r>
           <w:rPr>
             <w:rFonts w:ascii="Cambria Math" w:hAnsi="Cambria Math" w:cs="Times New Roman"/>
+            <w:color w:val="FF0000"/>
           </w:rPr>
           <m:t>=</m:t>
         </m:r>
@@ -2647,6 +2838,7 @@
               <w:rPr>
                 <w:rFonts w:ascii="Cambria Math" w:hAnsi="Cambria Math" w:cs="Times New Roman"/>
                 <w:i/>
+                <w:color w:val="FF0000"/>
               </w:rPr>
             </m:ctrlPr>
           </m:fPr>
@@ -2657,6 +2849,7 @@
                   <w:rPr>
                     <w:rFonts w:ascii="Cambria Math" w:hAnsi="Cambria Math" w:cs="Times New Roman"/>
                     <w:i/>
+                    <w:color w:val="FF0000"/>
                   </w:rPr>
                 </m:ctrlPr>
               </m:dPr>
@@ -2664,6 +2857,7 @@
                 <m:r>
                   <w:rPr>
                     <w:rFonts w:ascii="Cambria Math" w:hAnsi="Cambria Math" w:cs="Times New Roman"/>
+                    <w:color w:val="FF0000"/>
                   </w:rPr>
                   <m:t>4*0</m:t>
                 </m:r>
@@ -2672,6 +2866,7 @@
             <m:r>
               <w:rPr>
                 <w:rFonts w:ascii="Cambria Math" w:hAnsi="Cambria Math" w:cs="Times New Roman"/>
+                <w:color w:val="FF0000"/>
               </w:rPr>
               <m:t>-4*4</m:t>
             </m:r>
@@ -2684,6 +2879,7 @@
                   <w:rPr>
                     <w:rFonts w:ascii="Cambria Math" w:hAnsi="Cambria Math" w:cs="Times New Roman"/>
                     <w:i/>
+                    <w:color w:val="FF0000"/>
                   </w:rPr>
                 </m:ctrlPr>
               </m:radPr>
@@ -2692,6 +2888,7 @@
                 <m:r>
                   <w:rPr>
                     <w:rFonts w:ascii="Cambria Math" w:hAnsi="Cambria Math" w:cs="Times New Roman"/>
+                    <w:color w:val="FF0000"/>
                   </w:rPr>
                   <m:t>4*8-</m:t>
                 </m:r>
@@ -2701,6 +2898,7 @@
                       <w:rPr>
                         <w:rFonts w:ascii="Cambria Math" w:hAnsi="Cambria Math" w:cs="Times New Roman"/>
                         <w:i/>
+                        <w:color w:val="FF0000"/>
                       </w:rPr>
                     </m:ctrlPr>
                   </m:sSupPr>
@@ -2711,6 +2909,7 @@
                           <w:rPr>
                             <w:rFonts w:ascii="Cambria Math" w:hAnsi="Cambria Math" w:cs="Times New Roman"/>
                             <w:i/>
+                            <w:color w:val="FF0000"/>
                           </w:rPr>
                         </m:ctrlPr>
                       </m:dPr>
@@ -2718,6 +2917,7 @@
                         <m:r>
                           <w:rPr>
                             <w:rFonts w:ascii="Cambria Math" w:hAnsi="Cambria Math" w:cs="Times New Roman"/>
+                            <w:color w:val="FF0000"/>
                           </w:rPr>
                           <m:t>4</m:t>
                         </m:r>
@@ -2728,6 +2928,7 @@
                     <m:r>
                       <w:rPr>
                         <w:rFonts w:ascii="Cambria Math" w:hAnsi="Cambria Math" w:cs="Times New Roman"/>
+                        <w:color w:val="FF0000"/>
                       </w:rPr>
                       <m:t>2</m:t>
                     </m:r>
@@ -2738,6 +2939,7 @@
             <m:r>
               <w:rPr>
                 <w:rFonts w:ascii="Cambria Math" w:hAnsi="Cambria Math" w:cs="Times New Roman"/>
+                <w:color w:val="FF0000"/>
               </w:rPr>
               <m:t>*</m:t>
             </m:r>
@@ -2748,6 +2950,7 @@
                   <w:rPr>
                     <w:rFonts w:ascii="Cambria Math" w:hAnsi="Cambria Math" w:cs="Times New Roman"/>
                     <w:i/>
+                    <w:color w:val="FF0000"/>
                   </w:rPr>
                 </m:ctrlPr>
               </m:radPr>
@@ -2756,6 +2959,7 @@
                 <m:r>
                   <w:rPr>
                     <w:rFonts w:ascii="Cambria Math" w:hAnsi="Cambria Math" w:cs="Times New Roman"/>
+                    <w:color w:val="FF0000"/>
                   </w:rPr>
                   <m:t>4*8-</m:t>
                 </m:r>
@@ -2765,6 +2969,7 @@
                       <w:rPr>
                         <w:rFonts w:ascii="Cambria Math" w:hAnsi="Cambria Math" w:cs="Times New Roman"/>
                         <w:i/>
+                        <w:color w:val="FF0000"/>
                       </w:rPr>
                     </m:ctrlPr>
                   </m:sSupPr>
@@ -2775,6 +2980,7 @@
                           <w:rPr>
                             <w:rFonts w:ascii="Cambria Math" w:hAnsi="Cambria Math" w:cs="Times New Roman"/>
                             <w:i/>
+                            <w:color w:val="FF0000"/>
                           </w:rPr>
                         </m:ctrlPr>
                       </m:dPr>
@@ -2782,6 +2988,7 @@
                         <m:r>
                           <w:rPr>
                             <w:rFonts w:ascii="Cambria Math" w:hAnsi="Cambria Math" w:cs="Times New Roman"/>
+                            <w:color w:val="FF0000"/>
                           </w:rPr>
                           <m:t>4</m:t>
                         </m:r>
@@ -2792,6 +2999,7 @@
                     <m:r>
                       <w:rPr>
                         <w:rFonts w:ascii="Cambria Math" w:hAnsi="Cambria Math" w:cs="Times New Roman"/>
+                        <w:color w:val="FF0000"/>
                       </w:rPr>
                       <m:t>2</m:t>
                     </m:r>
@@ -2804,6 +3012,7 @@
         <m:r>
           <w:rPr>
             <w:rFonts w:ascii="Cambria Math" w:hAnsi="Cambria Math" w:cs="Times New Roman"/>
+            <w:color w:val="FF0000"/>
           </w:rPr>
           <m:t>=</m:t>
         </m:r>
@@ -2813,6 +3022,7 @@
               <w:rPr>
                 <w:rFonts w:ascii="Cambria Math" w:hAnsi="Cambria Math" w:cs="Times New Roman"/>
                 <w:i/>
+                <w:color w:val="FF0000"/>
               </w:rPr>
             </m:ctrlPr>
           </m:fPr>
@@ -2820,6 +3030,7 @@
             <m:r>
               <w:rPr>
                 <w:rFonts w:ascii="Cambria Math" w:hAnsi="Cambria Math" w:cs="Times New Roman"/>
+                <w:color w:val="FF0000"/>
               </w:rPr>
               <m:t>-16</m:t>
             </m:r>
@@ -2832,6 +3043,7 @@
                   <w:rPr>
                     <w:rFonts w:ascii="Cambria Math" w:hAnsi="Cambria Math" w:cs="Times New Roman"/>
                     <w:i/>
+                    <w:color w:val="FF0000"/>
                   </w:rPr>
                 </m:ctrlPr>
               </m:radPr>
@@ -2840,6 +3052,7 @@
                 <m:r>
                   <w:rPr>
                     <w:rFonts w:ascii="Cambria Math" w:hAnsi="Cambria Math" w:cs="Times New Roman"/>
+                    <w:color w:val="FF0000"/>
                   </w:rPr>
                   <m:t>16</m:t>
                 </m:r>
@@ -2848,6 +3061,7 @@
             <m:r>
               <w:rPr>
                 <w:rFonts w:ascii="Cambria Math" w:hAnsi="Cambria Math" w:cs="Times New Roman"/>
+                <w:color w:val="FF0000"/>
               </w:rPr>
               <m:t>*</m:t>
             </m:r>
@@ -2858,6 +3072,7 @@
                   <w:rPr>
                     <w:rFonts w:ascii="Cambria Math" w:hAnsi="Cambria Math" w:cs="Times New Roman"/>
                     <w:i/>
+                    <w:color w:val="FF0000"/>
                   </w:rPr>
                 </m:ctrlPr>
               </m:radPr>
@@ -2866,6 +3081,7 @@
                 <m:r>
                   <w:rPr>
                     <w:rFonts w:ascii="Cambria Math" w:hAnsi="Cambria Math" w:cs="Times New Roman"/>
+                    <w:color w:val="FF0000"/>
                   </w:rPr>
                   <m:t>16</m:t>
                 </m:r>
@@ -2876,6 +3092,7 @@
         <m:r>
           <w:rPr>
             <w:rFonts w:ascii="Cambria Math" w:hAnsi="Cambria Math" w:cs="Times New Roman"/>
+            <w:color w:val="FF0000"/>
           </w:rPr>
           <m:t>=</m:t>
         </m:r>
@@ -2885,6 +3102,7 @@
               <w:rPr>
                 <w:rFonts w:ascii="Cambria Math" w:hAnsi="Cambria Math" w:cs="Times New Roman"/>
                 <w:i/>
+                <w:color w:val="FF0000"/>
               </w:rPr>
             </m:ctrlPr>
           </m:fPr>
@@ -2892,6 +3110,7 @@
             <m:r>
               <w:rPr>
                 <w:rFonts w:ascii="Cambria Math" w:hAnsi="Cambria Math" w:cs="Times New Roman"/>
+                <w:color w:val="FF0000"/>
               </w:rPr>
               <m:t>-16</m:t>
             </m:r>
@@ -2900,6 +3119,7 @@
             <m:r>
               <w:rPr>
                 <w:rFonts w:ascii="Cambria Math" w:hAnsi="Cambria Math" w:cs="Times New Roman"/>
+                <w:color w:val="FF0000"/>
               </w:rPr>
               <m:t>4*4</m:t>
             </m:r>
@@ -2908,6 +3128,7 @@
         <m:r>
           <w:rPr>
             <w:rFonts w:ascii="Cambria Math" w:hAnsi="Cambria Math" w:cs="Times New Roman"/>
+            <w:color w:val="FF0000"/>
           </w:rPr>
           <m:t>=-1</m:t>
         </m:r>
@@ -2915,6 +3136,7 @@
       <w:r>
         <w:rPr>
           <w:rFonts w:ascii="Times New Roman" w:hAnsi="Times New Roman" w:cs="Times New Roman"/>
+          <w:color w:val="FF0000"/>
         </w:rPr>
         <w:t xml:space="preserve"> </w:t>
       </w:r>
@@ -2924,6 +3146,7 @@
         <w:jc w:val="both"/>
         <w:rPr>
           <w:rFonts w:ascii="Times New Roman" w:hAnsi="Times New Roman" w:cs="Times New Roman"/>
+          <w:color w:val="FF0000"/>
         </w:rPr>
       </w:pPr>
     </w:p>
@@ -2932,12 +3155,14 @@
         <w:jc w:val="both"/>
         <w:rPr>
           <w:rFonts w:ascii="Times New Roman" w:hAnsi="Times New Roman" w:cs="Times New Roman"/>
+          <w:color w:val="FF0000"/>
         </w:rPr>
       </w:pPr>
       <m:oMath>
         <m:r>
           <w:rPr>
             <w:rFonts w:ascii="Cambria Math" w:hAnsi="Cambria Math" w:cs="Times New Roman"/>
+            <w:color w:val="FF0000"/>
           </w:rPr>
           <m:t>P</m:t>
         </m:r>
@@ -2947,6 +3172,7 @@
               <w:rPr>
                 <w:rFonts w:ascii="Cambria Math" w:hAnsi="Cambria Math" w:cs="Times New Roman"/>
                 <w:i/>
+                <w:color w:val="FF0000"/>
               </w:rPr>
             </m:ctrlPr>
           </m:sSubPr>
@@ -2954,6 +3180,7 @@
             <m:r>
               <w:rPr>
                 <w:rFonts w:ascii="Cambria Math" w:hAnsi="Cambria Math" w:cs="Times New Roman"/>
+                <w:color w:val="FF0000"/>
               </w:rPr>
               <m:t>C</m:t>
             </m:r>
@@ -2962,6 +3189,7 @@
             <m:r>
               <w:rPr>
                 <w:rFonts w:ascii="Cambria Math" w:hAnsi="Cambria Math" w:cs="Times New Roman"/>
+                <w:color w:val="FF0000"/>
               </w:rPr>
               <m:t>B</m:t>
             </m:r>
@@ -2973,6 +3201,7 @@
               <w:rPr>
                 <w:rFonts w:ascii="Cambria Math" w:hAnsi="Cambria Math" w:cs="Times New Roman"/>
                 <w:i/>
+                <w:color w:val="FF0000"/>
               </w:rPr>
             </m:ctrlPr>
           </m:dPr>
@@ -2980,6 +3209,7 @@
             <m:r>
               <w:rPr>
                 <w:rFonts w:ascii="Cambria Math" w:hAnsi="Cambria Math" w:cs="Times New Roman"/>
+                <w:color w:val="FF0000"/>
               </w:rPr>
               <m:t>x,y</m:t>
             </m:r>
@@ -2988,6 +3218,7 @@
         <m:r>
           <w:rPr>
             <w:rFonts w:ascii="Cambria Math" w:hAnsi="Cambria Math" w:cs="Times New Roman"/>
+            <w:color w:val="FF0000"/>
           </w:rPr>
           <m:t>=</m:t>
         </m:r>
@@ -2997,6 +3228,7 @@
               <w:rPr>
                 <w:rFonts w:ascii="Cambria Math" w:hAnsi="Cambria Math" w:cs="Times New Roman"/>
                 <w:i/>
+                <w:color w:val="FF0000"/>
               </w:rPr>
             </m:ctrlPr>
           </m:fPr>
@@ -3007,6 +3239,7 @@
                   <w:rPr>
                     <w:rFonts w:ascii="Cambria Math" w:hAnsi="Cambria Math" w:cs="Times New Roman"/>
                     <w:i/>
+                    <w:color w:val="FF0000"/>
                   </w:rPr>
                 </m:ctrlPr>
               </m:dPr>
@@ -3014,6 +3247,7 @@
                 <m:r>
                   <w:rPr>
                     <w:rFonts w:ascii="Cambria Math" w:hAnsi="Cambria Math" w:cs="Times New Roman"/>
+                    <w:color w:val="FF0000"/>
                   </w:rPr>
                   <m:t>4*4</m:t>
                 </m:r>
@@ -3022,6 +3256,7 @@
             <m:r>
               <w:rPr>
                 <w:rFonts w:ascii="Cambria Math" w:hAnsi="Cambria Math" w:cs="Times New Roman"/>
+                <w:color w:val="FF0000"/>
               </w:rPr>
               <m:t>-4*2</m:t>
             </m:r>
@@ -3034,6 +3269,7 @@
                   <w:rPr>
                     <w:rFonts w:ascii="Cambria Math" w:hAnsi="Cambria Math" w:cs="Times New Roman"/>
                     <w:i/>
+                    <w:color w:val="FF0000"/>
                   </w:rPr>
                 </m:ctrlPr>
               </m:radPr>
@@ -3042,6 +3278,7 @@
                 <m:r>
                   <w:rPr>
                     <w:rFonts w:ascii="Cambria Math" w:hAnsi="Cambria Math" w:cs="Times New Roman"/>
+                    <w:color w:val="FF0000"/>
                   </w:rPr>
                   <m:t>4*8-</m:t>
                 </m:r>
@@ -3051,6 +3288,7 @@
                       <w:rPr>
                         <w:rFonts w:ascii="Cambria Math" w:hAnsi="Cambria Math" w:cs="Times New Roman"/>
                         <w:i/>
+                        <w:color w:val="FF0000"/>
                       </w:rPr>
                     </m:ctrlPr>
                   </m:sSupPr>
@@ -3061,6 +3299,7 @@
                           <w:rPr>
                             <w:rFonts w:ascii="Cambria Math" w:hAnsi="Cambria Math" w:cs="Times New Roman"/>
                             <w:i/>
+                            <w:color w:val="FF0000"/>
                           </w:rPr>
                         </m:ctrlPr>
                       </m:dPr>
@@ -3068,6 +3307,7 @@
                         <m:r>
                           <w:rPr>
                             <w:rFonts w:ascii="Cambria Math" w:hAnsi="Cambria Math" w:cs="Times New Roman"/>
+                            <w:color w:val="FF0000"/>
                           </w:rPr>
                           <m:t>4</m:t>
                         </m:r>
@@ -3078,6 +3318,7 @@
                     <m:r>
                       <w:rPr>
                         <w:rFonts w:ascii="Cambria Math" w:hAnsi="Cambria Math" w:cs="Times New Roman"/>
+                        <w:color w:val="FF0000"/>
                       </w:rPr>
                       <m:t>2</m:t>
                     </m:r>
@@ -3088,6 +3329,7 @@
             <m:r>
               <w:rPr>
                 <w:rFonts w:ascii="Cambria Math" w:hAnsi="Cambria Math" w:cs="Times New Roman"/>
+                <w:color w:val="FF0000"/>
               </w:rPr>
               <m:t>*</m:t>
             </m:r>
@@ -3098,6 +3340,7 @@
                   <w:rPr>
                     <w:rFonts w:ascii="Cambria Math" w:hAnsi="Cambria Math" w:cs="Times New Roman"/>
                     <w:i/>
+                    <w:color w:val="FF0000"/>
                   </w:rPr>
                 </m:ctrlPr>
               </m:radPr>
@@ -3106,6 +3349,7 @@
                 <m:r>
                   <w:rPr>
                     <w:rFonts w:ascii="Cambria Math" w:hAnsi="Cambria Math" w:cs="Times New Roman"/>
+                    <w:color w:val="FF0000"/>
                   </w:rPr>
                   <m:t>4*2-</m:t>
                 </m:r>
@@ -3115,6 +3359,7 @@
                       <w:rPr>
                         <w:rFonts w:ascii="Cambria Math" w:hAnsi="Cambria Math" w:cs="Times New Roman"/>
                         <w:i/>
+                        <w:color w:val="FF0000"/>
                       </w:rPr>
                     </m:ctrlPr>
                   </m:sSupPr>
@@ -3125,6 +3370,7 @@
                           <w:rPr>
                             <w:rFonts w:ascii="Cambria Math" w:hAnsi="Cambria Math" w:cs="Times New Roman"/>
                             <w:i/>
+                            <w:color w:val="FF0000"/>
                           </w:rPr>
                         </m:ctrlPr>
                       </m:dPr>
@@ -3132,6 +3378,7 @@
                         <m:r>
                           <w:rPr>
                             <w:rFonts w:ascii="Cambria Math" w:hAnsi="Cambria Math" w:cs="Times New Roman"/>
+                            <w:color w:val="FF0000"/>
                           </w:rPr>
                           <m:t>2</m:t>
                         </m:r>
@@ -3142,6 +3389,7 @@
                     <m:r>
                       <w:rPr>
                         <w:rFonts w:ascii="Cambria Math" w:hAnsi="Cambria Math" w:cs="Times New Roman"/>
+                        <w:color w:val="FF0000"/>
                       </w:rPr>
                       <m:t>2</m:t>
                     </m:r>
@@ -3154,6 +3402,7 @@
         <m:r>
           <w:rPr>
             <w:rFonts w:ascii="Cambria Math" w:hAnsi="Cambria Math" w:cs="Times New Roman"/>
+            <w:color w:val="FF0000"/>
           </w:rPr>
           <m:t>=</m:t>
         </m:r>
@@ -3163,6 +3412,7 @@
               <w:rPr>
                 <w:rFonts w:ascii="Cambria Math" w:hAnsi="Cambria Math" w:cs="Times New Roman"/>
                 <w:i/>
+                <w:color w:val="FF0000"/>
               </w:rPr>
             </m:ctrlPr>
           </m:fPr>
@@ -3170,6 +3420,7 @@
             <m:r>
               <w:rPr>
                 <w:rFonts w:ascii="Cambria Math" w:hAnsi="Cambria Math" w:cs="Times New Roman"/>
+                <w:color w:val="FF0000"/>
               </w:rPr>
               <m:t>8</m:t>
             </m:r>
@@ -3182,6 +3433,7 @@
                   <w:rPr>
                     <w:rFonts w:ascii="Cambria Math" w:hAnsi="Cambria Math" w:cs="Times New Roman"/>
                     <w:i/>
+                    <w:color w:val="FF0000"/>
                   </w:rPr>
                 </m:ctrlPr>
               </m:radPr>
@@ -3190,6 +3442,7 @@
                 <m:r>
                   <w:rPr>
                     <w:rFonts w:ascii="Cambria Math" w:hAnsi="Cambria Math" w:cs="Times New Roman"/>
+                    <w:color w:val="FF0000"/>
                   </w:rPr>
                   <m:t>16</m:t>
                 </m:r>
@@ -3198,6 +3451,7 @@
             <m:r>
               <w:rPr>
                 <w:rFonts w:ascii="Cambria Math" w:hAnsi="Cambria Math" w:cs="Times New Roman"/>
+                <w:color w:val="FF0000"/>
               </w:rPr>
               <m:t>*</m:t>
             </m:r>
@@ -3208,6 +3462,7 @@
                   <w:rPr>
                     <w:rFonts w:ascii="Cambria Math" w:hAnsi="Cambria Math" w:cs="Times New Roman"/>
                     <w:i/>
+                    <w:color w:val="FF0000"/>
                   </w:rPr>
                 </m:ctrlPr>
               </m:radPr>
@@ -3216,6 +3471,7 @@
                 <m:r>
                   <w:rPr>
                     <w:rFonts w:ascii="Cambria Math" w:hAnsi="Cambria Math" w:cs="Times New Roman"/>
+                    <w:color w:val="FF0000"/>
                   </w:rPr>
                   <m:t>4</m:t>
                 </m:r>
@@ -3226,6 +3482,7 @@
         <m:r>
           <w:rPr>
             <w:rFonts w:ascii="Cambria Math" w:hAnsi="Cambria Math" w:cs="Times New Roman"/>
+            <w:color w:val="FF0000"/>
           </w:rPr>
           <m:t>=</m:t>
         </m:r>
@@ -3235,6 +3492,7 @@
               <w:rPr>
                 <w:rFonts w:ascii="Cambria Math" w:hAnsi="Cambria Math" w:cs="Times New Roman"/>
                 <w:i/>
+                <w:color w:val="FF0000"/>
               </w:rPr>
             </m:ctrlPr>
           </m:fPr>
@@ -3242,6 +3500,7 @@
             <m:r>
               <w:rPr>
                 <w:rFonts w:ascii="Cambria Math" w:hAnsi="Cambria Math" w:cs="Times New Roman"/>
+                <w:color w:val="FF0000"/>
               </w:rPr>
               <m:t>8</m:t>
             </m:r>
@@ -3250,6 +3509,7 @@
             <m:r>
               <w:rPr>
                 <w:rFonts w:ascii="Cambria Math" w:hAnsi="Cambria Math" w:cs="Times New Roman"/>
+                <w:color w:val="FF0000"/>
               </w:rPr>
               <m:t>4*2</m:t>
             </m:r>
@@ -3258,6 +3518,7 @@
         <m:r>
           <w:rPr>
             <w:rFonts w:ascii="Cambria Math" w:hAnsi="Cambria Math" w:cs="Times New Roman"/>
+            <w:color w:val="FF0000"/>
           </w:rPr>
           <m:t>=1</m:t>
         </m:r>
@@ -3265,6 +3526,7 @@
       <w:r>
         <w:rPr>
           <w:rFonts w:ascii="Times New Roman" w:hAnsi="Times New Roman" w:cs="Times New Roman"/>
+          <w:color w:val="FF0000"/>
         </w:rPr>
         <w:t xml:space="preserve"> </w:t>
       </w:r>
@@ -3274,12 +3536,14 @@
         <w:jc w:val="both"/>
         <w:rPr>
           <w:rFonts w:ascii="Times New Roman" w:hAnsi="Times New Roman" w:cs="Times New Roman"/>
+          <w:color w:val="FF0000"/>
         </w:rPr>
       </w:pPr>
       <m:oMath>
         <m:r>
           <w:rPr>
             <w:rFonts w:ascii="Cambria Math" w:hAnsi="Cambria Math" w:cs="Times New Roman"/>
+            <w:color w:val="FF0000"/>
           </w:rPr>
           <m:t>P</m:t>
         </m:r>
@@ -3289,6 +3553,7 @@
               <w:rPr>
                 <w:rFonts w:ascii="Cambria Math" w:hAnsi="Cambria Math" w:cs="Times New Roman"/>
                 <w:i/>
+                <w:color w:val="FF0000"/>
               </w:rPr>
             </m:ctrlPr>
           </m:sSubPr>
@@ -3296,6 +3561,7 @@
             <m:r>
               <w:rPr>
                 <w:rFonts w:ascii="Cambria Math" w:hAnsi="Cambria Math" w:cs="Times New Roman"/>
+                <w:color w:val="FF0000"/>
               </w:rPr>
               <m:t>C</m:t>
             </m:r>
@@ -3304,6 +3570,7 @@
             <m:r>
               <w:rPr>
                 <w:rFonts w:ascii="Cambria Math" w:hAnsi="Cambria Math" w:cs="Times New Roman"/>
+                <w:color w:val="FF0000"/>
               </w:rPr>
               <m:t>B</m:t>
             </m:r>
@@ -3315,6 +3582,7 @@
               <w:rPr>
                 <w:rFonts w:ascii="Cambria Math" w:hAnsi="Cambria Math" w:cs="Times New Roman"/>
                 <w:i/>
+                <w:color w:val="FF0000"/>
               </w:rPr>
             </m:ctrlPr>
           </m:dPr>
@@ -3322,6 +3590,7 @@
             <m:r>
               <w:rPr>
                 <w:rFonts w:ascii="Cambria Math" w:hAnsi="Cambria Math" w:cs="Times New Roman"/>
+                <w:color w:val="FF0000"/>
               </w:rPr>
               <m:t>y,z</m:t>
             </m:r>
@@ -3330,6 +3599,7 @@
         <m:r>
           <w:rPr>
             <w:rFonts w:ascii="Cambria Math" w:hAnsi="Cambria Math" w:cs="Times New Roman"/>
+            <w:color w:val="FF0000"/>
           </w:rPr>
           <m:t>=</m:t>
         </m:r>
@@ -3339,6 +3609,7 @@
               <w:rPr>
                 <w:rFonts w:ascii="Cambria Math" w:hAnsi="Cambria Math" w:cs="Times New Roman"/>
                 <w:i/>
+                <w:color w:val="FF0000"/>
               </w:rPr>
             </m:ctrlPr>
           </m:fPr>
@@ -3349,6 +3620,7 @@
                   <w:rPr>
                     <w:rFonts w:ascii="Cambria Math" w:hAnsi="Cambria Math" w:cs="Times New Roman"/>
                     <w:i/>
+                    <w:color w:val="FF0000"/>
                   </w:rPr>
                 </m:ctrlPr>
               </m:dPr>
@@ -3356,6 +3628,7 @@
                 <m:r>
                   <w:rPr>
                     <w:rFonts w:ascii="Cambria Math" w:hAnsi="Cambria Math" w:cs="Times New Roman"/>
+                    <w:color w:val="FF0000"/>
                   </w:rPr>
                   <m:t>4*0</m:t>
                 </m:r>
@@ -3364,6 +3637,7 @@
             <m:r>
               <w:rPr>
                 <w:rFonts w:ascii="Cambria Math" w:hAnsi="Cambria Math" w:cs="Times New Roman"/>
+                <w:color w:val="FF0000"/>
               </w:rPr>
               <m:t>-2*4</m:t>
             </m:r>
@@ -3376,6 +3650,7 @@
                   <w:rPr>
                     <w:rFonts w:ascii="Cambria Math" w:hAnsi="Cambria Math" w:cs="Times New Roman"/>
                     <w:i/>
+                    <w:color w:val="FF0000"/>
                   </w:rPr>
                 </m:ctrlPr>
               </m:radPr>
@@ -3384,6 +3659,7 @@
                 <m:r>
                   <w:rPr>
                     <w:rFonts w:ascii="Cambria Math" w:hAnsi="Cambria Math" w:cs="Times New Roman"/>
+                    <w:color w:val="FF0000"/>
                   </w:rPr>
                   <m:t>4*2-</m:t>
                 </m:r>
@@ -3393,6 +3669,7 @@
                       <w:rPr>
                         <w:rFonts w:ascii="Cambria Math" w:hAnsi="Cambria Math" w:cs="Times New Roman"/>
                         <w:i/>
+                        <w:color w:val="FF0000"/>
                       </w:rPr>
                     </m:ctrlPr>
                   </m:sSupPr>
@@ -3403,6 +3680,7 @@
                           <w:rPr>
                             <w:rFonts w:ascii="Cambria Math" w:hAnsi="Cambria Math" w:cs="Times New Roman"/>
                             <w:i/>
+                            <w:color w:val="FF0000"/>
                           </w:rPr>
                         </m:ctrlPr>
                       </m:dPr>
@@ -3410,6 +3688,7 @@
                         <m:r>
                           <w:rPr>
                             <w:rFonts w:ascii="Cambria Math" w:hAnsi="Cambria Math" w:cs="Times New Roman"/>
+                            <w:color w:val="FF0000"/>
                           </w:rPr>
                           <m:t>2</m:t>
                         </m:r>
@@ -3420,6 +3699,7 @@
                     <m:r>
                       <w:rPr>
                         <w:rFonts w:ascii="Cambria Math" w:hAnsi="Cambria Math" w:cs="Times New Roman"/>
+                        <w:color w:val="FF0000"/>
                       </w:rPr>
                       <m:t>2</m:t>
                     </m:r>
@@ -3430,6 +3710,7 @@
             <m:r>
               <w:rPr>
                 <w:rFonts w:ascii="Cambria Math" w:hAnsi="Cambria Math" w:cs="Times New Roman"/>
+                <w:color w:val="FF0000"/>
               </w:rPr>
               <m:t>*</m:t>
             </m:r>
@@ -3440,6 +3721,7 @@
                   <w:rPr>
                     <w:rFonts w:ascii="Cambria Math" w:hAnsi="Cambria Math" w:cs="Times New Roman"/>
                     <w:i/>
+                    <w:color w:val="FF0000"/>
                   </w:rPr>
                 </m:ctrlPr>
               </m:radPr>
@@ -3448,6 +3730,7 @@
                 <m:r>
                   <w:rPr>
                     <w:rFonts w:ascii="Cambria Math" w:hAnsi="Cambria Math" w:cs="Times New Roman"/>
+                    <w:color w:val="FF0000"/>
                   </w:rPr>
                   <m:t>4*8-</m:t>
                 </m:r>
@@ -3457,6 +3740,7 @@
                       <w:rPr>
                         <w:rFonts w:ascii="Cambria Math" w:hAnsi="Cambria Math" w:cs="Times New Roman"/>
                         <w:i/>
+                        <w:color w:val="FF0000"/>
                       </w:rPr>
                     </m:ctrlPr>
                   </m:sSupPr>
@@ -3467,6 +3751,7 @@
                           <w:rPr>
                             <w:rFonts w:ascii="Cambria Math" w:hAnsi="Cambria Math" w:cs="Times New Roman"/>
                             <w:i/>
+                            <w:color w:val="FF0000"/>
                           </w:rPr>
                         </m:ctrlPr>
                       </m:dPr>
@@ -3474,6 +3759,7 @@
                         <m:r>
                           <w:rPr>
                             <w:rFonts w:ascii="Cambria Math" w:hAnsi="Cambria Math" w:cs="Times New Roman"/>
+                            <w:color w:val="FF0000"/>
                           </w:rPr>
                           <m:t>4</m:t>
                         </m:r>
@@ -3484,6 +3770,7 @@
                     <m:r>
                       <w:rPr>
                         <w:rFonts w:ascii="Cambria Math" w:hAnsi="Cambria Math" w:cs="Times New Roman"/>
+                        <w:color w:val="FF0000"/>
                       </w:rPr>
                       <m:t>2</m:t>
                     </m:r>
@@ -3496,6 +3783,7 @@
         <m:r>
           <w:rPr>
             <w:rFonts w:ascii="Cambria Math" w:hAnsi="Cambria Math" w:cs="Times New Roman"/>
+            <w:color w:val="FF0000"/>
           </w:rPr>
           <m:t>=</m:t>
         </m:r>
@@ -3505,6 +3793,7 @@
               <w:rPr>
                 <w:rFonts w:ascii="Cambria Math" w:hAnsi="Cambria Math" w:cs="Times New Roman"/>
                 <w:i/>
+                <w:color w:val="FF0000"/>
               </w:rPr>
             </m:ctrlPr>
           </m:fPr>
@@ -3512,6 +3801,7 @@
             <m:r>
               <w:rPr>
                 <w:rFonts w:ascii="Cambria Math" w:hAnsi="Cambria Math" w:cs="Times New Roman"/>
+                <w:color w:val="FF0000"/>
               </w:rPr>
               <m:t>-8</m:t>
             </m:r>
@@ -3524,6 +3814,7 @@
                   <w:rPr>
                     <w:rFonts w:ascii="Cambria Math" w:hAnsi="Cambria Math" w:cs="Times New Roman"/>
                     <w:i/>
+                    <w:color w:val="FF0000"/>
                   </w:rPr>
                 </m:ctrlPr>
               </m:radPr>
@@ -3532,6 +3823,7 @@
                 <m:r>
                   <w:rPr>
                     <w:rFonts w:ascii="Cambria Math" w:hAnsi="Cambria Math" w:cs="Times New Roman"/>
+                    <w:color w:val="FF0000"/>
                   </w:rPr>
                   <m:t>4</m:t>
                 </m:r>
@@ -3540,6 +3832,7 @@
             <m:r>
               <w:rPr>
                 <w:rFonts w:ascii="Cambria Math" w:hAnsi="Cambria Math" w:cs="Times New Roman"/>
+                <w:color w:val="FF0000"/>
               </w:rPr>
               <m:t>*</m:t>
             </m:r>
@@ -3550,6 +3843,7 @@
                   <w:rPr>
                     <w:rFonts w:ascii="Cambria Math" w:hAnsi="Cambria Math" w:cs="Times New Roman"/>
                     <w:i/>
+                    <w:color w:val="FF0000"/>
                   </w:rPr>
                 </m:ctrlPr>
               </m:radPr>
@@ -3558,6 +3852,7 @@
                 <m:r>
                   <w:rPr>
                     <w:rFonts w:ascii="Cambria Math" w:hAnsi="Cambria Math" w:cs="Times New Roman"/>
+                    <w:color w:val="FF0000"/>
                   </w:rPr>
                   <m:t>16</m:t>
                 </m:r>
@@ -3568,6 +3863,7 @@
         <m:r>
           <w:rPr>
             <w:rFonts w:ascii="Cambria Math" w:hAnsi="Cambria Math" w:cs="Times New Roman"/>
+            <w:color w:val="FF0000"/>
           </w:rPr>
           <m:t>=</m:t>
         </m:r>
@@ -3577,6 +3873,7 @@
               <w:rPr>
                 <w:rFonts w:ascii="Cambria Math" w:hAnsi="Cambria Math" w:cs="Times New Roman"/>
                 <w:i/>
+                <w:color w:val="FF0000"/>
               </w:rPr>
             </m:ctrlPr>
           </m:fPr>
@@ -3584,6 +3881,7 @@
             <m:r>
               <w:rPr>
                 <w:rFonts w:ascii="Cambria Math" w:hAnsi="Cambria Math" w:cs="Times New Roman"/>
+                <w:color w:val="FF0000"/>
               </w:rPr>
               <m:t>-8</m:t>
             </m:r>
@@ -3592,6 +3890,7 @@
             <m:r>
               <w:rPr>
                 <w:rFonts w:ascii="Cambria Math" w:hAnsi="Cambria Math" w:cs="Times New Roman"/>
+                <w:color w:val="FF0000"/>
               </w:rPr>
               <m:t>2*4</m:t>
             </m:r>
@@ -3600,6 +3899,7 @@
         <m:r>
           <w:rPr>
             <w:rFonts w:ascii="Cambria Math" w:hAnsi="Cambria Math" w:cs="Times New Roman"/>
+            <w:color w:val="FF0000"/>
           </w:rPr>
           <m:t>=-1</m:t>
         </m:r>
@@ -3607,6 +3907,7 @@
       <w:r>
         <w:rPr>
           <w:rFonts w:ascii="Times New Roman" w:hAnsi="Times New Roman" w:cs="Times New Roman"/>
+          <w:color w:val="FF0000"/>
         </w:rPr>
         <w:t xml:space="preserve">  </w:t>
       </w:r>
@@ -3617,12 +3918,14 @@
           </m:rPr>
           <w:rPr>
             <w:rFonts w:ascii="Cambria Math" w:hAnsi="Cambria Math" w:cs="Times New Roman"/>
+            <w:color w:val="FF0000"/>
           </w:rPr>
           <w:br/>
         </m:r>
         <m:r>
           <w:rPr>
             <w:rFonts w:ascii="Cambria Math" w:hAnsi="Cambria Math" w:cs="Times New Roman"/>
+            <w:color w:val="FF0000"/>
           </w:rPr>
           <m:t>P</m:t>
         </m:r>
@@ -3632,6 +3935,7 @@
               <w:rPr>
                 <w:rFonts w:ascii="Cambria Math" w:hAnsi="Cambria Math" w:cs="Times New Roman"/>
                 <w:i/>
+                <w:color w:val="FF0000"/>
               </w:rPr>
             </m:ctrlPr>
           </m:sSubPr>
@@ -3639,6 +3943,7 @@
             <m:r>
               <w:rPr>
                 <w:rFonts w:ascii="Cambria Math" w:hAnsi="Cambria Math" w:cs="Times New Roman"/>
+                <w:color w:val="FF0000"/>
               </w:rPr>
               <m:t>C</m:t>
             </m:r>
@@ -3647,6 +3952,7 @@
             <m:r>
               <w:rPr>
                 <w:rFonts w:ascii="Cambria Math" w:hAnsi="Cambria Math" w:cs="Times New Roman"/>
+                <w:color w:val="FF0000"/>
               </w:rPr>
               <m:t>B</m:t>
             </m:r>
@@ -3658,6 +3964,7 @@
               <w:rPr>
                 <w:rFonts w:ascii="Cambria Math" w:hAnsi="Cambria Math" w:cs="Times New Roman"/>
                 <w:i/>
+                <w:color w:val="FF0000"/>
               </w:rPr>
             </m:ctrlPr>
           </m:dPr>
@@ -3665,6 +3972,7 @@
             <m:r>
               <w:rPr>
                 <w:rFonts w:ascii="Cambria Math" w:hAnsi="Cambria Math" w:cs="Times New Roman"/>
+                <w:color w:val="FF0000"/>
               </w:rPr>
               <m:t>x,z</m:t>
             </m:r>
@@ -3673,6 +3981,7 @@
         <m:r>
           <w:rPr>
             <w:rFonts w:ascii="Cambria Math" w:hAnsi="Cambria Math" w:cs="Times New Roman"/>
+            <w:color w:val="FF0000"/>
           </w:rPr>
           <m:t>=</m:t>
         </m:r>
@@ -3682,6 +3991,7 @@
               <w:rPr>
                 <w:rFonts w:ascii="Cambria Math" w:hAnsi="Cambria Math" w:cs="Times New Roman"/>
                 <w:i/>
+                <w:color w:val="FF0000"/>
               </w:rPr>
             </m:ctrlPr>
           </m:fPr>
@@ -3692,6 +4002,7 @@
                   <w:rPr>
                     <w:rFonts w:ascii="Cambria Math" w:hAnsi="Cambria Math" w:cs="Times New Roman"/>
                     <w:i/>
+                    <w:color w:val="FF0000"/>
                   </w:rPr>
                 </m:ctrlPr>
               </m:dPr>
@@ -3699,6 +4010,7 @@
                 <m:r>
                   <w:rPr>
                     <w:rFonts w:ascii="Cambria Math" w:hAnsi="Cambria Math" w:cs="Times New Roman"/>
+                    <w:color w:val="FF0000"/>
                   </w:rPr>
                   <m:t>4*0</m:t>
                 </m:r>
@@ -3707,6 +4019,7 @@
             <m:r>
               <w:rPr>
                 <w:rFonts w:ascii="Cambria Math" w:hAnsi="Cambria Math" w:cs="Times New Roman"/>
+                <w:color w:val="FF0000"/>
               </w:rPr>
               <m:t>-4*4</m:t>
             </m:r>
@@ -3719,6 +4032,7 @@
                   <w:rPr>
                     <w:rFonts w:ascii="Cambria Math" w:hAnsi="Cambria Math" w:cs="Times New Roman"/>
                     <w:i/>
+                    <w:color w:val="FF0000"/>
                   </w:rPr>
                 </m:ctrlPr>
               </m:radPr>
@@ -3727,6 +4041,7 @@
                 <m:r>
                   <w:rPr>
                     <w:rFonts w:ascii="Cambria Math" w:hAnsi="Cambria Math" w:cs="Times New Roman"/>
+                    <w:color w:val="FF0000"/>
                   </w:rPr>
                   <m:t>4*8-</m:t>
                 </m:r>
@@ -3736,6 +4051,7 @@
                       <w:rPr>
                         <w:rFonts w:ascii="Cambria Math" w:hAnsi="Cambria Math" w:cs="Times New Roman"/>
                         <w:i/>
+                        <w:color w:val="FF0000"/>
                       </w:rPr>
                     </m:ctrlPr>
                   </m:sSupPr>
@@ -3746,6 +4062,7 @@
                           <w:rPr>
                             <w:rFonts w:ascii="Cambria Math" w:hAnsi="Cambria Math" w:cs="Times New Roman"/>
                             <w:i/>
+                            <w:color w:val="FF0000"/>
                           </w:rPr>
                         </m:ctrlPr>
                       </m:dPr>
@@ -3753,6 +4070,7 @@
                         <m:r>
                           <w:rPr>
                             <w:rFonts w:ascii="Cambria Math" w:hAnsi="Cambria Math" w:cs="Times New Roman"/>
+                            <w:color w:val="FF0000"/>
                           </w:rPr>
                           <m:t>4</m:t>
                         </m:r>
@@ -3763,6 +4081,7 @@
                     <m:r>
                       <w:rPr>
                         <w:rFonts w:ascii="Cambria Math" w:hAnsi="Cambria Math" w:cs="Times New Roman"/>
+                        <w:color w:val="FF0000"/>
                       </w:rPr>
                       <m:t>2</m:t>
                     </m:r>
@@ -3773,6 +4092,7 @@
             <m:r>
               <w:rPr>
                 <w:rFonts w:ascii="Cambria Math" w:hAnsi="Cambria Math" w:cs="Times New Roman"/>
+                <w:color w:val="FF0000"/>
               </w:rPr>
               <m:t>*</m:t>
             </m:r>
@@ -3783,6 +4103,7 @@
                   <w:rPr>
                     <w:rFonts w:ascii="Cambria Math" w:hAnsi="Cambria Math" w:cs="Times New Roman"/>
                     <w:i/>
+                    <w:color w:val="FF0000"/>
                   </w:rPr>
                 </m:ctrlPr>
               </m:radPr>
@@ -3791,6 +4112,7 @@
                 <m:r>
                   <w:rPr>
                     <w:rFonts w:ascii="Cambria Math" w:hAnsi="Cambria Math" w:cs="Times New Roman"/>
+                    <w:color w:val="FF0000"/>
                   </w:rPr>
                   <m:t>4*8-</m:t>
                 </m:r>
@@ -3800,6 +4122,7 @@
                       <w:rPr>
                         <w:rFonts w:ascii="Cambria Math" w:hAnsi="Cambria Math" w:cs="Times New Roman"/>
                         <w:i/>
+                        <w:color w:val="FF0000"/>
                       </w:rPr>
                     </m:ctrlPr>
                   </m:sSupPr>
@@ -3810,6 +4133,7 @@
                           <w:rPr>
                             <w:rFonts w:ascii="Cambria Math" w:hAnsi="Cambria Math" w:cs="Times New Roman"/>
                             <w:i/>
+                            <w:color w:val="FF0000"/>
                           </w:rPr>
                         </m:ctrlPr>
                       </m:dPr>
@@ -3817,6 +4141,7 @@
                         <m:r>
                           <w:rPr>
                             <w:rFonts w:ascii="Cambria Math" w:hAnsi="Cambria Math" w:cs="Times New Roman"/>
+                            <w:color w:val="FF0000"/>
                           </w:rPr>
                           <m:t>4</m:t>
                         </m:r>
@@ -3827,6 +4152,7 @@
                     <m:r>
                       <w:rPr>
                         <w:rFonts w:ascii="Cambria Math" w:hAnsi="Cambria Math" w:cs="Times New Roman"/>
+                        <w:color w:val="FF0000"/>
                       </w:rPr>
                       <m:t>2</m:t>
                     </m:r>
@@ -3839,6 +4165,7 @@
         <m:r>
           <w:rPr>
             <w:rFonts w:ascii="Cambria Math" w:hAnsi="Cambria Math" w:cs="Times New Roman"/>
+            <w:color w:val="FF0000"/>
           </w:rPr>
           <m:t>=</m:t>
         </m:r>
@@ -3848,6 +4175,7 @@
               <w:rPr>
                 <w:rFonts w:ascii="Cambria Math" w:hAnsi="Cambria Math" w:cs="Times New Roman"/>
                 <w:i/>
+                <w:color w:val="FF0000"/>
               </w:rPr>
             </m:ctrlPr>
           </m:fPr>
@@ -3855,6 +4183,7 @@
             <m:r>
               <w:rPr>
                 <w:rFonts w:ascii="Cambria Math" w:hAnsi="Cambria Math" w:cs="Times New Roman"/>
+                <w:color w:val="FF0000"/>
               </w:rPr>
               <m:t>-16</m:t>
             </m:r>
@@ -3867,6 +4196,7 @@
                   <w:rPr>
                     <w:rFonts w:ascii="Cambria Math" w:hAnsi="Cambria Math" w:cs="Times New Roman"/>
                     <w:i/>
+                    <w:color w:val="FF0000"/>
                   </w:rPr>
                 </m:ctrlPr>
               </m:radPr>
@@ -3875,6 +4205,7 @@
                 <m:r>
                   <w:rPr>
                     <w:rFonts w:ascii="Cambria Math" w:hAnsi="Cambria Math" w:cs="Times New Roman"/>
+                    <w:color w:val="FF0000"/>
                   </w:rPr>
                   <m:t>16</m:t>
                 </m:r>
@@ -3883,6 +4214,7 @@
             <m:r>
               <w:rPr>
                 <w:rFonts w:ascii="Cambria Math" w:hAnsi="Cambria Math" w:cs="Times New Roman"/>
+                <w:color w:val="FF0000"/>
               </w:rPr>
               <m:t>*</m:t>
             </m:r>
@@ -3893,6 +4225,7 @@
                   <w:rPr>
                     <w:rFonts w:ascii="Cambria Math" w:hAnsi="Cambria Math" w:cs="Times New Roman"/>
                     <w:i/>
+                    <w:color w:val="FF0000"/>
                   </w:rPr>
                 </m:ctrlPr>
               </m:radPr>
@@ -3901,6 +4234,7 @@
                 <m:r>
                   <w:rPr>
                     <w:rFonts w:ascii="Cambria Math" w:hAnsi="Cambria Math" w:cs="Times New Roman"/>
+                    <w:color w:val="FF0000"/>
                   </w:rPr>
                   <m:t>16</m:t>
                 </m:r>
@@ -3911,6 +4245,7 @@
         <m:r>
           <w:rPr>
             <w:rFonts w:ascii="Cambria Math" w:hAnsi="Cambria Math" w:cs="Times New Roman"/>
+            <w:color w:val="FF0000"/>
           </w:rPr>
           <m:t>=</m:t>
         </m:r>
@@ -3920,6 +4255,7 @@
               <w:rPr>
                 <w:rFonts w:ascii="Cambria Math" w:hAnsi="Cambria Math" w:cs="Times New Roman"/>
                 <w:i/>
+                <w:color w:val="FF0000"/>
               </w:rPr>
             </m:ctrlPr>
           </m:fPr>
@@ -3927,6 +4263,7 @@
             <m:r>
               <w:rPr>
                 <w:rFonts w:ascii="Cambria Math" w:hAnsi="Cambria Math" w:cs="Times New Roman"/>
+                <w:color w:val="FF0000"/>
               </w:rPr>
               <m:t>-16</m:t>
             </m:r>
@@ -3935,6 +4272,7 @@
             <m:r>
               <w:rPr>
                 <w:rFonts w:ascii="Cambria Math" w:hAnsi="Cambria Math" w:cs="Times New Roman"/>
+                <w:color w:val="FF0000"/>
               </w:rPr>
               <m:t>4*4</m:t>
             </m:r>
@@ -3943,6 +4281,7 @@
         <m:r>
           <w:rPr>
             <w:rFonts w:ascii="Cambria Math" w:hAnsi="Cambria Math" w:cs="Times New Roman"/>
+            <w:color w:val="FF0000"/>
           </w:rPr>
           <m:t>=-1</m:t>
         </m:r>
@@ -3950,6 +4289,7 @@
       <w:r>
         <w:rPr>
           <w:rFonts w:ascii="Times New Roman" w:hAnsi="Times New Roman" w:cs="Times New Roman"/>
+          <w:color w:val="FF0000"/>
         </w:rPr>
         <w:t xml:space="preserve"> </w:t>
       </w:r>
@@ -3959,6 +4299,7 @@
         <w:jc w:val="both"/>
         <w:rPr>
           <w:rFonts w:ascii="Times New Roman" w:hAnsi="Times New Roman" w:cs="Times New Roman"/>
+          <w:color w:val="FF0000"/>
         </w:rPr>
       </w:pPr>
       <w:bookmarkStart w:id="1" w:name="_Hlk25091498"/>
@@ -3966,6 +4307,7 @@
         <m:r>
           <w:rPr>
             <w:rFonts w:ascii="Cambria Math" w:hAnsi="Cambria Math" w:cs="Times New Roman"/>
+            <w:color w:val="FF0000"/>
           </w:rPr>
           <m:t>Participation Ratio</m:t>
         </m:r>
@@ -3975,6 +4317,7 @@
               <w:rPr>
                 <w:rFonts w:ascii="Cambria Math" w:hAnsi="Cambria Math" w:cs="Times New Roman"/>
                 <w:i/>
+                <w:color w:val="FF0000"/>
               </w:rPr>
             </m:ctrlPr>
           </m:dPr>
@@ -3982,6 +4325,7 @@
             <m:r>
               <w:rPr>
                 <w:rFonts w:ascii="Cambria Math" w:hAnsi="Cambria Math" w:cs="Times New Roman"/>
+                <w:color w:val="FF0000"/>
               </w:rPr>
               <m:t>x,y</m:t>
             </m:r>
@@ -3990,6 +4334,7 @@
         <m:r>
           <w:rPr>
             <w:rFonts w:ascii="Cambria Math" w:hAnsi="Cambria Math" w:cs="Times New Roman"/>
+            <w:color w:val="FF0000"/>
           </w:rPr>
           <m:t xml:space="preserve">= </m:t>
         </m:r>
@@ -3997,6 +4342,7 @@
         <m:r>
           <w:rPr>
             <w:rFonts w:ascii="Cambria Math" w:hAnsi="Cambria Math" w:cs="Times New Roman"/>
+            <w:color w:val="FF0000"/>
           </w:rPr>
           <m:t xml:space="preserve">1/2 </m:t>
         </m:r>
@@ -4004,6 +4350,7 @@
       <w:r>
         <w:rPr>
           <w:rFonts w:ascii="Times New Roman" w:hAnsi="Times New Roman" w:cs="Times New Roman"/>
+          <w:color w:val="FF0000"/>
         </w:rPr>
         <w:t xml:space="preserve">  </w:t>
       </w:r>
@@ -4013,12 +4360,14 @@
         <w:jc w:val="both"/>
         <w:rPr>
           <w:rFonts w:ascii="Times New Roman" w:hAnsi="Times New Roman" w:cs="Times New Roman"/>
+          <w:color w:val="FF0000"/>
         </w:rPr>
       </w:pPr>
       <m:oMath>
         <m:r>
           <w:rPr>
             <w:rFonts w:ascii="Cambria Math" w:hAnsi="Cambria Math" w:cs="Times New Roman"/>
+            <w:color w:val="FF0000"/>
           </w:rPr>
           <m:t>Participation Ratio</m:t>
         </m:r>
@@ -4028,6 +4377,7 @@
               <w:rPr>
                 <w:rFonts w:ascii="Cambria Math" w:hAnsi="Cambria Math" w:cs="Times New Roman"/>
                 <w:i/>
+                <w:color w:val="FF0000"/>
               </w:rPr>
             </m:ctrlPr>
           </m:dPr>
@@ -4035,6 +4385,7 @@
             <m:r>
               <w:rPr>
                 <w:rFonts w:ascii="Cambria Math" w:hAnsi="Cambria Math" w:cs="Times New Roman"/>
+                <w:color w:val="FF0000"/>
               </w:rPr>
               <m:t>y,x</m:t>
             </m:r>
@@ -4043,6 +4394,7 @@
         <m:r>
           <w:rPr>
             <w:rFonts w:ascii="Cambria Math" w:hAnsi="Cambria Math" w:cs="Times New Roman"/>
+            <w:color w:val="FF0000"/>
           </w:rPr>
           <m:t>= ½</m:t>
         </m:r>
@@ -4050,6 +4402,7 @@
       <w:r>
         <w:rPr>
           <w:rFonts w:ascii="Times New Roman" w:hAnsi="Times New Roman" w:cs="Times New Roman"/>
+          <w:color w:val="FF0000"/>
         </w:rPr>
         <w:t xml:space="preserve"> </w:t>
       </w:r>
@@ -4059,12 +4412,14 @@
         <w:jc w:val="both"/>
         <w:rPr>
           <w:rFonts w:ascii="Times New Roman" w:hAnsi="Times New Roman" w:cs="Times New Roman"/>
+          <w:color w:val="FF0000"/>
         </w:rPr>
       </w:pPr>
       <m:oMath>
         <m:r>
           <w:rPr>
             <w:rFonts w:ascii="Cambria Math" w:hAnsi="Cambria Math" w:cs="Times New Roman"/>
+            <w:color w:val="FF0000"/>
           </w:rPr>
           <m:t>Participation Ratio</m:t>
         </m:r>
@@ -4074,6 +4429,7 @@
               <w:rPr>
                 <w:rFonts w:ascii="Cambria Math" w:hAnsi="Cambria Math" w:cs="Times New Roman"/>
                 <w:i/>
+                <w:color w:val="FF0000"/>
               </w:rPr>
             </m:ctrlPr>
           </m:dPr>
@@ -4081,6 +4437,7 @@
             <m:r>
               <w:rPr>
                 <w:rFonts w:ascii="Cambria Math" w:hAnsi="Cambria Math" w:cs="Times New Roman"/>
+                <w:color w:val="FF0000"/>
               </w:rPr>
               <m:t>y,z</m:t>
             </m:r>
@@ -4089,6 +4446,7 @@
         <m:r>
           <w:rPr>
             <w:rFonts w:ascii="Cambria Math" w:hAnsi="Cambria Math" w:cs="Times New Roman"/>
+            <w:color w:val="FF0000"/>
           </w:rPr>
           <m:t>= 1</m:t>
         </m:r>
@@ -4096,6 +4454,7 @@
       <w:r>
         <w:rPr>
           <w:rFonts w:ascii="Times New Roman" w:hAnsi="Times New Roman" w:cs="Times New Roman"/>
+          <w:color w:val="FF0000"/>
         </w:rPr>
         <w:t xml:space="preserve"> </w:t>
       </w:r>
@@ -4105,12 +4464,14 @@
         <w:jc w:val="both"/>
         <w:rPr>
           <w:rFonts w:ascii="Times New Roman" w:hAnsi="Times New Roman" w:cs="Times New Roman"/>
+          <w:color w:val="FF0000"/>
         </w:rPr>
       </w:pPr>
       <m:oMath>
         <m:r>
           <w:rPr>
             <w:rFonts w:ascii="Cambria Math" w:hAnsi="Cambria Math" w:cs="Times New Roman"/>
+            <w:color w:val="FF0000"/>
           </w:rPr>
           <m:t>Participation Ratio</m:t>
         </m:r>
@@ -4120,6 +4481,7 @@
               <w:rPr>
                 <w:rFonts w:ascii="Cambria Math" w:hAnsi="Cambria Math" w:cs="Times New Roman"/>
                 <w:i/>
+                <w:color w:val="FF0000"/>
               </w:rPr>
             </m:ctrlPr>
           </m:dPr>
@@ -4127,6 +4489,7 @@
             <m:r>
               <w:rPr>
                 <w:rFonts w:ascii="Cambria Math" w:hAnsi="Cambria Math" w:cs="Times New Roman"/>
+                <w:color w:val="FF0000"/>
               </w:rPr>
               <m:t>z,y</m:t>
             </m:r>
@@ -4135,6 +4498,7 @@
         <m:r>
           <w:rPr>
             <w:rFonts w:ascii="Cambria Math" w:hAnsi="Cambria Math" w:cs="Times New Roman"/>
+            <w:color w:val="FF0000"/>
           </w:rPr>
           <m:t>= ½</m:t>
         </m:r>
@@ -4142,6 +4506,7 @@
       <w:r>
         <w:rPr>
           <w:rFonts w:ascii="Times New Roman" w:hAnsi="Times New Roman" w:cs="Times New Roman"/>
+          <w:color w:val="FF0000"/>
         </w:rPr>
         <w:t xml:space="preserve"> </w:t>
       </w:r>
@@ -4151,12 +4516,14 @@
         <w:jc w:val="both"/>
         <w:rPr>
           <w:rFonts w:ascii="Times New Roman" w:hAnsi="Times New Roman" w:cs="Times New Roman"/>
+          <w:color w:val="FF0000"/>
         </w:rPr>
       </w:pPr>
       <m:oMath>
         <m:r>
           <w:rPr>
             <w:rFonts w:ascii="Cambria Math" w:hAnsi="Cambria Math" w:cs="Times New Roman"/>
+            <w:color w:val="FF0000"/>
           </w:rPr>
           <m:t>Participation Ratio</m:t>
         </m:r>
@@ -4166,6 +4533,7 @@
               <w:rPr>
                 <w:rFonts w:ascii="Cambria Math" w:hAnsi="Cambria Math" w:cs="Times New Roman"/>
                 <w:i/>
+                <w:color w:val="FF0000"/>
               </w:rPr>
             </m:ctrlPr>
           </m:dPr>
@@ -4173,6 +4541,7 @@
             <m:r>
               <w:rPr>
                 <w:rFonts w:ascii="Cambria Math" w:hAnsi="Cambria Math" w:cs="Times New Roman"/>
+                <w:color w:val="FF0000"/>
               </w:rPr>
               <m:t>x,z</m:t>
             </m:r>
@@ -4181,6 +4550,7 @@
         <m:r>
           <w:rPr>
             <w:rFonts w:ascii="Cambria Math" w:hAnsi="Cambria Math" w:cs="Times New Roman"/>
+            <w:color w:val="FF0000"/>
           </w:rPr>
           <m:t>= 0</m:t>
         </m:r>
@@ -4188,6 +4558,7 @@
       <w:r>
         <w:rPr>
           <w:rFonts w:ascii="Times New Roman" w:hAnsi="Times New Roman" w:cs="Times New Roman"/>
+          <w:color w:val="FF0000"/>
         </w:rPr>
         <w:t xml:space="preserve"> </w:t>
       </w:r>
@@ -4197,12 +4568,14 @@
         <w:jc w:val="both"/>
         <w:rPr>
           <w:rFonts w:ascii="Times New Roman" w:hAnsi="Times New Roman" w:cs="Times New Roman"/>
+          <w:color w:val="FF0000"/>
         </w:rPr>
       </w:pPr>
       <m:oMath>
         <m:r>
           <w:rPr>
             <w:rFonts w:ascii="Cambria Math" w:hAnsi="Cambria Math" w:cs="Times New Roman"/>
+            <w:color w:val="FF0000"/>
           </w:rPr>
           <m:t>Participation Ratio</m:t>
         </m:r>
@@ -4212,6 +4585,7 @@
               <w:rPr>
                 <w:rFonts w:ascii="Cambria Math" w:hAnsi="Cambria Math" w:cs="Times New Roman"/>
                 <w:i/>
+                <w:color w:val="FF0000"/>
               </w:rPr>
             </m:ctrlPr>
           </m:dPr>
@@ -4219,6 +4593,7 @@
             <m:r>
               <w:rPr>
                 <w:rFonts w:ascii="Cambria Math" w:hAnsi="Cambria Math" w:cs="Times New Roman"/>
+                <w:color w:val="FF0000"/>
               </w:rPr>
               <m:t>z,x</m:t>
             </m:r>
@@ -4227,6 +4602,7 @@
         <m:r>
           <w:rPr>
             <w:rFonts w:ascii="Cambria Math" w:hAnsi="Cambria Math" w:cs="Times New Roman"/>
+            <w:color w:val="FF0000"/>
           </w:rPr>
           <m:t>= 0</m:t>
         </m:r>
@@ -4234,6 +4610,7 @@
       <w:r>
         <w:rPr>
           <w:rFonts w:ascii="Times New Roman" w:hAnsi="Times New Roman" w:cs="Times New Roman"/>
+          <w:color w:val="FF0000"/>
         </w:rPr>
         <w:t xml:space="preserve"> </w:t>
       </w:r>
@@ -4683,12 +5060,14 @@
               <w:rPr>
                 <w:rFonts w:ascii="Times New Roman" w:hAnsi="Times New Roman" w:cs="Times New Roman"/>
                 <w:b/>
+                <w:color w:val="FF0000"/>
               </w:rPr>
             </w:pPr>
             <w:r>
               <w:rPr>
                 <w:rFonts w:ascii="Times New Roman" w:hAnsi="Times New Roman" w:cs="Times New Roman"/>
                 <w:b/>
+                <w:color w:val="FF0000"/>
               </w:rPr>
               <w:t>-1</w:t>
             </w:r>
@@ -4705,12 +5084,14 @@
               <w:rPr>
                 <w:rFonts w:ascii="Times New Roman" w:hAnsi="Times New Roman" w:cs="Times New Roman"/>
                 <w:b/>
+                <w:color w:val="FF0000"/>
               </w:rPr>
             </w:pPr>
             <w:r>
               <w:rPr>
                 <w:rFonts w:ascii="Times New Roman" w:hAnsi="Times New Roman" w:cs="Times New Roman"/>
                 <w:b/>
+                <w:color w:val="FF0000"/>
               </w:rPr>
               <w:t>1</w:t>
             </w:r>
@@ -4727,12 +5108,14 @@
               <w:rPr>
                 <w:rFonts w:ascii="Times New Roman" w:hAnsi="Times New Roman" w:cs="Times New Roman"/>
                 <w:b/>
+                <w:color w:val="FF0000"/>
               </w:rPr>
             </w:pPr>
             <w:r>
               <w:rPr>
                 <w:rFonts w:ascii="Times New Roman" w:hAnsi="Times New Roman" w:cs="Times New Roman"/>
                 <w:b/>
+                <w:color w:val="FF0000"/>
               </w:rPr>
               <w:t>0</w:t>
             </w:r>
@@ -4749,12 +5132,14 @@
               <w:rPr>
                 <w:rFonts w:ascii="Times New Roman" w:hAnsi="Times New Roman" w:cs="Times New Roman"/>
                 <w:b/>
+                <w:color w:val="FF0000"/>
               </w:rPr>
             </w:pPr>
             <w:r>
               <w:rPr>
                 <w:rFonts w:ascii="Times New Roman" w:hAnsi="Times New Roman" w:cs="Times New Roman"/>
                 <w:b/>
+                <w:color w:val="FF0000"/>
               </w:rPr>
               <w:t>0.5</w:t>
             </w:r>
@@ -4771,12 +5156,14 @@
               <w:rPr>
                 <w:rFonts w:ascii="Times New Roman" w:hAnsi="Times New Roman" w:cs="Times New Roman"/>
                 <w:b/>
+                <w:color w:val="FF0000"/>
               </w:rPr>
             </w:pPr>
             <w:r>
               <w:rPr>
                 <w:rFonts w:ascii="Times New Roman" w:hAnsi="Times New Roman" w:cs="Times New Roman"/>
                 <w:b/>
+                <w:color w:val="FF0000"/>
               </w:rPr>
               <w:t>2/8 = 0.25</w:t>
             </w:r>
@@ -4793,12 +5180,14 @@
               <w:rPr>
                 <w:rFonts w:ascii="Times New Roman" w:hAnsi="Times New Roman" w:cs="Times New Roman"/>
                 <w:b/>
+                <w:color w:val="FF0000"/>
               </w:rPr>
             </w:pPr>
             <w:r>
               <w:rPr>
                 <w:rFonts w:ascii="Times New Roman" w:hAnsi="Times New Roman" w:cs="Times New Roman"/>
                 <w:b/>
+                <w:color w:val="FF0000"/>
               </w:rPr>
               <w:t>½</w:t>
             </w:r>
@@ -5159,12 +5548,14 @@
               <w:rPr>
                 <w:rFonts w:ascii="Times New Roman" w:hAnsi="Times New Roman" w:cs="Times New Roman"/>
                 <w:b/>
+                <w:color w:val="FF0000"/>
               </w:rPr>
             </w:pPr>
             <w:r>
               <w:rPr>
                 <w:rFonts w:ascii="Times New Roman" w:hAnsi="Times New Roman" w:cs="Times New Roman"/>
                 <w:b/>
+                <w:color w:val="FF0000"/>
               </w:rPr>
               <w:t>1</w:t>
             </w:r>
@@ -5181,12 +5572,14 @@
               <w:rPr>
                 <w:rFonts w:ascii="Times New Roman" w:hAnsi="Times New Roman" w:cs="Times New Roman"/>
                 <w:b/>
+                <w:color w:val="FF0000"/>
               </w:rPr>
             </w:pPr>
             <w:r>
               <w:rPr>
                 <w:rFonts w:ascii="Times New Roman" w:hAnsi="Times New Roman" w:cs="Times New Roman"/>
                 <w:b/>
+                <w:color w:val="FF0000"/>
               </w:rPr>
               <w:t>-1</w:t>
             </w:r>
@@ -5203,12 +5596,14 @@
               <w:rPr>
                 <w:rFonts w:ascii="Times New Roman" w:hAnsi="Times New Roman" w:cs="Times New Roman"/>
                 <w:b/>
+                <w:color w:val="FF0000"/>
               </w:rPr>
             </w:pPr>
             <w:r>
               <w:rPr>
                 <w:rFonts w:ascii="Times New Roman" w:hAnsi="Times New Roman" w:cs="Times New Roman"/>
                 <w:b/>
+                <w:color w:val="FF0000"/>
               </w:rPr>
               <w:t>0.5</w:t>
             </w:r>
@@ -5225,12 +5620,14 @@
               <w:rPr>
                 <w:rFonts w:ascii="Times New Roman" w:hAnsi="Times New Roman" w:cs="Times New Roman"/>
                 <w:b/>
+                <w:color w:val="FF0000"/>
               </w:rPr>
             </w:pPr>
             <w:r>
               <w:rPr>
                 <w:rFonts w:ascii="Times New Roman" w:hAnsi="Times New Roman" w:cs="Times New Roman"/>
                 <w:b/>
+                <w:color w:val="FF0000"/>
               </w:rPr>
               <w:t>0</w:t>
             </w:r>
@@ -5247,12 +5644,14 @@
               <w:rPr>
                 <w:rFonts w:ascii="Times New Roman" w:hAnsi="Times New Roman" w:cs="Times New Roman"/>
                 <w:b/>
+                <w:color w:val="FF0000"/>
               </w:rPr>
             </w:pPr>
             <w:r>
               <w:rPr>
                 <w:rFonts w:ascii="Times New Roman" w:hAnsi="Times New Roman" w:cs="Times New Roman"/>
                 <w:b/>
+                <w:color w:val="FF0000"/>
               </w:rPr>
               <w:t>2/8 = 0.25</w:t>
             </w:r>
@@ -5269,12 +5668,14 @@
               <w:rPr>
                 <w:rFonts w:ascii="Times New Roman" w:hAnsi="Times New Roman" w:cs="Times New Roman"/>
                 <w:b/>
+                <w:color w:val="FF0000"/>
               </w:rPr>
             </w:pPr>
             <w:r>
               <w:rPr>
                 <w:rFonts w:ascii="Times New Roman" w:hAnsi="Times New Roman" w:cs="Times New Roman"/>
                 <w:b/>
+                <w:color w:val="FF0000"/>
               </w:rPr>
               <w:t>½</w:t>
             </w:r>
@@ -5311,12 +5712,14 @@
               <w:rPr>
                 <w:rFonts w:ascii="Times New Roman" w:hAnsi="Times New Roman" w:cs="Times New Roman"/>
                 <w:b/>
+                <w:color w:val="FF0000"/>
               </w:rPr>
             </w:pPr>
             <w:r>
               <w:rPr>
                 <w:rFonts w:ascii="Times New Roman" w:hAnsi="Times New Roman" w:cs="Times New Roman"/>
                 <w:b/>
+                <w:color w:val="FF0000"/>
               </w:rPr>
               <w:t>-1</w:t>
             </w:r>
@@ -5333,12 +5736,14 @@
               <w:rPr>
                 <w:rFonts w:ascii="Times New Roman" w:hAnsi="Times New Roman" w:cs="Times New Roman"/>
                 <w:b/>
+                <w:color w:val="FF0000"/>
               </w:rPr>
             </w:pPr>
             <w:r>
               <w:rPr>
                 <w:rFonts w:ascii="Times New Roman" w:hAnsi="Times New Roman" w:cs="Times New Roman"/>
                 <w:b/>
+                <w:color w:val="FF0000"/>
               </w:rPr>
               <w:t>-1</w:t>
             </w:r>
@@ -5355,12 +5760,14 @@
               <w:rPr>
                 <w:rFonts w:ascii="Times New Roman" w:hAnsi="Times New Roman" w:cs="Times New Roman"/>
                 <w:b/>
+                <w:color w:val="FF0000"/>
               </w:rPr>
             </w:pPr>
             <w:r>
               <w:rPr>
                 <w:rFonts w:ascii="Times New Roman" w:hAnsi="Times New Roman" w:cs="Times New Roman"/>
                 <w:b/>
+                <w:color w:val="FF0000"/>
               </w:rPr>
               <w:t>0</w:t>
             </w:r>
@@ -5377,12 +5784,14 @@
               <w:rPr>
                 <w:rFonts w:ascii="Times New Roman" w:hAnsi="Times New Roman" w:cs="Times New Roman"/>
                 <w:b/>
+                <w:color w:val="FF0000"/>
               </w:rPr>
             </w:pPr>
             <w:r>
               <w:rPr>
                 <w:rFonts w:ascii="Times New Roman" w:hAnsi="Times New Roman" w:cs="Times New Roman"/>
                 <w:b/>
+                <w:color w:val="FF0000"/>
               </w:rPr>
               <w:t>0</w:t>
             </w:r>
@@ -5399,12 +5808,14 @@
               <w:rPr>
                 <w:rFonts w:ascii="Times New Roman" w:hAnsi="Times New Roman" w:cs="Times New Roman"/>
                 <w:b/>
+                <w:color w:val="FF0000"/>
               </w:rPr>
             </w:pPr>
             <w:r>
               <w:rPr>
                 <w:rFonts w:ascii="Times New Roman" w:hAnsi="Times New Roman" w:cs="Times New Roman"/>
                 <w:b/>
+                <w:color w:val="FF0000"/>
               </w:rPr>
               <w:t>0/16 = 0</w:t>
             </w:r>
@@ -5421,12 +5832,14 @@
               <w:rPr>
                 <w:rFonts w:ascii="Times New Roman" w:hAnsi="Times New Roman" w:cs="Times New Roman"/>
                 <w:b/>
+                <w:color w:val="FF0000"/>
               </w:rPr>
             </w:pPr>
             <w:r>
               <w:rPr>
                 <w:rFonts w:ascii="Times New Roman" w:hAnsi="Times New Roman" w:cs="Times New Roman"/>
                 <w:b/>
+                <w:color w:val="FF0000"/>
               </w:rPr>
               <w:t>0</w:t>
             </w:r>
@@ -10520,26 +10933,12 @@
             </m:rPr>
             <w:rPr>
               <w:rStyle w:val="CommentReference"/>
-              <w:rFonts w:asciiTheme="minorHAnsi" w:hAnsiTheme="minorHAnsi" w:cstheme="minorBidi"/>
+              <w:rFonts w:ascii="Cambria Math" w:hAnsi="Cambria Math" w:cstheme="minorBidi"/>
             </w:rPr>
             <w:commentReference w:id="2"/>
           </m:r>
         </m:oMath>
       </m:oMathPara>
-    </w:p>
-    <w:p>
-      <w:pPr>
-        <w:pStyle w:val="NormalWeb"/>
-        <w:jc w:val="both"/>
-        <w:rPr>
-          <w:rFonts w:eastAsia="SimSun"/>
-          <w:b/>
-          <w:bCs/>
-          <w:color w:val="FF0000"/>
-          <w:sz w:val="22"/>
-          <w:szCs w:val="22"/>
-        </w:rPr>
-      </w:pPr>
     </w:p>
     <w:tbl>
       <w:tblPr>
@@ -13383,6 +13782,7 @@
                     <w:pStyle w:val="NormalWeb"/>
                     <w:jc w:val="center"/>
                     <w:rPr>
+                      <w:color w:val="FF0000"/>
                       <w:sz w:val="22"/>
                       <w:szCs w:val="22"/>
                       <w:lang w:bidi="hi-IN"/>
@@ -13390,6 +13790,7 @@
                   </w:pPr>
                   <w:r>
                     <w:rPr>
+                      <w:color w:val="FF0000"/>
                       <w:sz w:val="22"/>
                       <w:szCs w:val="22"/>
                       <w:lang w:bidi="hi-IN"/>
@@ -13407,6 +13808,7 @@
                     <w:pStyle w:val="NormalWeb"/>
                     <w:jc w:val="center"/>
                     <w:rPr>
+                      <w:color w:val="FF0000"/>
                       <w:sz w:val="22"/>
                       <w:szCs w:val="22"/>
                       <w:lang w:bidi="hi-IN"/>
@@ -13414,6 +13816,7 @@
                   </w:pPr>
                   <w:r>
                     <w:rPr>
+                      <w:color w:val="FF0000"/>
                       <w:sz w:val="22"/>
                       <w:szCs w:val="22"/>
                       <w:lang w:bidi="hi-IN"/>
@@ -13437,6 +13840,7 @@
                     <w:pStyle w:val="NormalWeb"/>
                     <w:jc w:val="center"/>
                     <w:rPr>
+                      <w:color w:val="FF0000"/>
                       <w:sz w:val="22"/>
                       <w:szCs w:val="22"/>
                       <w:lang w:bidi="hi-IN"/>
@@ -13444,6 +13848,7 @@
                   </w:pPr>
                   <w:r>
                     <w:rPr>
+                      <w:color w:val="FF0000"/>
                       <w:sz w:val="22"/>
                       <w:szCs w:val="22"/>
                       <w:lang w:bidi="hi-IN"/>
@@ -13460,6 +13865,7 @@
                   <w:pPr>
                     <w:pStyle w:val="NormalWeb"/>
                     <w:rPr>
+                      <w:color w:val="FF0000"/>
                       <w:sz w:val="22"/>
                       <w:szCs w:val="22"/>
                       <w:lang w:bidi="hi-IN"/>
@@ -13467,6 +13873,7 @@
                   </w:pPr>
                   <w:r>
                     <w:rPr>
+                      <w:color w:val="FF0000"/>
                       <w:sz w:val="22"/>
                       <w:szCs w:val="22"/>
                       <w:lang w:bidi="hi-IN"/>
@@ -13483,6 +13890,7 @@
                   <w:pPr>
                     <w:pStyle w:val="NormalWeb"/>
                     <w:rPr>
+                      <w:color w:val="FF0000"/>
                       <w:sz w:val="22"/>
                       <w:szCs w:val="22"/>
                       <w:lang w:bidi="hi-IN"/>
@@ -13490,6 +13898,7 @@
                   </w:pPr>
                   <w:r>
                     <w:rPr>
+                      <w:color w:val="FF0000"/>
                       <w:sz w:val="22"/>
                       <w:szCs w:val="22"/>
                       <w:lang w:bidi="hi-IN"/>
@@ -13515,6 +13924,7 @@
                   <w:pPr>
                     <w:pStyle w:val="NormalWeb"/>
                     <w:rPr>
+                      <w:color w:val="FF0000"/>
                       <w:sz w:val="22"/>
                       <w:szCs w:val="22"/>
                       <w:lang w:bidi="hi-IN"/>
@@ -13522,6 +13932,7 @@
                   </w:pPr>
                   <w:r>
                     <w:rPr>
+                      <w:color w:val="FF0000"/>
                       <w:sz w:val="22"/>
                       <w:szCs w:val="22"/>
                       <w:lang w:bidi="hi-IN"/>
@@ -13541,6 +13952,7 @@
                   <w:pPr>
                     <w:pStyle w:val="NormalWeb"/>
                     <w:rPr>
+                      <w:color w:val="FF0000"/>
                       <w:sz w:val="22"/>
                       <w:szCs w:val="22"/>
                       <w:lang w:bidi="hi-IN"/>
@@ -13548,6 +13960,7 @@
                   </w:pPr>
                   <w:r>
                     <w:rPr>
+                      <w:color w:val="FF0000"/>
                       <w:sz w:val="22"/>
                       <w:szCs w:val="22"/>
                       <w:lang w:bidi="hi-IN"/>
@@ -13567,6 +13980,7 @@
                   <w:pPr>
                     <w:pStyle w:val="NormalWeb"/>
                     <w:rPr>
+                      <w:color w:val="FF0000"/>
                       <w:sz w:val="22"/>
                       <w:szCs w:val="22"/>
                       <w:lang w:bidi="hi-IN"/>
@@ -13574,6 +13988,7 @@
                   </w:pPr>
                   <w:r>
                     <w:rPr>
+                      <w:color w:val="FF0000"/>
                       <w:sz w:val="22"/>
                       <w:szCs w:val="22"/>
                       <w:lang w:bidi="hi-IN"/>
@@ -13708,6 +14123,7 @@
                     <w:pStyle w:val="NormalWeb"/>
                     <w:jc w:val="center"/>
                     <w:rPr>
+                      <w:color w:val="FF0000"/>
                       <w:sz w:val="22"/>
                       <w:szCs w:val="22"/>
                       <w:lang w:bidi="hi-IN"/>
@@ -13715,6 +14131,7 @@
                   </w:pPr>
                   <w:r>
                     <w:rPr>
+                      <w:color w:val="FF0000"/>
                       <w:sz w:val="22"/>
                       <w:szCs w:val="22"/>
                       <w:lang w:bidi="hi-IN"/>
@@ -13732,6 +14149,7 @@
                     <w:pStyle w:val="NormalWeb"/>
                     <w:jc w:val="center"/>
                     <w:rPr>
+                      <w:color w:val="FF0000"/>
                       <w:sz w:val="22"/>
                       <w:szCs w:val="22"/>
                       <w:lang w:bidi="hi-IN"/>
@@ -13739,6 +14157,7 @@
                   </w:pPr>
                   <w:r>
                     <w:rPr>
+                      <w:color w:val="FF0000"/>
                       <w:sz w:val="22"/>
                       <w:szCs w:val="22"/>
                       <w:lang w:bidi="hi-IN"/>
@@ -13762,6 +14181,7 @@
                     <w:pStyle w:val="NormalWeb"/>
                     <w:jc w:val="center"/>
                     <w:rPr>
+                      <w:color w:val="FF0000"/>
                       <w:sz w:val="22"/>
                       <w:szCs w:val="22"/>
                       <w:lang w:bidi="hi-IN"/>
@@ -13769,6 +14189,7 @@
                   </w:pPr>
                   <w:r>
                     <w:rPr>
+                      <w:color w:val="FF0000"/>
                       <w:sz w:val="22"/>
                       <w:szCs w:val="22"/>
                       <w:lang w:bidi="hi-IN"/>
@@ -13785,6 +14206,7 @@
                   <w:pPr>
                     <w:pStyle w:val="NormalWeb"/>
                     <w:rPr>
+                      <w:color w:val="FF0000"/>
                       <w:sz w:val="22"/>
                       <w:szCs w:val="22"/>
                       <w:lang w:bidi="hi-IN"/>
@@ -13792,6 +14214,7 @@
                   </w:pPr>
                   <w:r>
                     <w:rPr>
+                      <w:color w:val="FF0000"/>
                       <w:sz w:val="22"/>
                       <w:szCs w:val="22"/>
                       <w:lang w:bidi="hi-IN"/>
@@ -13809,6 +14232,7 @@
                     <w:pStyle w:val="NormalWeb"/>
                     <w:jc w:val="center"/>
                     <w:rPr>
+                      <w:color w:val="FF0000"/>
                       <w:sz w:val="22"/>
                       <w:szCs w:val="22"/>
                       <w:lang w:bidi="hi-IN"/>
@@ -13816,6 +14240,7 @@
                   </w:pPr>
                   <w:r>
                     <w:rPr>
+                      <w:color w:val="FF0000"/>
                       <w:sz w:val="22"/>
                       <w:szCs w:val="22"/>
                       <w:lang w:bidi="hi-IN"/>
@@ -13841,6 +14266,7 @@
                   <w:pPr>
                     <w:pStyle w:val="NormalWeb"/>
                     <w:rPr>
+                      <w:color w:val="FF0000"/>
                       <w:sz w:val="22"/>
                       <w:szCs w:val="22"/>
                       <w:lang w:bidi="hi-IN"/>
@@ -13848,6 +14274,7 @@
                   </w:pPr>
                   <w:r>
                     <w:rPr>
+                      <w:color w:val="FF0000"/>
                       <w:sz w:val="22"/>
                       <w:szCs w:val="22"/>
                       <w:lang w:bidi="hi-IN"/>
@@ -13868,6 +14295,7 @@
                     <w:pStyle w:val="NormalWeb"/>
                     <w:jc w:val="center"/>
                     <w:rPr>
+                      <w:color w:val="FF0000"/>
                       <w:sz w:val="22"/>
                       <w:szCs w:val="22"/>
                       <w:lang w:bidi="hi-IN"/>
@@ -13875,6 +14303,7 @@
                   </w:pPr>
                   <w:r>
                     <w:rPr>
+                      <w:color w:val="FF0000"/>
                       <w:sz w:val="22"/>
                       <w:szCs w:val="22"/>
                       <w:lang w:bidi="hi-IN"/>
@@ -13895,6 +14324,7 @@
                     <w:pStyle w:val="NormalWeb"/>
                     <w:jc w:val="center"/>
                     <w:rPr>
+                      <w:color w:val="FF0000"/>
                       <w:sz w:val="22"/>
                       <w:szCs w:val="22"/>
                       <w:lang w:bidi="hi-IN"/>
@@ -13902,6 +14332,7 @@
                   </w:pPr>
                   <w:r>
                     <w:rPr>
+                      <w:color w:val="FF0000"/>
                       <w:sz w:val="22"/>
                       <w:szCs w:val="22"/>
                       <w:lang w:bidi="hi-IN"/>
@@ -14096,6 +14527,7 @@
           <w:szCs w:val="22"/>
           <w:lang w:eastAsia="en-US" w:bidi="hi-IN"/>
         </w:rPr>
+        <w:lastRenderedPageBreak/>
         <w:t>Question (</w:t>
       </w:r>
       <w:r>
@@ -14477,9 +14909,9 @@
         <w:tblLook w:val="04A0" w:firstRow="1" w:lastRow="0" w:firstColumn="1" w:lastColumn="0" w:noHBand="0" w:noVBand="1"/>
       </w:tblPr>
       <w:tblGrid>
-        <w:gridCol w:w="363"/>
-        <w:gridCol w:w="716"/>
-        <w:gridCol w:w="468"/>
+        <w:gridCol w:w="446"/>
+        <w:gridCol w:w="514"/>
+        <w:gridCol w:w="514"/>
       </w:tblGrid>
       <w:tr>
         <w:trPr>
@@ -14604,30 +15036,13 @@
                 <w:lang w:bidi="hi-IN"/>
               </w:rPr>
             </w:pPr>
-            <w:commentRangeStart w:id="3"/>
             <w:r>
               <w:rPr>
                 <w:sz w:val="22"/>
                 <w:szCs w:val="22"/>
                 <w:lang w:bidi="hi-IN"/>
               </w:rPr>
-              <w:t>8</w:t>
-            </w:r>
-            <w:commentRangeEnd w:id="3"/>
-            <w:r>
-              <w:rPr>
-                <w:rStyle w:val="CommentReference"/>
-                <w:rFonts w:asciiTheme="minorHAnsi" w:hAnsiTheme="minorHAnsi" w:cstheme="minorBidi"/>
-              </w:rPr>
-              <w:commentReference w:id="3"/>
-            </w:r>
-            <w:r>
-              <w:rPr>
-                <w:sz w:val="22"/>
-                <w:szCs w:val="22"/>
-                <w:lang w:bidi="hi-IN"/>
-              </w:rPr>
-              <w:t xml:space="preserve"> -8</w:t>
+              <w:t>-8</w:t>
             </w:r>
           </w:p>
         </w:tc>
@@ -15069,6 +15484,7 @@
                     <w:jc w:val="both"/>
                     <w:rPr>
                       <w:rFonts w:eastAsia="Times New Roman"/>
+                      <w:color w:val="FF0000"/>
                       <w:sz w:val="22"/>
                       <w:szCs w:val="22"/>
                       <w:lang w:eastAsia="en-US" w:bidi="hi-IN"/>
@@ -15077,6 +15493,7 @@
                   <w:r>
                     <w:rPr>
                       <w:rFonts w:eastAsia="Times New Roman"/>
+                      <w:color w:val="FF0000"/>
                       <w:sz w:val="22"/>
                       <w:szCs w:val="22"/>
                       <w:lang w:eastAsia="en-US" w:bidi="hi-IN"/>
@@ -15094,6 +15511,7 @@
                     <w:pStyle w:val="NormalWeb"/>
                     <w:jc w:val="both"/>
                     <w:rPr>
+                      <w:color w:val="FF0000"/>
                       <w:sz w:val="22"/>
                       <w:szCs w:val="22"/>
                       <w:lang w:bidi="hi-IN"/>
@@ -15101,6 +15519,7 @@
                   </w:pPr>
                   <w:r>
                     <w:rPr>
+                      <w:color w:val="FF0000"/>
                       <w:sz w:val="22"/>
                       <w:szCs w:val="22"/>
                       <w:lang w:bidi="hi-IN"/>
@@ -15118,6 +15537,7 @@
                     <w:pStyle w:val="NormalWeb"/>
                     <w:jc w:val="both"/>
                     <w:rPr>
+                      <w:color w:val="FF0000"/>
                       <w:sz w:val="22"/>
                       <w:szCs w:val="22"/>
                       <w:lang w:bidi="hi-IN"/>
@@ -15125,6 +15545,7 @@
                   </w:pPr>
                   <w:r>
                     <w:rPr>
+                      <w:color w:val="FF0000"/>
                       <w:sz w:val="22"/>
                       <w:szCs w:val="22"/>
                       <w:lang w:bidi="hi-IN"/>
@@ -15148,6 +15569,7 @@
                     <w:pStyle w:val="NormalWeb"/>
                     <w:jc w:val="both"/>
                     <w:rPr>
+                      <w:color w:val="FF0000"/>
                       <w:sz w:val="22"/>
                       <w:szCs w:val="22"/>
                       <w:lang w:bidi="hi-IN"/>
@@ -15155,6 +15577,7 @@
                   </w:pPr>
                   <w:r>
                     <w:rPr>
+                      <w:color w:val="FF0000"/>
                       <w:sz w:val="22"/>
                       <w:szCs w:val="22"/>
                       <w:lang w:bidi="hi-IN"/>
@@ -15172,6 +15595,7 @@
                     <w:pStyle w:val="NormalWeb"/>
                     <w:jc w:val="both"/>
                     <w:rPr>
+                      <w:color w:val="FF0000"/>
                       <w:sz w:val="22"/>
                       <w:szCs w:val="22"/>
                       <w:lang w:bidi="hi-IN"/>
@@ -15179,6 +15603,7 @@
                   </w:pPr>
                   <w:r>
                     <w:rPr>
+                      <w:color w:val="FF0000"/>
                       <w:sz w:val="22"/>
                       <w:szCs w:val="22"/>
                       <w:lang w:bidi="hi-IN"/>
@@ -15196,6 +15621,7 @@
                     <w:pStyle w:val="NormalWeb"/>
                     <w:jc w:val="both"/>
                     <w:rPr>
+                      <w:color w:val="FF0000"/>
                       <w:sz w:val="22"/>
                       <w:szCs w:val="22"/>
                       <w:lang w:bidi="hi-IN"/>
@@ -15203,6 +15629,7 @@
                   </w:pPr>
                   <w:r>
                     <w:rPr>
+                      <w:color w:val="FF0000"/>
                       <w:sz w:val="22"/>
                       <w:szCs w:val="22"/>
                       <w:lang w:bidi="hi-IN"/>
@@ -15229,6 +15656,7 @@
                     <w:pStyle w:val="NormalWeb"/>
                     <w:jc w:val="both"/>
                     <w:rPr>
+                      <w:color w:val="FF0000"/>
                       <w:sz w:val="22"/>
                       <w:szCs w:val="22"/>
                       <w:lang w:bidi="hi-IN"/>
@@ -15236,6 +15664,7 @@
                   </w:pPr>
                   <w:r>
                     <w:rPr>
+                      <w:color w:val="FF0000"/>
                       <w:sz w:val="22"/>
                       <w:szCs w:val="22"/>
                       <w:lang w:bidi="hi-IN"/>
@@ -15256,6 +15685,7 @@
                     <w:pStyle w:val="NormalWeb"/>
                     <w:jc w:val="both"/>
                     <w:rPr>
+                      <w:color w:val="FF0000"/>
                       <w:sz w:val="22"/>
                       <w:szCs w:val="22"/>
                       <w:lang w:bidi="hi-IN"/>
@@ -15263,6 +15693,7 @@
                   </w:pPr>
                   <w:r>
                     <w:rPr>
+                      <w:color w:val="FF0000"/>
                       <w:sz w:val="22"/>
                       <w:szCs w:val="22"/>
                       <w:lang w:bidi="hi-IN"/>
@@ -15283,6 +15714,7 @@
                     <w:pStyle w:val="NormalWeb"/>
                     <w:jc w:val="both"/>
                     <w:rPr>
+                      <w:color w:val="FF0000"/>
                       <w:sz w:val="22"/>
                       <w:szCs w:val="22"/>
                       <w:lang w:bidi="hi-IN"/>
@@ -15290,6 +15722,7 @@
                   </w:pPr>
                   <w:r>
                     <w:rPr>
+                      <w:color w:val="FF0000"/>
                       <w:sz w:val="22"/>
                       <w:szCs w:val="22"/>
                       <w:lang w:bidi="hi-IN"/>
@@ -15389,6 +15822,7 @@
                     <w:jc w:val="both"/>
                     <w:rPr>
                       <w:rFonts w:eastAsia="Times New Roman"/>
+                      <w:color w:val="FF0000"/>
                       <w:sz w:val="22"/>
                       <w:szCs w:val="22"/>
                       <w:lang w:eastAsia="en-US" w:bidi="hi-IN"/>
@@ -15397,6 +15831,7 @@
                   <w:r>
                     <w:rPr>
                       <w:rFonts w:eastAsia="Times New Roman"/>
+                      <w:color w:val="FF0000"/>
                       <w:sz w:val="22"/>
                       <w:szCs w:val="22"/>
                       <w:lang w:eastAsia="en-US" w:bidi="hi-IN"/>
@@ -15414,6 +15849,7 @@
                     <w:pStyle w:val="NormalWeb"/>
                     <w:jc w:val="both"/>
                     <w:rPr>
+                      <w:color w:val="FF0000"/>
                       <w:sz w:val="22"/>
                       <w:szCs w:val="22"/>
                       <w:lang w:bidi="hi-IN"/>
@@ -15421,6 +15857,7 @@
                   </w:pPr>
                   <w:r>
                     <w:rPr>
+                      <w:color w:val="FF0000"/>
                       <w:sz w:val="22"/>
                       <w:szCs w:val="22"/>
                       <w:lang w:bidi="hi-IN"/>
@@ -15438,6 +15875,7 @@
                     <w:pStyle w:val="NormalWeb"/>
                     <w:jc w:val="both"/>
                     <w:rPr>
+                      <w:color w:val="FF0000"/>
                       <w:sz w:val="22"/>
                       <w:szCs w:val="22"/>
                       <w:lang w:bidi="hi-IN"/>
@@ -15445,6 +15883,7 @@
                   </w:pPr>
                   <w:r>
                     <w:rPr>
+                      <w:color w:val="FF0000"/>
                       <w:sz w:val="22"/>
                       <w:szCs w:val="22"/>
                       <w:lang w:bidi="hi-IN"/>
@@ -15468,6 +15907,7 @@
                     <w:pStyle w:val="NormalWeb"/>
                     <w:jc w:val="both"/>
                     <w:rPr>
+                      <w:color w:val="FF0000"/>
                       <w:sz w:val="22"/>
                       <w:szCs w:val="22"/>
                       <w:lang w:bidi="hi-IN"/>
@@ -15475,6 +15915,7 @@
                   </w:pPr>
                   <w:r>
                     <w:rPr>
+                      <w:color w:val="FF0000"/>
                       <w:sz w:val="22"/>
                       <w:szCs w:val="22"/>
                       <w:lang w:bidi="hi-IN"/>
@@ -15492,54 +15933,41 @@
                     <w:pStyle w:val="NormalWeb"/>
                     <w:jc w:val="both"/>
                     <w:rPr>
+                      <w:color w:val="FF0000"/>
                       <w:sz w:val="22"/>
                       <w:szCs w:val="22"/>
                       <w:lang w:bidi="hi-IN"/>
                     </w:rPr>
                   </w:pPr>
-                  <w:commentRangeStart w:id="4"/>
-                  <w:r>
-                    <w:rPr>
+                  <w:r>
+                    <w:rPr>
+                      <w:color w:val="FF0000"/>
                       <w:sz w:val="22"/>
                       <w:szCs w:val="22"/>
                       <w:lang w:bidi="hi-IN"/>
                     </w:rPr>
-                    <w:t>S</w:t>
-                  </w:r>
-                  <w:commentRangeEnd w:id="4"/>
-                  <w:r>
-                    <w:rPr>
+                    <w:t>V</w:t>
+                  </w:r>
+                </w:p>
+              </w:tc>
+              <w:tc>
+                <w:tcPr>
+                  <w:tcW w:w="773" w:type="dxa"/>
+                </w:tcPr>
+                <w:p>
+                  <w:pPr>
+                    <w:pStyle w:val="NormalWeb"/>
+                    <w:jc w:val="both"/>
+                    <w:rPr>
+                      <w:color w:val="FF0000"/>
                       <w:sz w:val="22"/>
                       <w:szCs w:val="22"/>
                       <w:lang w:bidi="hi-IN"/>
                     </w:rPr>
-                    <w:t xml:space="preserve"> V</w:t>
-                  </w:r>
-                  <w:r>
-                    <w:rPr>
-                      <w:rStyle w:val="CommentReference"/>
-                      <w:rFonts w:asciiTheme="minorHAnsi" w:hAnsiTheme="minorHAnsi" w:cstheme="minorBidi"/>
-                    </w:rPr>
-                    <w:commentReference w:id="4"/>
-                  </w:r>
-                </w:p>
-              </w:tc>
-              <w:tc>
-                <w:tcPr>
-                  <w:tcW w:w="773" w:type="dxa"/>
-                </w:tcPr>
-                <w:p>
-                  <w:pPr>
-                    <w:pStyle w:val="NormalWeb"/>
-                    <w:jc w:val="both"/>
-                    <w:rPr>
-                      <w:sz w:val="22"/>
-                      <w:szCs w:val="22"/>
-                      <w:lang w:bidi="hi-IN"/>
-                    </w:rPr>
-                  </w:pPr>
-                  <w:r>
-                    <w:rPr>
+                  </w:pPr>
+                  <w:r>
+                    <w:rPr>
+                      <w:color w:val="FF0000"/>
                       <w:sz w:val="22"/>
                       <w:szCs w:val="22"/>
                       <w:lang w:bidi="hi-IN"/>
@@ -15566,6 +15994,7 @@
                     <w:pStyle w:val="NormalWeb"/>
                     <w:jc w:val="both"/>
                     <w:rPr>
+                      <w:color w:val="FF0000"/>
                       <w:sz w:val="22"/>
                       <w:szCs w:val="22"/>
                       <w:lang w:bidi="hi-IN"/>
@@ -15573,6 +16002,7 @@
                   </w:pPr>
                   <w:r>
                     <w:rPr>
+                      <w:color w:val="FF0000"/>
                       <w:sz w:val="22"/>
                       <w:szCs w:val="22"/>
                       <w:lang w:bidi="hi-IN"/>
@@ -15593,6 +16023,7 @@
                     <w:pStyle w:val="NormalWeb"/>
                     <w:jc w:val="both"/>
                     <w:rPr>
+                      <w:color w:val="FF0000"/>
                       <w:sz w:val="22"/>
                       <w:szCs w:val="22"/>
                       <w:lang w:bidi="hi-IN"/>
@@ -15600,6 +16031,7 @@
                   </w:pPr>
                   <w:r>
                     <w:rPr>
+                      <w:color w:val="FF0000"/>
                       <w:sz w:val="22"/>
                       <w:szCs w:val="22"/>
                       <w:lang w:bidi="hi-IN"/>
@@ -15620,6 +16052,7 @@
                     <w:pStyle w:val="NormalWeb"/>
                     <w:jc w:val="both"/>
                     <w:rPr>
+                      <w:color w:val="FF0000"/>
                       <w:sz w:val="22"/>
                       <w:szCs w:val="22"/>
                       <w:lang w:bidi="hi-IN"/>
@@ -15627,6 +16060,7 @@
                   </w:pPr>
                   <w:r>
                     <w:rPr>
+                      <w:color w:val="FF0000"/>
                       <w:sz w:val="22"/>
                       <w:szCs w:val="22"/>
                       <w:lang w:bidi="hi-IN"/>
@@ -16290,7 +16724,7 @@
                 <v:stroke joinstyle="miter"/>
                 <v:path gradientshapeok="t" o:connecttype="rect"/>
               </v:shapetype>
-              <v:shape id="Text Box 14" o:spid="_x0000_s1026" type="#_x0000_t202" style="position:absolute;left:0;text-align:left;margin-left:126.75pt;margin-top:245.65pt;width:35.05pt;height:19.8pt;z-index:251674624;visibility:visible;mso-wrap-style:square;mso-width-percent:0;mso-height-percent:0;mso-wrap-distance-left:9pt;mso-wrap-distance-top:0;mso-wrap-distance-right:9pt;mso-wrap-distance-bottom:0;mso-position-horizontal:absolute;mso-position-horizontal-relative:text;mso-position-vertical:absolute;mso-position-vertical-relative:text;mso-width-percent:0;mso-height-percent:0;mso-width-relative:margin;mso-height-relative:margin;v-text-anchor:top" o:gfxdata="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" fillcolor="white [3201]" stroked="f" strokeweight=".5pt">
+              <v:shape id="Text Box 14" o:spid="_x0000_s1026" type="#_x0000_t202" style="position:absolute;left:0;text-align:left;margin-left:126.75pt;margin-top:245.65pt;width:35.05pt;height:19.8pt;z-index:251674624;visibility:visible;mso-wrap-style:square;mso-width-percent:0;mso-height-percent:0;mso-wrap-distance-left:9pt;mso-wrap-distance-top:0;mso-wrap-distance-right:9pt;mso-wrap-distance-bottom:0;mso-position-horizontal:absolute;mso-position-horizontal-relative:text;mso-position-vertical:absolute;mso-position-vertical-relative:text;mso-width-percent:0;mso-height-percent:0;mso-width-relative:margin;mso-height-relative:margin;v-text-anchor:top" o:gfxdata="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" fillcolor="white [3201]" stroked="f" strokeweight=".5pt">
                 <v:textbox>
                   <w:txbxContent>
                     <w:p>
@@ -16406,7 +16840,7 @@
           </mc:Choice>
           <mc:Fallback>
             <w:pict>
-              <v:shape w14:anchorId="56303501" id="Text Box 21" o:spid="_x0000_s1027" type="#_x0000_t202" style="position:absolute;left:0;text-align:left;margin-left:380.9pt;margin-top:305.95pt;width:28.95pt;height:21.75pt;z-index:251680768;visibility:visible;mso-wrap-style:square;mso-width-percent:0;mso-height-percent:0;mso-wrap-distance-left:9pt;mso-wrap-distance-top:0;mso-wrap-distance-right:9pt;mso-wrap-distance-bottom:0;mso-position-horizontal:absolute;mso-position-horizontal-relative:text;mso-position-vertical:absolute;mso-position-vertical-relative:text;mso-width-percent:0;mso-height-percent:0;mso-width-relative:margin;mso-height-relative:margin;v-text-anchor:top" o:gfxdata="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" fillcolor="white [3201]" stroked="f" strokeweight=".5pt">
+              <v:shape w14:anchorId="56303501" id="Text Box 21" o:spid="_x0000_s1027" type="#_x0000_t202" style="position:absolute;left:0;text-align:left;margin-left:380.9pt;margin-top:305.95pt;width:28.95pt;height:21.75pt;z-index:251680768;visibility:visible;mso-wrap-style:square;mso-width-percent:0;mso-height-percent:0;mso-wrap-distance-left:9pt;mso-wrap-distance-top:0;mso-wrap-distance-right:9pt;mso-wrap-distance-bottom:0;mso-position-horizontal:absolute;mso-position-horizontal-relative:text;mso-position-vertical:absolute;mso-position-vertical-relative:text;mso-width-percent:0;mso-height-percent:0;mso-width-relative:margin;mso-height-relative:margin;v-text-anchor:top" o:gfxdata="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" fillcolor="white [3201]" stroked="f" strokeweight=".5pt">
                 <v:textbox>
                   <w:txbxContent>
                     <w:p>
@@ -16522,7 +16956,7 @@
           </mc:Choice>
           <mc:Fallback>
             <w:pict>
-              <v:shape w14:anchorId="3920460C" id="Text Box 20" o:spid="_x0000_s1028" type="#_x0000_t202" style="position:absolute;left:0;text-align:left;margin-left:381pt;margin-top:192.6pt;width:28.95pt;height:19.8pt;z-index:251678720;visibility:visible;mso-wrap-style:square;mso-width-percent:0;mso-height-percent:0;mso-wrap-distance-left:9pt;mso-wrap-distance-top:0;mso-wrap-distance-right:9pt;mso-wrap-distance-bottom:0;mso-position-horizontal:absolute;mso-position-horizontal-relative:text;mso-position-vertical:absolute;mso-position-vertical-relative:text;mso-width-percent:0;mso-height-percent:0;mso-width-relative:margin;mso-height-relative:margin;v-text-anchor:top" o:gfxdata="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" fillcolor="white [3201]" stroked="f" strokeweight=".5pt">
+              <v:shape w14:anchorId="3920460C" id="Text Box 20" o:spid="_x0000_s1028" type="#_x0000_t202" style="position:absolute;left:0;text-align:left;margin-left:381pt;margin-top:192.6pt;width:28.95pt;height:19.8pt;z-index:251678720;visibility:visible;mso-wrap-style:square;mso-width-percent:0;mso-height-percent:0;mso-wrap-distance-left:9pt;mso-wrap-distance-top:0;mso-wrap-distance-right:9pt;mso-wrap-distance-bottom:0;mso-position-horizontal:absolute;mso-position-horizontal-relative:text;mso-position-vertical:absolute;mso-position-vertical-relative:text;mso-width-percent:0;mso-height-percent:0;mso-width-relative:margin;mso-height-relative:margin;v-text-anchor:top" o:gfxdata="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" fillcolor="white [3201]" stroked="f" strokeweight=".5pt">
                 <v:textbox>
                   <w:txbxContent>
                     <w:p>
@@ -16638,7 +17072,7 @@
           </mc:Choice>
           <mc:Fallback>
             <w:pict>
-              <v:shape w14:anchorId="7E08246F" id="Text Box 19" o:spid="_x0000_s1029" type="#_x0000_t202" style="position:absolute;left:0;text-align:left;margin-left:377.45pt;margin-top:45.8pt;width:35.05pt;height:19.8pt;z-index:251676672;visibility:visible;mso-wrap-style:square;mso-width-percent:0;mso-height-percent:0;mso-wrap-distance-left:9pt;mso-wrap-distance-top:0;mso-wrap-distance-right:9pt;mso-wrap-distance-bottom:0;mso-position-horizontal:absolute;mso-position-horizontal-relative:text;mso-position-vertical:absolute;mso-position-vertical-relative:text;mso-width-percent:0;mso-height-percent:0;mso-width-relative:margin;mso-height-relative:margin;v-text-anchor:top" o:gfxdata="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" fillcolor="white [3201]" stroked="f" strokeweight=".5pt">
+              <v:shape w14:anchorId="7E08246F" id="Text Box 19" o:spid="_x0000_s1029" type="#_x0000_t202" style="position:absolute;left:0;text-align:left;margin-left:377.45pt;margin-top:45.8pt;width:35.05pt;height:19.8pt;z-index:251676672;visibility:visible;mso-wrap-style:square;mso-width-percent:0;mso-height-percent:0;mso-wrap-distance-left:9pt;mso-wrap-distance-top:0;mso-wrap-distance-right:9pt;mso-wrap-distance-bottom:0;mso-position-horizontal:absolute;mso-position-horizontal-relative:text;mso-position-vertical:absolute;mso-position-vertical-relative:text;mso-width-percent:0;mso-height-percent:0;mso-width-relative:margin;mso-height-relative:margin;v-text-anchor:top" o:gfxdata="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" fillcolor="white [3201]" stroked="f" strokeweight=".5pt">
                 <v:textbox>
                   <w:txbxContent>
                     <w:p>
@@ -18433,21 +18867,7 @@
           <w:rFonts w:ascii="Times New Roman" w:hAnsi="Times New Roman" w:cs="Times New Roman"/>
           <w:b/>
         </w:rPr>
-        <w:t xml:space="preserve"> = 12 + </w:t>
-      </w:r>
-      <w:r>
-        <w:rPr>
-          <w:rFonts w:ascii="Times New Roman" w:hAnsi="Times New Roman" w:cs="Times New Roman"/>
-          <w:b/>
-        </w:rPr>
-        <w:t>d (L1, C)</w:t>
-      </w:r>
-      <w:r>
-        <w:rPr>
-          <w:rFonts w:ascii="Times New Roman" w:hAnsi="Times New Roman" w:cs="Times New Roman"/>
-          <w:b/>
-        </w:rPr>
-        <w:t xml:space="preserve"> cos y = 12 * 48.02 * cos 51.34 = 42.</w:t>
+        <w:t xml:space="preserve"> = 12 + d (L1, C) cos y = 12 * 48.02 * cos 51.34 = 42.</w:t>
       </w:r>
     </w:p>
     <w:p>
@@ -18996,6 +19416,7 @@
         <w:jc w:val="both"/>
         <w:rPr>
           <w:rFonts w:ascii="Times New Roman" w:hAnsi="Times New Roman" w:cs="Times New Roman"/>
+          <w:color w:val="FF0000"/>
         </w:rPr>
       </w:pPr>
     </w:p>
@@ -19004,6 +19425,7 @@
         <w:jc w:val="both"/>
         <w:rPr>
           <w:rFonts w:ascii="Times New Roman" w:hAnsi="Times New Roman" w:cs="Times New Roman"/>
+          <w:color w:val="FF0000"/>
         </w:rPr>
       </w:pPr>
       <m:oMathPara>
@@ -19014,6 +19436,7 @@
                 <w:rPr>
                   <w:rFonts w:ascii="Cambria Math" w:hAnsi="Cambria Math" w:cs="Times New Roman"/>
                   <w:i/>
+                  <w:color w:val="FF0000"/>
                 </w:rPr>
               </m:ctrlPr>
             </m:sSupPr>
@@ -19021,6 +19444,7 @@
               <m:r>
                 <w:rPr>
                   <w:rFonts w:ascii="Cambria Math" w:hAnsi="Cambria Math" w:cs="Times New Roman"/>
+                  <w:color w:val="FF0000"/>
                 </w:rPr>
                 <m:t>x</m:t>
               </m:r>
@@ -19029,6 +19453,7 @@
               <m:r>
                 <w:rPr>
                   <w:rFonts w:ascii="Cambria Math" w:hAnsi="Cambria Math" w:cs="Times New Roman"/>
+                  <w:color w:val="FF0000"/>
                 </w:rPr>
                 <m:t>2</m:t>
               </m:r>
@@ -19037,6 +19462,7 @@
           <m:r>
             <w:rPr>
               <w:rFonts w:ascii="Cambria Math" w:hAnsi="Cambria Math" w:cs="Times New Roman"/>
+              <w:color w:val="FF0000"/>
             </w:rPr>
             <m:t>+</m:t>
           </m:r>
@@ -19046,6 +19472,7 @@
                 <w:rPr>
                   <w:rFonts w:ascii="Cambria Math" w:hAnsi="Cambria Math" w:cs="Times New Roman"/>
                   <w:i/>
+                  <w:color w:val="FF0000"/>
                 </w:rPr>
               </m:ctrlPr>
             </m:sSupPr>
@@ -19053,6 +19480,7 @@
               <m:r>
                 <w:rPr>
                   <w:rFonts w:ascii="Cambria Math" w:hAnsi="Cambria Math" w:cs="Times New Roman"/>
+                  <w:color w:val="FF0000"/>
                 </w:rPr>
                 <m:t>y</m:t>
               </m:r>
@@ -19061,6 +19489,7 @@
               <m:r>
                 <w:rPr>
                   <w:rFonts w:ascii="Cambria Math" w:hAnsi="Cambria Math" w:cs="Times New Roman"/>
+                  <w:color w:val="FF0000"/>
                 </w:rPr>
                 <m:t>2</m:t>
               </m:r>
@@ -19069,6 +19498,7 @@
           <m:r>
             <w:rPr>
               <w:rFonts w:ascii="Cambria Math" w:hAnsi="Cambria Math" w:cs="Times New Roman"/>
+              <w:color w:val="FF0000"/>
             </w:rPr>
             <m:t>=</m:t>
           </m:r>
@@ -19078,6 +19508,7 @@
                 <w:rPr>
                   <w:rFonts w:ascii="Cambria Math" w:hAnsi="Cambria Math" w:cs="Times New Roman"/>
                   <w:i/>
+                  <w:color w:val="FF0000"/>
                 </w:rPr>
               </m:ctrlPr>
             </m:sSupPr>
@@ -19085,6 +19516,7 @@
               <m:r>
                 <w:rPr>
                   <w:rFonts w:ascii="Cambria Math" w:hAnsi="Cambria Math" w:cs="Times New Roman"/>
+                  <w:color w:val="FF0000"/>
                 </w:rPr>
                 <m:t>170</m:t>
               </m:r>
@@ -19093,6 +19525,7 @@
               <m:r>
                 <w:rPr>
                   <w:rFonts w:ascii="Cambria Math" w:hAnsi="Cambria Math" w:cs="Times New Roman"/>
+                  <w:color w:val="FF0000"/>
                 </w:rPr>
                 <m:t>2</m:t>
               </m:r>
@@ -19106,6 +19539,7 @@
         <w:jc w:val="both"/>
         <w:rPr>
           <w:rFonts w:ascii="Times New Roman" w:hAnsi="Times New Roman" w:cs="Times New Roman"/>
+          <w:color w:val="FF0000"/>
         </w:rPr>
       </w:pPr>
       <m:oMathPara>
@@ -19116,6 +19550,7 @@
                 <w:rPr>
                   <w:rFonts w:ascii="Cambria Math" w:hAnsi="Cambria Math" w:cs="Times New Roman"/>
                   <w:i/>
+                  <w:color w:val="FF0000"/>
                 </w:rPr>
               </m:ctrlPr>
             </m:sSupPr>
@@ -19123,6 +19558,7 @@
               <m:r>
                 <w:rPr>
                   <w:rFonts w:ascii="Cambria Math" w:hAnsi="Cambria Math" w:cs="Times New Roman"/>
+                  <w:color w:val="FF0000"/>
                 </w:rPr>
                 <m:t>x</m:t>
               </m:r>
@@ -19131,6 +19567,7 @@
               <m:r>
                 <w:rPr>
                   <w:rFonts w:ascii="Cambria Math" w:hAnsi="Cambria Math" w:cs="Times New Roman"/>
+                  <w:color w:val="FF0000"/>
                 </w:rPr>
                 <m:t>2</m:t>
               </m:r>
@@ -19139,6 +19576,7 @@
           <m:r>
             <w:rPr>
               <w:rFonts w:ascii="Cambria Math" w:hAnsi="Cambria Math" w:cs="Times New Roman"/>
+              <w:color w:val="FF0000"/>
             </w:rPr>
             <m:t>+</m:t>
           </m:r>
@@ -19148,6 +19586,7 @@
                 <w:rPr>
                   <w:rFonts w:ascii="Cambria Math" w:hAnsi="Cambria Math" w:cs="Times New Roman"/>
                   <w:i/>
+                  <w:color w:val="FF0000"/>
                 </w:rPr>
               </m:ctrlPr>
             </m:sSupPr>
@@ -19155,26 +19594,16 @@
               <m:r>
                 <w:rPr>
                   <w:rFonts w:ascii="Cambria Math" w:hAnsi="Cambria Math" w:cs="Times New Roman"/>
+                  <w:color w:val="FF0000"/>
                 </w:rPr>
-                <m:t>(</m:t>
-              </m:r>
-              <m:r>
-                <w:rPr>
-                  <w:rFonts w:ascii="Cambria Math" w:hAnsi="Cambria Math" w:cs="Times New Roman"/>
-                </w:rPr>
-                <m:t>y</m:t>
-              </m:r>
-              <m:r>
-                <w:rPr>
-                  <w:rFonts w:ascii="Cambria Math" w:hAnsi="Cambria Math" w:cs="Times New Roman"/>
-                </w:rPr>
-                <m:t>-400)</m:t>
+                <m:t>(y-400)</m:t>
               </m:r>
             </m:e>
             <m:sup>
               <m:r>
                 <w:rPr>
                   <w:rFonts w:ascii="Cambria Math" w:hAnsi="Cambria Math" w:cs="Times New Roman"/>
+                  <w:color w:val="FF0000"/>
                 </w:rPr>
                 <m:t>2</m:t>
               </m:r>
@@ -19183,6 +19612,7 @@
           <m:r>
             <w:rPr>
               <w:rFonts w:ascii="Cambria Math" w:hAnsi="Cambria Math" w:cs="Times New Roman"/>
+              <w:color w:val="FF0000"/>
             </w:rPr>
             <m:t>=</m:t>
           </m:r>
@@ -19192,6 +19622,7 @@
                 <w:rPr>
                   <w:rFonts w:ascii="Cambria Math" w:hAnsi="Cambria Math" w:cs="Times New Roman"/>
                   <w:i/>
+                  <w:color w:val="FF0000"/>
                 </w:rPr>
               </m:ctrlPr>
             </m:sSupPr>
@@ -19199,6 +19630,7 @@
               <m:r>
                 <w:rPr>
                   <w:rFonts w:ascii="Cambria Math" w:hAnsi="Cambria Math" w:cs="Times New Roman"/>
+                  <w:color w:val="FF0000"/>
                 </w:rPr>
                 <m:t>510</m:t>
               </m:r>
@@ -19207,6 +19639,7 @@
               <m:r>
                 <w:rPr>
                   <w:rFonts w:ascii="Cambria Math" w:hAnsi="Cambria Math" w:cs="Times New Roman"/>
+                  <w:color w:val="FF0000"/>
                 </w:rPr>
                 <m:t>2</m:t>
               </m:r>
@@ -19220,6 +19653,7 @@
         <w:jc w:val="both"/>
         <w:rPr>
           <w:rFonts w:ascii="Times New Roman" w:hAnsi="Times New Roman" w:cs="Times New Roman"/>
+          <w:color w:val="FF0000"/>
         </w:rPr>
       </w:pPr>
       <m:oMathPara>
@@ -19230,6 +19664,7 @@
                 <w:rPr>
                   <w:rFonts w:ascii="Cambria Math" w:hAnsi="Cambria Math" w:cs="Times New Roman"/>
                   <w:i/>
+                  <w:color w:val="FF0000"/>
                 </w:rPr>
               </m:ctrlPr>
             </m:sSupPr>
@@ -19237,20 +19672,16 @@
               <m:r>
                 <w:rPr>
                   <w:rFonts w:ascii="Cambria Math" w:hAnsi="Cambria Math" w:cs="Times New Roman"/>
+                  <w:color w:val="FF0000"/>
                 </w:rPr>
-                <m:t>x</m:t>
-              </m:r>
-              <m:r>
-                <w:rPr>
-                  <w:rFonts w:ascii="Cambria Math" w:hAnsi="Cambria Math" w:cs="Times New Roman"/>
-                </w:rPr>
-                <m:t>-990.1690)</m:t>
+                <m:t>x-990.1690)</m:t>
               </m:r>
             </m:e>
             <m:sup>
               <m:r>
                 <w:rPr>
                   <w:rFonts w:ascii="Cambria Math" w:hAnsi="Cambria Math" w:cs="Times New Roman"/>
+                  <w:color w:val="FF0000"/>
                 </w:rPr>
                 <m:t>2</m:t>
               </m:r>
@@ -19259,6 +19690,7 @@
           <m:r>
             <w:rPr>
               <w:rFonts w:ascii="Cambria Math" w:hAnsi="Cambria Math" w:cs="Times New Roman"/>
+              <w:color w:val="FF0000"/>
             </w:rPr>
             <m:t>+</m:t>
           </m:r>
@@ -19268,6 +19700,7 @@
                 <w:rPr>
                   <w:rFonts w:ascii="Cambria Math" w:hAnsi="Cambria Math" w:cs="Times New Roman"/>
                   <w:i/>
+                  <w:color w:val="FF0000"/>
                 </w:rPr>
               </m:ctrlPr>
             </m:sSupPr>
@@ -19275,6 +19708,7 @@
               <m:r>
                 <w:rPr>
                   <w:rFonts w:ascii="Cambria Math" w:hAnsi="Cambria Math" w:cs="Times New Roman"/>
+                  <w:color w:val="FF0000"/>
                 </w:rPr>
                 <m:t>y</m:t>
               </m:r>
@@ -19283,6 +19717,7 @@
               <m:r>
                 <w:rPr>
                   <w:rFonts w:ascii="Cambria Math" w:hAnsi="Cambria Math" w:cs="Times New Roman"/>
+                  <w:color w:val="FF0000"/>
                 </w:rPr>
                 <m:t>2</m:t>
               </m:r>
@@ -19291,6 +19726,7 @@
           <m:r>
             <w:rPr>
               <w:rFonts w:ascii="Cambria Math" w:hAnsi="Cambria Math" w:cs="Times New Roman"/>
+              <w:color w:val="FF0000"/>
             </w:rPr>
             <m:t>=</m:t>
           </m:r>
@@ -19300,6 +19736,7 @@
                 <w:rPr>
                   <w:rFonts w:ascii="Cambria Math" w:hAnsi="Cambria Math" w:cs="Times New Roman"/>
                   <w:i/>
+                  <w:color w:val="FF0000"/>
                 </w:rPr>
               </m:ctrlPr>
             </m:sSupPr>
@@ -19307,6 +19744,7 @@
               <m:r>
                 <w:rPr>
                   <w:rFonts w:ascii="Cambria Math" w:hAnsi="Cambria Math" w:cs="Times New Roman"/>
+                  <w:color w:val="FF0000"/>
                 </w:rPr>
                 <m:t>850</m:t>
               </m:r>
@@ -19315,6 +19753,7 @@
               <m:r>
                 <w:rPr>
                   <w:rFonts w:ascii="Cambria Math" w:hAnsi="Cambria Math" w:cs="Times New Roman"/>
+                  <w:color w:val="FF0000"/>
                 </w:rPr>
                 <m:t>2</m:t>
               </m:r>
@@ -19350,6 +19789,7 @@
         <w:jc w:val="both"/>
         <w:rPr>
           <w:rFonts w:ascii="Times New Roman" w:hAnsi="Times New Roman" w:cs="Times New Roman"/>
+          <w:color w:val="FF0000"/>
         </w:rPr>
       </w:pPr>
     </w:p>
@@ -19358,11 +19798,13 @@
         <w:jc w:val="both"/>
         <w:rPr>
           <w:rFonts w:ascii="Times New Roman" w:hAnsi="Times New Roman" w:cs="Times New Roman"/>
-        </w:rPr>
-      </w:pPr>
-      <w:r>
-        <w:rPr>
-          <w:rFonts w:ascii="Times New Roman" w:hAnsi="Times New Roman" w:cs="Times New Roman"/>
+          <w:color w:val="FF0000"/>
+        </w:rPr>
+      </w:pPr>
+      <w:r>
+        <w:rPr>
+          <w:rFonts w:ascii="Times New Roman" w:hAnsi="Times New Roman" w:cs="Times New Roman"/>
+          <w:color w:val="FF0000"/>
         </w:rPr>
         <w:t>(164.5,44.5)</w:t>
       </w:r>
@@ -19553,6 +19995,7 @@
     </w:p>
     <w:p>
       <w:pPr>
+        <w:jc w:val="both"/>
         <w:rPr>
           <w:rFonts w:ascii="Times New Roman" w:hAnsi="Times New Roman" w:cs="Times New Roman"/>
         </w:rPr>
@@ -19560,15 +20003,309 @@
     </w:p>
     <w:p>
       <w:pPr>
-        <w:rPr>
-          <w:rFonts w:ascii="Times New Roman" w:hAnsi="Times New Roman" w:cs="Times New Roman"/>
-        </w:rPr>
-      </w:pPr>
-      <w:r>
-        <w:rPr>
-          <w:rFonts w:ascii="Times New Roman" w:hAnsi="Times New Roman" w:cs="Times New Roman"/>
-        </w:rPr>
-        <w:t>Exact (</w:t>
+        <w:jc w:val="both"/>
+        <w:rPr>
+          <w:rFonts w:ascii="Times New Roman" w:hAnsi="Times New Roman" w:cs="Times New Roman"/>
+          <w:color w:val="FF0000"/>
+        </w:rPr>
+      </w:pPr>
+      <w:r>
+        <w:rPr>
+          <w:rFonts w:ascii="Times New Roman" w:hAnsi="Times New Roman" w:cs="Times New Roman"/>
+          <w:color w:val="FF0000"/>
+        </w:rPr>
+        <w:t>Given the location of the first two sound recorders, the time</w:t>
+      </w:r>
+      <w:r>
+        <w:rPr>
+          <w:rFonts w:ascii="Times New Roman" w:hAnsi="Times New Roman" w:cs="Times New Roman"/>
+          <w:color w:val="FF0000"/>
+        </w:rPr>
+        <w:t>s</w:t>
+      </w:r>
+      <w:r>
+        <w:rPr>
+          <w:rFonts w:ascii="Times New Roman" w:hAnsi="Times New Roman" w:cs="Times New Roman"/>
+          <w:color w:val="FF0000"/>
+        </w:rPr>
+        <w:t xml:space="preserve"> of the gunshot, and the </w:t>
+      </w:r>
+      <w:r>
+        <w:rPr>
+          <w:rFonts w:ascii="Times New Roman" w:hAnsi="Times New Roman" w:cs="Times New Roman"/>
+          <w:color w:val="FF0000"/>
+        </w:rPr>
+        <w:t>time elapsed between when each recorder picked up the shot, we can write a formula for the distance between the recorders.</w:t>
+      </w:r>
+    </w:p>
+    <w:p>
+      <w:pPr>
+        <w:jc w:val="both"/>
+        <w:rPr>
+          <w:rFonts w:ascii="Times New Roman" w:hAnsi="Times New Roman" w:cs="Times New Roman"/>
+          <w:color w:val="FF0000"/>
+        </w:rPr>
+      </w:pPr>
+    </w:p>
+    <w:p>
+      <w:pPr>
+        <w:jc w:val="both"/>
+        <w:rPr>
+          <w:rFonts w:ascii="Times New Roman" w:hAnsi="Times New Roman" w:cs="Times New Roman"/>
+          <w:color w:val="FF0000"/>
+        </w:rPr>
+      </w:pPr>
+      <m:oMath>
+        <m:sSup>
+          <m:sSupPr>
+            <m:ctrlPr>
+              <w:rPr>
+                <w:rFonts w:ascii="Cambria Math" w:hAnsi="Cambria Math" w:cs="Times New Roman"/>
+                <w:i/>
+                <w:color w:val="FF0000"/>
+              </w:rPr>
+            </m:ctrlPr>
+          </m:sSupPr>
+          <m:e>
+            <m:r>
+              <w:rPr>
+                <w:rFonts w:ascii="Cambria Math" w:hAnsi="Cambria Math" w:cs="Times New Roman"/>
+                <w:color w:val="FF0000"/>
+              </w:rPr>
+              <m:t>x</m:t>
+            </m:r>
+          </m:e>
+          <m:sup>
+            <m:r>
+              <w:rPr>
+                <w:rFonts w:ascii="Cambria Math" w:hAnsi="Cambria Math" w:cs="Times New Roman"/>
+                <w:color w:val="FF0000"/>
+              </w:rPr>
+              <m:t>2</m:t>
+            </m:r>
+          </m:sup>
+        </m:sSup>
+        <m:r>
+          <w:rPr>
+            <w:rFonts w:ascii="Cambria Math" w:hAnsi="Cambria Math" w:cs="Times New Roman"/>
+            <w:color w:val="FF0000"/>
+          </w:rPr>
+          <m:t>+</m:t>
+        </m:r>
+        <m:sSup>
+          <m:sSupPr>
+            <m:ctrlPr>
+              <w:rPr>
+                <w:rFonts w:ascii="Cambria Math" w:hAnsi="Cambria Math" w:cs="Times New Roman"/>
+                <w:i/>
+                <w:color w:val="FF0000"/>
+              </w:rPr>
+            </m:ctrlPr>
+          </m:sSupPr>
+          <m:e>
+            <m:d>
+              <m:dPr>
+                <m:ctrlPr>
+                  <w:rPr>
+                    <w:rFonts w:ascii="Cambria Math" w:hAnsi="Cambria Math" w:cs="Times New Roman"/>
+                    <w:i/>
+                    <w:color w:val="FF0000"/>
+                  </w:rPr>
+                </m:ctrlPr>
+              </m:dPr>
+              <m:e>
+                <m:r>
+                  <w:rPr>
+                    <w:rFonts w:ascii="Cambria Math" w:hAnsi="Cambria Math" w:cs="Times New Roman"/>
+                    <w:color w:val="FF0000"/>
+                  </w:rPr>
+                  <m:t>y-400</m:t>
+                </m:r>
+              </m:e>
+            </m:d>
+          </m:e>
+          <m:sup>
+            <m:r>
+              <w:rPr>
+                <w:rFonts w:ascii="Cambria Math" w:hAnsi="Cambria Math" w:cs="Times New Roman"/>
+                <w:color w:val="FF0000"/>
+              </w:rPr>
+              <m:t>2</m:t>
+            </m:r>
+          </m:sup>
+        </m:sSup>
+        <m:r>
+          <w:rPr>
+            <w:rFonts w:ascii="Cambria Math" w:hAnsi="Cambria Math" w:cs="Times New Roman"/>
+            <w:color w:val="FF0000"/>
+          </w:rPr>
+          <m:t>-</m:t>
+        </m:r>
+        <m:sSup>
+          <m:sSupPr>
+            <m:ctrlPr>
+              <w:rPr>
+                <w:rFonts w:ascii="Cambria Math" w:hAnsi="Cambria Math" w:cs="Times New Roman"/>
+                <w:i/>
+                <w:color w:val="FF0000"/>
+              </w:rPr>
+            </m:ctrlPr>
+          </m:sSupPr>
+          <m:e>
+            <m:r>
+              <w:rPr>
+                <w:rFonts w:ascii="Cambria Math" w:hAnsi="Cambria Math" w:cs="Times New Roman"/>
+                <w:color w:val="FF0000"/>
+              </w:rPr>
+              <m:t>x</m:t>
+            </m:r>
+          </m:e>
+          <m:sup>
+            <m:r>
+              <w:rPr>
+                <w:rFonts w:ascii="Cambria Math" w:hAnsi="Cambria Math" w:cs="Times New Roman"/>
+                <w:color w:val="FF0000"/>
+              </w:rPr>
+              <m:t>2</m:t>
+            </m:r>
+          </m:sup>
+        </m:sSup>
+        <m:r>
+          <w:rPr>
+            <w:rFonts w:ascii="Cambria Math" w:hAnsi="Cambria Math" w:cs="Times New Roman"/>
+            <w:color w:val="FF0000"/>
+          </w:rPr>
+          <m:t>-</m:t>
+        </m:r>
+        <m:sSup>
+          <m:sSupPr>
+            <m:ctrlPr>
+              <w:rPr>
+                <w:rFonts w:ascii="Cambria Math" w:hAnsi="Cambria Math" w:cs="Times New Roman"/>
+                <w:i/>
+                <w:color w:val="FF0000"/>
+              </w:rPr>
+            </m:ctrlPr>
+          </m:sSupPr>
+          <m:e>
+            <m:r>
+              <w:rPr>
+                <w:rFonts w:ascii="Cambria Math" w:hAnsi="Cambria Math" w:cs="Times New Roman"/>
+                <w:color w:val="FF0000"/>
+              </w:rPr>
+              <m:t>y</m:t>
+            </m:r>
+          </m:e>
+          <m:sup>
+            <m:r>
+              <w:rPr>
+                <w:rFonts w:ascii="Cambria Math" w:hAnsi="Cambria Math" w:cs="Times New Roman"/>
+                <w:color w:val="FF0000"/>
+              </w:rPr>
+              <m:t>2</m:t>
+            </m:r>
+          </m:sup>
+        </m:sSup>
+        <m:r>
+          <w:rPr>
+            <w:rFonts w:ascii="Cambria Math" w:hAnsi="Cambria Math" w:cs="Times New Roman"/>
+            <w:color w:val="FF0000"/>
+          </w:rPr>
+          <m:t>=340*1</m:t>
+        </m:r>
+      </m:oMath>
+      <w:r>
+        <w:rPr>
+          <w:rFonts w:ascii="Times New Roman" w:hAnsi="Times New Roman" w:cs="Times New Roman"/>
+          <w:color w:val="FF0000"/>
+        </w:rPr>
+        <w:t xml:space="preserve"> </w:t>
+      </w:r>
+    </w:p>
+    <w:p>
+      <w:pPr>
+        <w:jc w:val="both"/>
+        <w:rPr>
+          <w:rFonts w:ascii="Times New Roman" w:hAnsi="Times New Roman" w:cs="Times New Roman"/>
+          <w:noProof/>
+        </w:rPr>
+      </w:pPr>
+    </w:p>
+    <w:p>
+      <w:pPr>
+        <w:jc w:val="both"/>
+        <w:rPr>
+          <w:rFonts w:ascii="Times New Roman" w:hAnsi="Times New Roman" w:cs="Times New Roman"/>
+        </w:rPr>
+      </w:pPr>
+      <w:r>
+        <w:rPr>
+          <w:rFonts w:ascii="Times New Roman" w:hAnsi="Times New Roman" w:cs="Times New Roman"/>
+          <w:noProof/>
+        </w:rPr>
+        <w:drawing>
+          <wp:inline distT="0" distB="0" distL="0" distR="0" wp14:anchorId="1131C5FD" wp14:editId="4603A23F">
+            <wp:extent cx="1747647" cy="4424108"/>
+            <wp:effectExtent l="0" t="4763" r="318" b="317"/>
+            <wp:docPr id="5" name="Picture 5" descr="A close up of text on a white background&#10;&#10;Description automatically generated"/>
+            <wp:cNvGraphicFramePr>
+              <a:graphicFrameLocks xmlns:a="http://schemas.openxmlformats.org/drawingml/2006/main" noChangeAspect="1"/>
+            </wp:cNvGraphicFramePr>
+            <a:graphic xmlns:a="http://schemas.openxmlformats.org/drawingml/2006/main">
+              <a:graphicData uri="http://schemas.openxmlformats.org/drawingml/2006/picture">
+                <pic:pic xmlns:pic="http://schemas.openxmlformats.org/drawingml/2006/picture">
+                  <pic:nvPicPr>
+                    <pic:cNvPr id="5" name="IMG_20191125_215846.jpg"/>
+                    <pic:cNvPicPr/>
+                  </pic:nvPicPr>
+                  <pic:blipFill rotWithShape="1">
+                    <a:blip r:embed="rId15" cstate="print">
+                      <a:extLst>
+                        <a:ext uri="{BEBA8EAE-BF5A-486C-A8C5-ECC9F3942E4B}">
+                          <a14:imgProps xmlns:a14="http://schemas.microsoft.com/office/drawing/2010/main">
+                            <a14:imgLayer r:embed="rId16">
+                              <a14:imgEffect>
+                                <a14:brightnessContrast bright="20000" contrast="20000"/>
+                              </a14:imgEffect>
+                            </a14:imgLayer>
+                          </a14:imgProps>
+                        </a:ext>
+                        <a:ext uri="{28A0092B-C50C-407E-A947-70E740481C1C}">
+                          <a14:useLocalDpi xmlns:a14="http://schemas.microsoft.com/office/drawing/2010/main" val="0"/>
+                        </a:ext>
+                      </a:extLst>
+                    </a:blip>
+                    <a:srcRect l="26349" t="5759" r="27619" b="6845"/>
+                    <a:stretch/>
+                  </pic:blipFill>
+                  <pic:spPr bwMode="auto">
+                    <a:xfrm rot="16200000">
+                      <a:off x="0" y="0"/>
+                      <a:ext cx="1750154" cy="4430455"/>
+                    </a:xfrm>
+                    <a:prstGeom prst="rect">
+                      <a:avLst/>
+                    </a:prstGeom>
+                    <a:ln>
+                      <a:noFill/>
+                    </a:ln>
+                    <a:extLst>
+                      <a:ext uri="{53640926-AAD7-44D8-BBD7-CCE9431645EC}">
+                        <a14:shadowObscured xmlns:a14="http://schemas.microsoft.com/office/drawing/2010/main"/>
+                      </a:ext>
+                    </a:extLst>
+                  </pic:spPr>
+                </pic:pic>
+              </a:graphicData>
+            </a:graphic>
+          </wp:inline>
+        </w:drawing>
+      </w:r>
+      <w:r>
+        <w:rPr>
+          <w:rFonts w:ascii="Times New Roman" w:hAnsi="Times New Roman" w:cs="Times New Roman"/>
+        </w:rPr>
+        <w:t xml:space="preserve"> If we knew the exact time of the gunshot, we could solve for r and thus for (</w:t>
       </w:r>
       <w:proofErr w:type="spellStart"/>
       <w:proofErr w:type="gramStart"/>
@@ -19584,7 +20321,50 @@
         <w:rPr>
           <w:rFonts w:ascii="Times New Roman" w:hAnsi="Times New Roman" w:cs="Times New Roman"/>
         </w:rPr>
-        <w:t>) coordinates can be calculated based on the following formula:</w:t>
+        <w:t>)</w:t>
+      </w:r>
+    </w:p>
+    <w:p>
+      <w:pPr>
+        <w:rPr>
+          <w:rFonts w:ascii="Times New Roman" w:hAnsi="Times New Roman" w:cs="Times New Roman"/>
+        </w:rPr>
+      </w:pPr>
+    </w:p>
+    <w:p>
+      <w:pPr>
+        <w:rPr>
+          <w:rFonts w:ascii="Times New Roman" w:hAnsi="Times New Roman" w:cs="Times New Roman"/>
+        </w:rPr>
+      </w:pPr>
+      <w:r>
+        <w:rPr>
+          <w:rFonts w:ascii="Times New Roman" w:hAnsi="Times New Roman" w:cs="Times New Roman"/>
+        </w:rPr>
+        <w:lastRenderedPageBreak/>
+        <w:t>Exact (</w:t>
+      </w:r>
+      <w:proofErr w:type="spellStart"/>
+      <w:proofErr w:type="gramStart"/>
+      <w:r>
+        <w:rPr>
+          <w:rFonts w:ascii="Times New Roman" w:hAnsi="Times New Roman" w:cs="Times New Roman"/>
+        </w:rPr>
+        <w:t>x,y</w:t>
+      </w:r>
+      <w:proofErr w:type="spellEnd"/>
+      <w:proofErr w:type="gramEnd"/>
+      <w:r>
+        <w:rPr>
+          <w:rFonts w:ascii="Times New Roman" w:hAnsi="Times New Roman" w:cs="Times New Roman"/>
+        </w:rPr>
+        <w:t>) coordinates can be calculated based on the following formula</w:t>
+      </w:r>
+      <w:r>
+        <w:rPr>
+          <w:rFonts w:ascii="Times New Roman" w:hAnsi="Times New Roman" w:cs="Times New Roman"/>
+        </w:rPr>
+        <w:t xml:space="preserve">. (Note that the answer will be a </w:t>
       </w:r>
     </w:p>
     <w:p>
@@ -19943,13 +20723,6 @@
     </w:p>
     <w:p>
       <w:pPr>
-        <w:rPr>
-          <w:rFonts w:ascii="Times New Roman" w:hAnsi="Times New Roman" w:cs="Times New Roman"/>
-        </w:rPr>
-      </w:pPr>
-    </w:p>
-    <w:p>
-      <w:pPr>
         <w:jc w:val="center"/>
         <w:rPr>
           <w:rFonts w:ascii="Times New Roman" w:hAnsi="Times New Roman" w:cs="Times New Roman"/>
@@ -21246,6 +22019,7 @@
               <w:rPr>
                 <w:rFonts w:ascii="Times New Roman" w:hAnsi="Times New Roman" w:cs="Times New Roman"/>
               </w:rPr>
+              <w:lastRenderedPageBreak/>
               <w:t>-0.5</w:t>
             </w:r>
           </w:p>
@@ -21324,7 +22098,6 @@
           <w:rFonts w:ascii="Times New Roman" w:hAnsi="Times New Roman" w:cs="Times New Roman"/>
           <w:noProof/>
         </w:rPr>
-        <w:lastRenderedPageBreak/>
         <w:drawing>
           <wp:inline distT="0" distB="0" distL="0" distR="0" wp14:anchorId="22A06F6E" wp14:editId="7FDFA5A6">
             <wp:extent cx="5622588" cy="2894963"/>
@@ -21341,7 +22114,7 @@
                     <pic:cNvPicPr/>
                   </pic:nvPicPr>
                   <pic:blipFill>
-                    <a:blip r:embed="rId15">
+                    <a:blip r:embed="rId17">
                       <a:extLst>
                         <a:ext uri="{28A0092B-C50C-407E-A947-70E740481C1C}">
                           <a14:useLocalDpi xmlns:a14="http://schemas.microsoft.com/office/drawing/2010/main" val="0"/>
@@ -21454,6 +22227,7 @@
           <w:rFonts w:ascii="Times New Roman" w:hAnsi="Times New Roman" w:cs="Times New Roman"/>
           <w:noProof/>
         </w:rPr>
+        <w:lastRenderedPageBreak/>
         <w:drawing>
           <wp:inline distT="0" distB="0" distL="0" distR="0" wp14:anchorId="564FC108" wp14:editId="6C8ED431">
             <wp:extent cx="6400800" cy="4657090"/>
@@ -21470,7 +22244,7 @@
                     <pic:cNvPicPr/>
                   </pic:nvPicPr>
                   <pic:blipFill>
-                    <a:blip r:embed="rId16">
+                    <a:blip r:embed="rId18">
                       <a:extLst>
                         <a:ext uri="{28A0092B-C50C-407E-A947-70E740481C1C}">
                           <a14:useLocalDpi xmlns:a14="http://schemas.microsoft.com/office/drawing/2010/main" val="0"/>
@@ -21579,78 +22353,18 @@
       </w:r>
     </w:p>
   </w:comment>
-  <w:comment w:id="3" w:author="Majid Farhadloo" w:date="2019-11-25T16:42:00Z" w:initials="MF">
-    <w:p>
-      <w:pPr>
-        <w:pStyle w:val="CommentText"/>
-      </w:pPr>
-      <w:r>
-        <w:rPr>
-          <w:rStyle w:val="CommentReference"/>
-        </w:rPr>
-        <w:annotationRef/>
-      </w:r>
-      <w:r>
-        <w:t xml:space="preserve">I think this one is supposed to be 8. In order to calculate the value of </w:t>
-      </w:r>
-      <w:proofErr w:type="spellStart"/>
-      <w:r>
-        <w:t>xij</w:t>
-      </w:r>
-      <w:proofErr w:type="spellEnd"/>
-      <w:r>
-        <w:t xml:space="preserve"> (matrix) in SA, we multiply the value of </w:t>
-      </w:r>
-      <w:proofErr w:type="spellStart"/>
-      <w:r>
-        <w:t>xij</w:t>
-      </w:r>
-      <w:proofErr w:type="spellEnd"/>
-      <w:r>
-        <w:t xml:space="preserve"> * (total number of its neighborhoods).  </w:t>
-      </w:r>
-    </w:p>
-  </w:comment>
-  <w:comment w:id="4" w:author="Majid Farhadloo" w:date="2019-11-25T16:45:00Z" w:initials="MF">
-    <w:p>
-      <w:pPr>
-        <w:pStyle w:val="CommentText"/>
-      </w:pPr>
-      <w:r>
-        <w:rPr>
-          <w:rStyle w:val="CommentReference"/>
-        </w:rPr>
-        <w:annotationRef/>
-      </w:r>
-      <w:r>
-        <w:t>Based on the provided comment on above then this will be V (</w:t>
-      </w:r>
-      <w:proofErr w:type="spellStart"/>
-      <w:r>
-        <w:t>vegeation</w:t>
-      </w:r>
-      <w:proofErr w:type="spellEnd"/>
-      <w:r>
-        <w:t xml:space="preserve">. -1*-8 = 8&gt;0) </w:t>
-      </w:r>
-    </w:p>
-  </w:comment>
 </w:comments>
 </file>
 
 <file path=word/commentsExtended.xml><?xml version="1.0" encoding="utf-8"?>
 <w15:commentsEx xmlns:wpc="http://schemas.microsoft.com/office/word/2010/wordprocessingCanvas" xmlns:cx="http://schemas.microsoft.com/office/drawing/2014/chartex" xmlns:cx1="http://schemas.microsoft.com/office/drawing/2015/9/8/chartex" xmlns:cx2="http://schemas.microsoft.com/office/drawing/2015/10/21/chartex" xmlns:cx3="http://schemas.microsoft.com/office/drawing/2016/5/9/chartex" xmlns:cx4="http://schemas.microsoft.com/office/drawing/2016/5/10/chartex" xmlns:cx5="http://schemas.microsoft.com/office/drawing/2016/5/11/chartex" xmlns:cx6="http://schemas.microsoft.com/office/drawing/2016/5/12/chartex" xmlns:cx7="http://schemas.microsoft.com/office/drawing/2016/5/13/chartex" xmlns:cx8="http://schemas.microsoft.com/office/drawing/2016/5/14/chartex" xmlns:mc="http://schemas.openxmlformats.org/markup-compatibility/2006" xmlns:aink="http://schemas.microsoft.com/office/drawing/2016/ink" xmlns:am3d="http://schemas.microsoft.com/office/drawing/2017/model3d" xmlns:o="urn:schemas-microsoft-com:office:office" xmlns:r="http://schemas.openxmlformats.org/officeDocument/2006/relationships" xmlns:m="http://schemas.openxmlformats.org/officeDocument/2006/math" xmlns:v="urn:schemas-microsoft-com:vml" xmlns:wp14="http://schemas.microsoft.com/office/word/2010/wordprocessingDrawing" xmlns:wp="http://schemas.openxmlformats.org/drawingml/2006/wordprocessingDrawing" xmlns:w10="urn:schemas-microsoft-com:office:word" xmlns:w="http://schemas.openxmlformats.org/wordprocessingml/2006/main" xmlns:w14="http://schemas.microsoft.com/office/word/2010/wordml" xmlns:w15="http://schemas.microsoft.com/office/word/2012/wordml" xmlns:w16cid="http://schemas.microsoft.com/office/word/2016/wordml/cid" xmlns:w16se="http://schemas.microsoft.com/office/word/2015/wordml/symex" xmlns:wpg="http://schemas.microsoft.com/office/word/2010/wordprocessingGroup" xmlns:wpi="http://schemas.microsoft.com/office/word/2010/wordprocessingInk" xmlns:wne="http://schemas.microsoft.com/office/word/2006/wordml" xmlns:wps="http://schemas.microsoft.com/office/word/2010/wordprocessingShape" mc:Ignorable="w14 w15 w16se w16cid wp14">
   <w15:commentEx w15:paraId="1FF130C6" w15:done="0"/>
-  <w15:commentEx w15:paraId="54B81FED" w15:done="0"/>
-  <w15:commentEx w15:paraId="08F1A7C1" w15:done="0"/>
 </w15:commentsEx>
 </file>
 
 <file path=word/commentsIds.xml><?xml version="1.0" encoding="utf-8"?>
 <w16cid:commentsIds xmlns:wpc="http://schemas.microsoft.com/office/word/2010/wordprocessingCanvas" xmlns:cx="http://schemas.microsoft.com/office/drawing/2014/chartex" xmlns:cx1="http://schemas.microsoft.com/office/drawing/2015/9/8/chartex" xmlns:cx2="http://schemas.microsoft.com/office/drawing/2015/10/21/chartex" xmlns:cx3="http://schemas.microsoft.com/office/drawing/2016/5/9/chartex" xmlns:cx4="http://schemas.microsoft.com/office/drawing/2016/5/10/chartex" xmlns:cx5="http://schemas.microsoft.com/office/drawing/2016/5/11/chartex" xmlns:cx6="http://schemas.microsoft.com/office/drawing/2016/5/12/chartex" xmlns:cx7="http://schemas.microsoft.com/office/drawing/2016/5/13/chartex" xmlns:cx8="http://schemas.microsoft.com/office/drawing/2016/5/14/chartex" xmlns:mc="http://schemas.openxmlformats.org/markup-compatibility/2006" xmlns:aink="http://schemas.microsoft.com/office/drawing/2016/ink" xmlns:am3d="http://schemas.microsoft.com/office/drawing/2017/model3d" xmlns:o="urn:schemas-microsoft-com:office:office" xmlns:r="http://schemas.openxmlformats.org/officeDocument/2006/relationships" xmlns:m="http://schemas.openxmlformats.org/officeDocument/2006/math" xmlns:v="urn:schemas-microsoft-com:vml" xmlns:wp14="http://schemas.microsoft.com/office/word/2010/wordprocessingDrawing" xmlns:wp="http://schemas.openxmlformats.org/drawingml/2006/wordprocessingDrawing" xmlns:w10="urn:schemas-microsoft-com:office:word" xmlns:w="http://schemas.openxmlformats.org/wordprocessingml/2006/main" xmlns:w14="http://schemas.microsoft.com/office/word/2010/wordml" xmlns:w15="http://schemas.microsoft.com/office/word/2012/wordml" xmlns:w16cid="http://schemas.microsoft.com/office/word/2016/wordml/cid" xmlns:w16se="http://schemas.microsoft.com/office/word/2015/wordml/symex" xmlns:wpg="http://schemas.microsoft.com/office/word/2010/wordprocessingGroup" xmlns:wpi="http://schemas.microsoft.com/office/word/2010/wordprocessingInk" xmlns:wne="http://schemas.microsoft.com/office/word/2006/wordml" xmlns:wps="http://schemas.microsoft.com/office/word/2010/wordprocessingShape" mc:Ignorable="w14 w15 w16se w16cid wp14">
   <w16cid:commentId w16cid:paraId="1FF130C6" w16cid:durableId="21867B87"/>
-  <w16cid:commentId w16cid:paraId="54B81FED" w16cid:durableId="21868302"/>
-  <w16cid:commentId w16cid:paraId="08F1A7C1" w16cid:durableId="21868392"/>
 </w16cid:commentsIds>
 </file>
 
@@ -22944,7 +23658,7 @@
       </w:pPr>
     </w:pPrDefault>
   </w:docDefaults>
-  <w:latentStyles w:defLockedState="0" w:defUIPriority="99" w:defSemiHidden="0" w:defUnhideWhenUsed="0" w:defQFormat="0" w:count="376">
+  <w:latentStyles w:defLockedState="0" w:defUIPriority="99" w:defSemiHidden="0" w:defUnhideWhenUsed="0" w:defQFormat="0" w:count="375">
     <w:lsdException w:name="Normal" w:uiPriority="0" w:qFormat="1"/>
     <w:lsdException w:name="heading 1" w:uiPriority="9" w:qFormat="1"/>
     <w:lsdException w:name="heading 2" w:semiHidden="1" w:uiPriority="9" w:unhideWhenUsed="1" w:qFormat="1"/>
@@ -23050,6 +23764,7 @@
     <w:lsdException w:name="HTML Sample" w:semiHidden="1" w:unhideWhenUsed="1"/>
     <w:lsdException w:name="HTML Typewriter" w:semiHidden="1" w:unhideWhenUsed="1"/>
     <w:lsdException w:name="HTML Variable" w:semiHidden="1" w:unhideWhenUsed="1"/>
+    <w:lsdException w:name="Normal Table" w:semiHidden="1" w:unhideWhenUsed="1"/>
     <w:lsdException w:name="annotation subject" w:semiHidden="1" w:unhideWhenUsed="1"/>
     <w:lsdException w:name="No List" w:semiHidden="1" w:unhideWhenUsed="1"/>
     <w:lsdException w:name="Outline List 1" w:semiHidden="1" w:unhideWhenUsed="1"/>
@@ -23096,8 +23811,10 @@
     <w:lsdException w:name="Table Subtle 2" w:semiHidden="1" w:unhideWhenUsed="1"/>
     <w:lsdException w:name="Table Web 1" w:semiHidden="1" w:unhideWhenUsed="1"/>
     <w:lsdException w:name="Table Web 2" w:semiHidden="1" w:unhideWhenUsed="1"/>
+    <w:lsdException w:name="Table Web 3" w:semiHidden="1" w:unhideWhenUsed="1"/>
     <w:lsdException w:name="Balloon Text" w:semiHidden="1" w:unhideWhenUsed="1"/>
     <w:lsdException w:name="Table Grid" w:uiPriority="39"/>
+    <w:lsdException w:name="Table Theme" w:semiHidden="1" w:unhideWhenUsed="1"/>
     <w:lsdException w:name="Placeholder Text" w:semiHidden="1"/>
     <w:lsdException w:name="No Spacing" w:uiPriority="1" w:qFormat="1"/>
     <w:lsdException w:name="Light Shading" w:uiPriority="60"/>
@@ -23317,7 +24034,6 @@
     <w:lsdException w:name="Smart Hyperlink" w:semiHidden="1" w:unhideWhenUsed="1"/>
     <w:lsdException w:name="Hashtag" w:semiHidden="1" w:unhideWhenUsed="1"/>
     <w:lsdException w:name="Unresolved Mention" w:semiHidden="1" w:unhideWhenUsed="1"/>
-    <w:lsdException w:name="Smart Link" w:semiHidden="1" w:unhideWhenUsed="1"/>
   </w:latentStyles>
   <w:style w:type="paragraph" w:default="1" w:styleId="Normal">
     <w:name w:val="Normal"/>
@@ -24002,7 +24718,7 @@
 </file>
 
 <file path=customXml/itemProps1.xml><?xml version="1.0" encoding="utf-8"?>
-<ds:datastoreItem xmlns:ds="http://schemas.openxmlformats.org/officeDocument/2006/customXml" ds:itemID="{2731A99E-1107-B649-BA54-AD718A8761EF}">
+<ds:datastoreItem xmlns:ds="http://schemas.openxmlformats.org/officeDocument/2006/customXml" ds:itemID="{9A80292B-8FD0-4876-B46C-8D1CB0638378}">
   <ds:schemaRefs>
     <ds:schemaRef ds:uri="http://schemas.openxmlformats.org/officeDocument/2006/bibliography"/>
   </ds:schemaRefs>

</xml_diff>